<commit_message>
resolved query joins problem
</commit_message>
<xml_diff>
--- a/public/resumes/qlMRixkSp2cwYsNBjETW110517110517.docx
+++ b/public/resumes/qlMRixkSp2cwYsNBjETW110517110517.docx
@@ -34,7 +34,29 @@
           <w:sz w:val="76"/>
           <w:szCs w:val="76"/>
         </w:rPr>
-        <w:t xml:space="preserve">Website Design and Development </w:t>
+        <w:t>Online Job Application</w:t>
+      </w:r>
+    </w:p>
+    <w:p>
+      <w:pPr>
+        <w:autoSpaceDE w:val="0"/>
+        <w:autoSpaceDN w:val="0"/>
+        <w:adjustRightInd w:val="0"/>
+        <w:spacing w:after="0" w:line="240" w:lineRule="auto"/>
+        <w:jc w:val="center"/>
+        <w:rPr>
+          <w:rFonts w:cs="Cambria-Identity-H"/>
+          <w:sz w:val="76"/>
+          <w:szCs w:val="76"/>
+        </w:rPr>
+      </w:pPr>
+      <w:r>
+        <w:rPr>
+          <w:rFonts w:cs="Cambria-Identity-H"/>
+          <w:sz w:val="76"/>
+          <w:szCs w:val="76"/>
+        </w:rPr>
+        <w:t xml:space="preserve">System </w:t>
       </w:r>
       <w:r>
         <w:rPr>
@@ -164,22 +186,6 @@
         <w:t>Multinational Maritime Inc.</w:t>
       </w:r>
       <w:proofErr w:type="gramEnd"/>
-    </w:p>
-    <w:p>
-      <w:pPr>
-        <w:autoSpaceDE w:val="0"/>
-        <w:autoSpaceDN w:val="0"/>
-        <w:adjustRightInd w:val="0"/>
-        <w:spacing w:after="0" w:line="240" w:lineRule="auto"/>
-        <w:jc w:val="center"/>
-        <w:rPr>
-          <w:rFonts w:cs="Cambria-Identity-H"/>
-          <w:sz w:val="24"/>
-          <w:szCs w:val="24"/>
-        </w:rPr>
-      </w:pPr>
-      <w:bookmarkStart w:id="0" w:name="_GoBack"/>
-      <w:bookmarkEnd w:id="0"/>
     </w:p>
     <w:p>
       <w:pPr>
@@ -538,6 +544,7 @@
           <w:szCs w:val="28"/>
           <w:u w:val="single"/>
         </w:rPr>
+        <w:lastRenderedPageBreak/>
         <w:t>SERVICE PACKAGE CONTENT SUMMARY</w:t>
       </w:r>
     </w:p>
@@ -568,7 +575,17 @@
           <w:sz w:val="26"/>
           <w:szCs w:val="26"/>
         </w:rPr>
-        <w:t>Hosting Services and Domain name registration</w:t>
+        <w:t>System</w:t>
+      </w:r>
+      <w:r>
+        <w:rPr>
+          <w:rFonts w:asciiTheme="majorHAnsi" w:hAnsiTheme="majorHAnsi" w:cs="Calibri-Bold-Identity-H"/>
+          <w:bCs/>
+          <w:color w:val="000000"/>
+          <w:sz w:val="26"/>
+          <w:szCs w:val="26"/>
+        </w:rPr>
+        <w:t xml:space="preserve"> Development</w:t>
       </w:r>
     </w:p>
     <w:p>
@@ -598,97 +615,7 @@
           <w:sz w:val="26"/>
           <w:szCs w:val="26"/>
         </w:rPr>
-        <w:t>Web Design</w:t>
-      </w:r>
-    </w:p>
-    <w:p>
-      <w:pPr>
-        <w:pStyle w:val="ListParagraph"/>
-        <w:numPr>
-          <w:ilvl w:val="0"/>
-          <w:numId w:val="1"/>
-        </w:numPr>
-        <w:autoSpaceDE w:val="0"/>
-        <w:autoSpaceDN w:val="0"/>
-        <w:adjustRightInd w:val="0"/>
-        <w:spacing w:after="0" w:line="240" w:lineRule="auto"/>
-        <w:rPr>
-          <w:rFonts w:asciiTheme="majorHAnsi" w:hAnsiTheme="majorHAnsi" w:cs="Calibri-Bold-Identity-H"/>
-          <w:bCs/>
-          <w:color w:val="000000"/>
-          <w:sz w:val="26"/>
-          <w:szCs w:val="26"/>
-        </w:rPr>
-      </w:pPr>
-      <w:r>
-        <w:rPr>
-          <w:rFonts w:asciiTheme="majorHAnsi" w:hAnsiTheme="majorHAnsi" w:cs="Calibri-Bold-Identity-H"/>
-          <w:bCs/>
-          <w:color w:val="000000"/>
-          <w:sz w:val="26"/>
-          <w:szCs w:val="26"/>
-        </w:rPr>
-        <w:t>Web Development</w:t>
-      </w:r>
-    </w:p>
-    <w:p>
-      <w:pPr>
-        <w:pStyle w:val="ListParagraph"/>
-        <w:numPr>
-          <w:ilvl w:val="0"/>
-          <w:numId w:val="1"/>
-        </w:numPr>
-        <w:autoSpaceDE w:val="0"/>
-        <w:autoSpaceDN w:val="0"/>
-        <w:adjustRightInd w:val="0"/>
-        <w:spacing w:after="0" w:line="240" w:lineRule="auto"/>
-        <w:rPr>
-          <w:rFonts w:asciiTheme="majorHAnsi" w:hAnsiTheme="majorHAnsi" w:cs="Calibri-Bold-Identity-H"/>
-          <w:bCs/>
-          <w:color w:val="000000"/>
-          <w:sz w:val="26"/>
-          <w:szCs w:val="26"/>
-        </w:rPr>
-      </w:pPr>
-      <w:r>
-        <w:rPr>
-          <w:rFonts w:asciiTheme="majorHAnsi" w:hAnsiTheme="majorHAnsi" w:cs="Calibri-Bold-Identity-H"/>
-          <w:bCs/>
-          <w:color w:val="000000"/>
-          <w:sz w:val="26"/>
-          <w:szCs w:val="26"/>
-        </w:rPr>
         <w:t>Technical Support</w:t>
-      </w:r>
-    </w:p>
-    <w:p>
-      <w:pPr>
-        <w:pStyle w:val="ListParagraph"/>
-        <w:numPr>
-          <w:ilvl w:val="0"/>
-          <w:numId w:val="1"/>
-        </w:numPr>
-        <w:autoSpaceDE w:val="0"/>
-        <w:autoSpaceDN w:val="0"/>
-        <w:adjustRightInd w:val="0"/>
-        <w:spacing w:after="0" w:line="240" w:lineRule="auto"/>
-        <w:rPr>
-          <w:rFonts w:asciiTheme="majorHAnsi" w:hAnsiTheme="majorHAnsi" w:cs="Calibri-Bold-Identity-H"/>
-          <w:bCs/>
-          <w:color w:val="000000"/>
-          <w:sz w:val="26"/>
-          <w:szCs w:val="26"/>
-        </w:rPr>
-      </w:pPr>
-      <w:r>
-        <w:rPr>
-          <w:rFonts w:asciiTheme="majorHAnsi" w:hAnsiTheme="majorHAnsi" w:cs="Calibri-Bold-Identity-H"/>
-          <w:bCs/>
-          <w:color w:val="000000"/>
-          <w:sz w:val="26"/>
-          <w:szCs w:val="26"/>
-        </w:rPr>
-        <w:t>Search Engine Optimization</w:t>
       </w:r>
     </w:p>
     <w:p>
@@ -799,7 +726,27 @@
           <w:sz w:val="26"/>
           <w:szCs w:val="26"/>
         </w:rPr>
-        <w:t xml:space="preserve">Hosting and Domain – </w:t>
+        <w:t>System</w:t>
+      </w:r>
+      <w:r>
+        <w:rPr>
+          <w:rFonts w:asciiTheme="majorHAnsi" w:hAnsiTheme="majorHAnsi" w:cs="Calibri-Bold-Identity-H"/>
+          <w:bCs/>
+          <w:color w:val="000000"/>
+          <w:sz w:val="26"/>
+          <w:szCs w:val="26"/>
+        </w:rPr>
+        <w:t xml:space="preserve"> Development</w:t>
+      </w:r>
+      <w:r>
+        <w:rPr>
+          <w:rFonts w:asciiTheme="majorHAnsi" w:hAnsiTheme="majorHAnsi" w:cs="Calibri-Bold-Identity-H"/>
+          <w:bCs/>
+          <w:color w:val="000000"/>
+          <w:sz w:val="26"/>
+          <w:szCs w:val="26"/>
+        </w:rPr>
+        <w:t xml:space="preserve"> – </w:t>
       </w:r>
       <w:r>
         <w:rPr>
@@ -821,7 +768,18 @@
           <w:sz w:val="26"/>
           <w:szCs w:val="26"/>
         </w:rPr>
-        <w:t>10</w:t>
+        <w:t>15</w:t>
+      </w:r>
+      <w:r>
+        <w:rPr>
+          <w:rFonts w:asciiTheme="majorHAnsi" w:hAnsiTheme="majorHAnsi" w:cs="Calibri-Bold-Identity-H"/>
+          <w:b/>
+          <w:bCs/>
+          <w:color w:val="C00000"/>
+          <w:sz w:val="26"/>
+          <w:szCs w:val="26"/>
+        </w:rPr>
+        <w:t>0</w:t>
       </w:r>
       <w:r>
         <w:rPr>
@@ -862,7 +820,7 @@
           <w:sz w:val="26"/>
           <w:szCs w:val="26"/>
         </w:rPr>
-        <w:t>Web Design</w:t>
+        <w:t>Technical Support</w:t>
       </w:r>
       <w:r>
         <w:rPr>
@@ -883,7 +841,7 @@
           <w:sz w:val="26"/>
           <w:szCs w:val="26"/>
         </w:rPr>
-        <w:t xml:space="preserve">PHP </w:t>
+        <w:t>3</w:t>
       </w:r>
       <w:r>
         <w:rPr>
@@ -894,7 +852,7 @@
           <w:sz w:val="26"/>
           <w:szCs w:val="26"/>
         </w:rPr>
-        <w:t>1</w:t>
+        <w:t xml:space="preserve"> mon</w:t>
       </w:r>
       <w:r>
         <w:rPr>
@@ -905,7 +863,7 @@
           <w:sz w:val="26"/>
           <w:szCs w:val="26"/>
         </w:rPr>
-        <w:t>5</w:t>
+        <w:t>ths FREE Tech</w:t>
       </w:r>
       <w:r>
         <w:rPr>
@@ -916,7 +874,29 @@
           <w:sz w:val="26"/>
           <w:szCs w:val="26"/>
         </w:rPr>
-        <w:t>, 000</w:t>
+        <w:t>n</w:t>
+      </w:r>
+      <w:r>
+        <w:rPr>
+          <w:rFonts w:asciiTheme="majorHAnsi" w:hAnsiTheme="majorHAnsi" w:cs="Calibri-Bold-Identity-H"/>
+          <w:b/>
+          <w:bCs/>
+          <w:color w:val="C00000"/>
+          <w:sz w:val="26"/>
+          <w:szCs w:val="26"/>
+        </w:rPr>
+        <w:t>i</w:t>
+      </w:r>
+      <w:r>
+        <w:rPr>
+          <w:rFonts w:asciiTheme="majorHAnsi" w:hAnsiTheme="majorHAnsi" w:cs="Calibri-Bold-Identity-H"/>
+          <w:b/>
+          <w:bCs/>
+          <w:color w:val="C00000"/>
+          <w:sz w:val="26"/>
+          <w:szCs w:val="26"/>
+        </w:rPr>
+        <w:t>cal Support</w:t>
       </w:r>
     </w:p>
     <w:p>
@@ -941,12 +921,35 @@
       <w:r>
         <w:rPr>
           <w:rFonts w:asciiTheme="majorHAnsi" w:hAnsiTheme="majorHAnsi" w:cs="Calibri-Bold-Identity-H"/>
+          <w:b/>
           <w:bCs/>
           <w:color w:val="000000"/>
           <w:sz w:val="26"/>
           <w:szCs w:val="26"/>
         </w:rPr>
-        <w:t>Web Development</w:t>
+        <w:t xml:space="preserve">Total </w:t>
+      </w:r>
+      <w:r>
+        <w:rPr>
+          <w:rFonts w:asciiTheme="majorHAnsi" w:hAnsiTheme="majorHAnsi" w:cs="Calibri-Bold-Identity-H"/>
+          <w:b/>
+          <w:bCs/>
+          <w:color w:val="000000"/>
+          <w:sz w:val="26"/>
+          <w:szCs w:val="26"/>
+        </w:rPr>
+        <w:t>System</w:t>
+      </w:r>
+      <w:r>
+        <w:rPr>
+          <w:rFonts w:asciiTheme="majorHAnsi" w:hAnsiTheme="majorHAnsi" w:cs="Calibri-Bold-Identity-H"/>
+          <w:b/>
+          <w:bCs/>
+          <w:color w:val="000000"/>
+          <w:sz w:val="26"/>
+          <w:szCs w:val="26"/>
+        </w:rPr>
+        <w:t xml:space="preserve"> Development Cost</w:t>
       </w:r>
       <w:r>
         <w:rPr>
@@ -978,7 +981,7 @@
           <w:sz w:val="26"/>
           <w:szCs w:val="26"/>
         </w:rPr>
-        <w:t>2</w:t>
+        <w:t>15</w:t>
       </w:r>
       <w:r>
         <w:rPr>
@@ -990,237 +993,6 @@
           <w:szCs w:val="26"/>
         </w:rPr>
         <w:t>0</w:t>
-      </w:r>
-      <w:r>
-        <w:rPr>
-          <w:rFonts w:asciiTheme="majorHAnsi" w:hAnsiTheme="majorHAnsi" w:cs="Calibri-Bold-Identity-H"/>
-          <w:b/>
-          <w:bCs/>
-          <w:color w:val="C00000"/>
-          <w:sz w:val="26"/>
-          <w:szCs w:val="26"/>
-        </w:rPr>
-        <w:t>, 000</w:t>
-      </w:r>
-    </w:p>
-    <w:p>
-      <w:pPr>
-        <w:pStyle w:val="ListParagraph"/>
-        <w:numPr>
-          <w:ilvl w:val="0"/>
-          <w:numId w:val="1"/>
-        </w:numPr>
-        <w:autoSpaceDE w:val="0"/>
-        <w:autoSpaceDN w:val="0"/>
-        <w:adjustRightInd w:val="0"/>
-        <w:spacing w:after="0" w:line="240" w:lineRule="auto"/>
-        <w:rPr>
-          <w:rFonts w:asciiTheme="majorHAnsi" w:hAnsiTheme="majorHAnsi" w:cs="Calibri-Bold-Identity-H"/>
-          <w:bCs/>
-          <w:color w:val="000000"/>
-          <w:sz w:val="26"/>
-          <w:szCs w:val="26"/>
-        </w:rPr>
-      </w:pPr>
-      <w:r>
-        <w:rPr>
-          <w:rFonts w:asciiTheme="majorHAnsi" w:hAnsiTheme="majorHAnsi" w:cs="Calibri-Bold-Identity-H"/>
-          <w:bCs/>
-          <w:color w:val="000000"/>
-          <w:sz w:val="26"/>
-          <w:szCs w:val="26"/>
-        </w:rPr>
-        <w:t>Technical Support</w:t>
-      </w:r>
-      <w:r>
-        <w:rPr>
-          <w:rFonts w:asciiTheme="majorHAnsi" w:hAnsiTheme="majorHAnsi" w:cs="Calibri-Bold-Identity-H"/>
-          <w:bCs/>
-          <w:color w:val="000000"/>
-          <w:sz w:val="26"/>
-          <w:szCs w:val="26"/>
-        </w:rPr>
-        <w:t xml:space="preserve"> – </w:t>
-      </w:r>
-      <w:r>
-        <w:rPr>
-          <w:rFonts w:asciiTheme="majorHAnsi" w:hAnsiTheme="majorHAnsi" w:cs="Calibri-Bold-Identity-H"/>
-          <w:b/>
-          <w:bCs/>
-          <w:color w:val="C00000"/>
-          <w:sz w:val="26"/>
-          <w:szCs w:val="26"/>
-        </w:rPr>
-        <w:t>3</w:t>
-      </w:r>
-      <w:r>
-        <w:rPr>
-          <w:rFonts w:asciiTheme="majorHAnsi" w:hAnsiTheme="majorHAnsi" w:cs="Calibri-Bold-Identity-H"/>
-          <w:b/>
-          <w:bCs/>
-          <w:color w:val="C00000"/>
-          <w:sz w:val="26"/>
-          <w:szCs w:val="26"/>
-        </w:rPr>
-        <w:t xml:space="preserve"> mon</w:t>
-      </w:r>
-      <w:r>
-        <w:rPr>
-          <w:rFonts w:asciiTheme="majorHAnsi" w:hAnsiTheme="majorHAnsi" w:cs="Calibri-Bold-Identity-H"/>
-          <w:b/>
-          <w:bCs/>
-          <w:color w:val="C00000"/>
-          <w:sz w:val="26"/>
-          <w:szCs w:val="26"/>
-        </w:rPr>
-        <w:t>ths FREE Tech</w:t>
-      </w:r>
-      <w:r>
-        <w:rPr>
-          <w:rFonts w:asciiTheme="majorHAnsi" w:hAnsiTheme="majorHAnsi" w:cs="Calibri-Bold-Identity-H"/>
-          <w:b/>
-          <w:bCs/>
-          <w:color w:val="C00000"/>
-          <w:sz w:val="26"/>
-          <w:szCs w:val="26"/>
-        </w:rPr>
-        <w:t>n</w:t>
-      </w:r>
-      <w:r>
-        <w:rPr>
-          <w:rFonts w:asciiTheme="majorHAnsi" w:hAnsiTheme="majorHAnsi" w:cs="Calibri-Bold-Identity-H"/>
-          <w:b/>
-          <w:bCs/>
-          <w:color w:val="C00000"/>
-          <w:sz w:val="26"/>
-          <w:szCs w:val="26"/>
-        </w:rPr>
-        <w:t>i</w:t>
-      </w:r>
-      <w:r>
-        <w:rPr>
-          <w:rFonts w:asciiTheme="majorHAnsi" w:hAnsiTheme="majorHAnsi" w:cs="Calibri-Bold-Identity-H"/>
-          <w:b/>
-          <w:bCs/>
-          <w:color w:val="C00000"/>
-          <w:sz w:val="26"/>
-          <w:szCs w:val="26"/>
-        </w:rPr>
-        <w:t>cal Support</w:t>
-      </w:r>
-    </w:p>
-    <w:p>
-      <w:pPr>
-        <w:pStyle w:val="ListParagraph"/>
-        <w:numPr>
-          <w:ilvl w:val="0"/>
-          <w:numId w:val="1"/>
-        </w:numPr>
-        <w:autoSpaceDE w:val="0"/>
-        <w:autoSpaceDN w:val="0"/>
-        <w:adjustRightInd w:val="0"/>
-        <w:spacing w:after="0" w:line="240" w:lineRule="auto"/>
-        <w:rPr>
-          <w:rFonts w:asciiTheme="majorHAnsi" w:hAnsiTheme="majorHAnsi" w:cs="Calibri-Bold-Identity-H"/>
-          <w:bCs/>
-          <w:color w:val="000000"/>
-          <w:sz w:val="26"/>
-          <w:szCs w:val="26"/>
-        </w:rPr>
-      </w:pPr>
-      <w:r>
-        <w:rPr>
-          <w:rFonts w:asciiTheme="majorHAnsi" w:hAnsiTheme="majorHAnsi" w:cs="Calibri-Bold-Identity-H"/>
-          <w:bCs/>
-          <w:color w:val="000000"/>
-          <w:sz w:val="26"/>
-          <w:szCs w:val="26"/>
-        </w:rPr>
-        <w:t>Search Engine Optimization</w:t>
-      </w:r>
-      <w:r>
-        <w:rPr>
-          <w:rFonts w:asciiTheme="majorHAnsi" w:hAnsiTheme="majorHAnsi" w:cs="Calibri-Bold-Identity-H"/>
-          <w:bCs/>
-          <w:color w:val="000000"/>
-          <w:sz w:val="26"/>
-          <w:szCs w:val="26"/>
-        </w:rPr>
-        <w:t xml:space="preserve"> – </w:t>
-      </w:r>
-      <w:r>
-        <w:rPr>
-          <w:rFonts w:asciiTheme="majorHAnsi" w:hAnsiTheme="majorHAnsi" w:cs="Calibri-Bold-Identity-H"/>
-          <w:b/>
-          <w:bCs/>
-          <w:color w:val="C00000"/>
-          <w:sz w:val="26"/>
-          <w:szCs w:val="26"/>
-        </w:rPr>
-        <w:t>PHP 5, 000</w:t>
-      </w:r>
-    </w:p>
-    <w:p>
-      <w:pPr>
-        <w:pStyle w:val="ListParagraph"/>
-        <w:numPr>
-          <w:ilvl w:val="0"/>
-          <w:numId w:val="1"/>
-        </w:numPr>
-        <w:autoSpaceDE w:val="0"/>
-        <w:autoSpaceDN w:val="0"/>
-        <w:adjustRightInd w:val="0"/>
-        <w:spacing w:after="0" w:line="240" w:lineRule="auto"/>
-        <w:rPr>
-          <w:rFonts w:asciiTheme="majorHAnsi" w:hAnsiTheme="majorHAnsi" w:cs="Calibri-Bold-Identity-H"/>
-          <w:bCs/>
-          <w:color w:val="000000"/>
-          <w:sz w:val="26"/>
-          <w:szCs w:val="26"/>
-        </w:rPr>
-      </w:pPr>
-      <w:r>
-        <w:rPr>
-          <w:rFonts w:asciiTheme="majorHAnsi" w:hAnsiTheme="majorHAnsi" w:cs="Calibri-Bold-Identity-H"/>
-          <w:b/>
-          <w:bCs/>
-          <w:color w:val="000000"/>
-          <w:sz w:val="26"/>
-          <w:szCs w:val="26"/>
-        </w:rPr>
-        <w:t>Total Website Development Cost</w:t>
-      </w:r>
-      <w:r>
-        <w:rPr>
-          <w:rFonts w:asciiTheme="majorHAnsi" w:hAnsiTheme="majorHAnsi" w:cs="Calibri-Bold-Identity-H"/>
-          <w:bCs/>
-          <w:color w:val="000000"/>
-          <w:sz w:val="26"/>
-          <w:szCs w:val="26"/>
-        </w:rPr>
-        <w:t xml:space="preserve"> – </w:t>
-      </w:r>
-      <w:r>
-        <w:rPr>
-          <w:rFonts w:asciiTheme="majorHAnsi" w:hAnsiTheme="majorHAnsi" w:cs="Calibri-Bold-Identity-H"/>
-          <w:b/>
-          <w:bCs/>
-          <w:color w:val="C00000"/>
-          <w:sz w:val="26"/>
-          <w:szCs w:val="26"/>
-        </w:rPr>
-        <w:t xml:space="preserve">PHP </w:t>
-      </w:r>
-      <w:r>
-        <w:rPr>
-          <w:rFonts w:asciiTheme="majorHAnsi" w:hAnsiTheme="majorHAnsi" w:cs="Calibri-Bold-Identity-H"/>
-          <w:b/>
-          <w:bCs/>
-          <w:color w:val="C00000"/>
-          <w:sz w:val="26"/>
-          <w:szCs w:val="26"/>
-        </w:rPr>
-        <w:t>50</w:t>
       </w:r>
       <w:r>
         <w:rPr>
@@ -1274,6 +1046,19 @@
     </w:p>
     <w:p>
       <w:pPr>
+        <w:spacing w:after="60" w:line="240" w:lineRule="auto"/>
+        <w:rPr>
+          <w:rFonts w:ascii="Cambria" w:hAnsi="Cambria" w:cs="Calibri"/>
+          <w:b/>
+          <w:i/>
+          <w:color w:val="0070C0"/>
+          <w:sz w:val="32"/>
+          <w:szCs w:val="32"/>
+        </w:rPr>
+      </w:pPr>
+    </w:p>
+    <w:p>
+      <w:pPr>
         <w:pStyle w:val="ListParagraph"/>
         <w:numPr>
           <w:ilvl w:val="0"/>
@@ -1298,7 +1083,7 @@
           <w:szCs w:val="28"/>
           <w:u w:val="single"/>
         </w:rPr>
-        <w:t xml:space="preserve">Hosting and Domain </w:t>
+        <w:t xml:space="preserve">System </w:t>
       </w:r>
       <w:r>
         <w:rPr>
@@ -1309,7 +1094,7 @@
           <w:szCs w:val="28"/>
           <w:u w:val="single"/>
         </w:rPr>
-        <w:t>N</w:t>
+        <w:t xml:space="preserve"> Development</w:t>
       </w:r>
       <w:r>
         <w:rPr>
@@ -1320,9 +1105,1145 @@
           <w:szCs w:val="28"/>
           <w:u w:val="single"/>
         </w:rPr>
-        <w:t xml:space="preserve">ame </w:t>
-      </w:r>
-      <w:r>
+        <w:t xml:space="preserve"> </w:t>
+      </w:r>
+    </w:p>
+    <w:p>
+      <w:pPr>
+        <w:pStyle w:val="ListParagraph"/>
+        <w:numPr>
+          <w:ilvl w:val="0"/>
+          <w:numId w:val="4"/>
+        </w:numPr>
+        <w:autoSpaceDE w:val="0"/>
+        <w:autoSpaceDN w:val="0"/>
+        <w:adjustRightInd w:val="0"/>
+        <w:spacing w:after="0" w:line="240" w:lineRule="auto"/>
+        <w:rPr>
+          <w:rFonts w:asciiTheme="majorHAnsi" w:hAnsiTheme="majorHAnsi" w:cs="Wingdings-Regular"/>
+          <w:color w:val="000000"/>
+          <w:sz w:val="26"/>
+          <w:szCs w:val="26"/>
+        </w:rPr>
+      </w:pPr>
+      <w:r>
+        <w:rPr>
+          <w:rFonts w:asciiTheme="majorHAnsi" w:hAnsiTheme="majorHAnsi" w:cs="Wingdings-Regular"/>
+          <w:color w:val="000000"/>
+          <w:sz w:val="26"/>
+          <w:szCs w:val="26"/>
+        </w:rPr>
+        <w:t>As proof of evidence that everything’s works fine, w</w:t>
+      </w:r>
+      <w:r>
+        <w:rPr>
+          <w:rFonts w:asciiTheme="majorHAnsi" w:hAnsiTheme="majorHAnsi" w:cs="Wingdings-Regular"/>
+          <w:color w:val="000000"/>
+          <w:sz w:val="26"/>
+          <w:szCs w:val="26"/>
+        </w:rPr>
+        <w:t xml:space="preserve">e will perform </w:t>
+      </w:r>
+      <w:r>
+        <w:rPr>
+          <w:rFonts w:asciiTheme="majorHAnsi" w:hAnsiTheme="majorHAnsi" w:cs="Wingdings-Regular"/>
+          <w:color w:val="000000"/>
+          <w:sz w:val="26"/>
+          <w:szCs w:val="26"/>
+        </w:rPr>
+        <w:t>our latest updates in</w:t>
+      </w:r>
+      <w:r>
+        <w:rPr>
+          <w:rFonts w:asciiTheme="majorHAnsi" w:hAnsiTheme="majorHAnsi" w:cs="Wingdings-Regular"/>
+          <w:color w:val="000000"/>
+          <w:sz w:val="26"/>
+          <w:szCs w:val="26"/>
+        </w:rPr>
+        <w:t xml:space="preserve"> the system every 15</w:t>
+      </w:r>
+      <w:r>
+        <w:rPr>
+          <w:rFonts w:asciiTheme="majorHAnsi" w:hAnsiTheme="majorHAnsi" w:cs="Wingdings-Regular"/>
+          <w:color w:val="000000"/>
+          <w:sz w:val="26"/>
+          <w:szCs w:val="26"/>
+          <w:vertAlign w:val="superscript"/>
+        </w:rPr>
+        <w:t>th</w:t>
+      </w:r>
+      <w:r>
+        <w:rPr>
+          <w:rFonts w:asciiTheme="majorHAnsi" w:hAnsiTheme="majorHAnsi" w:cs="Wingdings-Regular"/>
+          <w:color w:val="000000"/>
+          <w:sz w:val="26"/>
+          <w:szCs w:val="26"/>
+        </w:rPr>
+        <w:t xml:space="preserve"> and 30</w:t>
+      </w:r>
+      <w:r>
+        <w:rPr>
+          <w:rFonts w:asciiTheme="majorHAnsi" w:hAnsiTheme="majorHAnsi" w:cs="Wingdings-Regular"/>
+          <w:color w:val="000000"/>
+          <w:sz w:val="26"/>
+          <w:szCs w:val="26"/>
+          <w:vertAlign w:val="superscript"/>
+        </w:rPr>
+        <w:t>th</w:t>
+      </w:r>
+      <w:r>
+        <w:rPr>
+          <w:rFonts w:asciiTheme="majorHAnsi" w:hAnsiTheme="majorHAnsi" w:cs="Wingdings-Regular"/>
+          <w:color w:val="000000"/>
+          <w:sz w:val="26"/>
+          <w:szCs w:val="26"/>
+        </w:rPr>
+        <w:t xml:space="preserve"> of the month.</w:t>
+      </w:r>
+    </w:p>
+    <w:p>
+      <w:pPr>
+        <w:pStyle w:val="ListParagraph"/>
+        <w:autoSpaceDE w:val="0"/>
+        <w:autoSpaceDN w:val="0"/>
+        <w:adjustRightInd w:val="0"/>
+        <w:spacing w:after="0" w:line="240" w:lineRule="auto"/>
+        <w:ind w:left="1080"/>
+        <w:rPr>
+          <w:rFonts w:asciiTheme="majorHAnsi" w:hAnsiTheme="majorHAnsi" w:cs="Wingdings-Regular"/>
+          <w:color w:val="000000"/>
+          <w:sz w:val="26"/>
+          <w:szCs w:val="26"/>
+        </w:rPr>
+      </w:pPr>
+    </w:p>
+    <w:p>
+      <w:pPr>
+        <w:pStyle w:val="ListParagraph"/>
+        <w:numPr>
+          <w:ilvl w:val="0"/>
+          <w:numId w:val="4"/>
+        </w:numPr>
+        <w:autoSpaceDE w:val="0"/>
+        <w:autoSpaceDN w:val="0"/>
+        <w:adjustRightInd w:val="0"/>
+        <w:spacing w:after="0" w:line="240" w:lineRule="auto"/>
+        <w:rPr>
+          <w:rFonts w:asciiTheme="majorHAnsi" w:hAnsiTheme="majorHAnsi" w:cs="Wingdings-Regular"/>
+          <w:color w:val="000000"/>
+          <w:sz w:val="26"/>
+          <w:szCs w:val="26"/>
+        </w:rPr>
+      </w:pPr>
+      <w:r>
+        <w:rPr>
+          <w:rFonts w:asciiTheme="majorHAnsi" w:hAnsiTheme="majorHAnsi" w:cs="Wingdings-Regular"/>
+          <w:color w:val="000000"/>
+          <w:sz w:val="26"/>
+          <w:szCs w:val="26"/>
+        </w:rPr>
+        <w:t>System</w:t>
+      </w:r>
+      <w:r>
+        <w:rPr>
+          <w:rFonts w:asciiTheme="majorHAnsi" w:hAnsiTheme="majorHAnsi" w:cs="Wingdings-Regular"/>
+          <w:color w:val="000000"/>
+          <w:sz w:val="26"/>
+          <w:szCs w:val="26"/>
+        </w:rPr>
+        <w:t xml:space="preserve"> </w:t>
+      </w:r>
+      <w:r>
+        <w:rPr>
+          <w:rFonts w:asciiTheme="majorHAnsi" w:hAnsiTheme="majorHAnsi" w:cs="Wingdings-Regular"/>
+          <w:color w:val="000000"/>
+          <w:sz w:val="26"/>
+          <w:szCs w:val="26"/>
+        </w:rPr>
+        <w:t>Development</w:t>
+      </w:r>
+      <w:r>
+        <w:rPr>
+          <w:rFonts w:asciiTheme="majorHAnsi" w:hAnsiTheme="majorHAnsi" w:cs="Wingdings-Regular"/>
+          <w:color w:val="000000"/>
+          <w:sz w:val="26"/>
+          <w:szCs w:val="26"/>
+        </w:rPr>
+        <w:t xml:space="preserve"> cost </w:t>
+      </w:r>
+      <w:r>
+        <w:rPr>
+          <w:rFonts w:asciiTheme="majorHAnsi" w:hAnsiTheme="majorHAnsi" w:cs="Wingdings-Regular"/>
+          <w:b/>
+          <w:color w:val="000000"/>
+          <w:sz w:val="26"/>
+          <w:szCs w:val="26"/>
+        </w:rPr>
+        <w:t xml:space="preserve">PHP </w:t>
+      </w:r>
+      <w:r>
+        <w:rPr>
+          <w:rFonts w:asciiTheme="majorHAnsi" w:hAnsiTheme="majorHAnsi" w:cs="Wingdings-Regular"/>
+          <w:b/>
+          <w:color w:val="000000"/>
+          <w:sz w:val="26"/>
+          <w:szCs w:val="26"/>
+        </w:rPr>
+        <w:t>15</w:t>
+      </w:r>
+      <w:r>
+        <w:rPr>
+          <w:rFonts w:asciiTheme="majorHAnsi" w:hAnsiTheme="majorHAnsi" w:cs="Wingdings-Regular"/>
+          <w:b/>
+          <w:color w:val="000000"/>
+          <w:sz w:val="26"/>
+          <w:szCs w:val="26"/>
+        </w:rPr>
+        <w:t>0</w:t>
+      </w:r>
+      <w:r>
+        <w:rPr>
+          <w:rFonts w:asciiTheme="majorHAnsi" w:hAnsiTheme="majorHAnsi" w:cs="Wingdings-Regular"/>
+          <w:b/>
+          <w:color w:val="000000"/>
+          <w:sz w:val="26"/>
+          <w:szCs w:val="26"/>
+        </w:rPr>
+        <w:t xml:space="preserve">,000. </w:t>
+      </w:r>
+      <w:r>
+        <w:rPr>
+          <w:rFonts w:asciiTheme="majorHAnsi" w:hAnsiTheme="majorHAnsi" w:cs="Wingdings-Regular"/>
+          <w:color w:val="000000"/>
+          <w:sz w:val="26"/>
+          <w:szCs w:val="26"/>
+        </w:rPr>
+        <w:t>We</w:t>
+      </w:r>
+      <w:r>
+        <w:rPr>
+          <w:rFonts w:asciiTheme="majorHAnsi" w:hAnsiTheme="majorHAnsi" w:cs="Wingdings-Regular"/>
+          <w:color w:val="000000"/>
+          <w:sz w:val="26"/>
+          <w:szCs w:val="26"/>
+        </w:rPr>
+        <w:t xml:space="preserve"> will develop the specific functionality</w:t>
+      </w:r>
+      <w:r>
+        <w:rPr>
+          <w:rFonts w:asciiTheme="majorHAnsi" w:hAnsiTheme="majorHAnsi" w:cs="Wingdings-Regular"/>
+          <w:color w:val="000000"/>
+          <w:sz w:val="26"/>
+          <w:szCs w:val="26"/>
+        </w:rPr>
+        <w:t xml:space="preserve"> </w:t>
+      </w:r>
+      <w:r>
+        <w:rPr>
+          <w:rFonts w:asciiTheme="majorHAnsi" w:hAnsiTheme="majorHAnsi" w:cs="Wingdings-Regular"/>
+          <w:color w:val="000000"/>
+          <w:sz w:val="26"/>
+          <w:szCs w:val="26"/>
+        </w:rPr>
+        <w:t xml:space="preserve">and features you needed for your </w:t>
+      </w:r>
+      <w:r>
+        <w:rPr>
+          <w:rFonts w:asciiTheme="majorHAnsi" w:hAnsiTheme="majorHAnsi" w:cs="Wingdings-Regular"/>
+          <w:color w:val="000000"/>
+          <w:sz w:val="26"/>
+          <w:szCs w:val="26"/>
+        </w:rPr>
+        <w:t>online application</w:t>
+      </w:r>
+      <w:r>
+        <w:rPr>
+          <w:rFonts w:asciiTheme="majorHAnsi" w:hAnsiTheme="majorHAnsi" w:cs="Wingdings-Regular"/>
+          <w:color w:val="000000"/>
+          <w:sz w:val="26"/>
+          <w:szCs w:val="26"/>
+        </w:rPr>
+        <w:t>. Below are some website</w:t>
+      </w:r>
+      <w:r>
+        <w:rPr>
+          <w:rFonts w:asciiTheme="majorHAnsi" w:hAnsiTheme="majorHAnsi" w:cs="Wingdings-Regular"/>
+          <w:color w:val="000000"/>
+          <w:sz w:val="26"/>
+          <w:szCs w:val="26"/>
+        </w:rPr>
+        <w:t xml:space="preserve"> </w:t>
+      </w:r>
+      <w:r>
+        <w:rPr>
+          <w:rFonts w:asciiTheme="majorHAnsi" w:hAnsiTheme="majorHAnsi" w:cs="Wingdings-Regular"/>
+          <w:color w:val="000000"/>
+          <w:sz w:val="26"/>
+          <w:szCs w:val="26"/>
+        </w:rPr>
+        <w:t xml:space="preserve">functionality and features that we will integrate to your </w:t>
+      </w:r>
+      <w:r>
+        <w:rPr>
+          <w:rFonts w:asciiTheme="majorHAnsi" w:hAnsiTheme="majorHAnsi" w:cs="Wingdings-Regular"/>
+          <w:color w:val="000000"/>
+          <w:sz w:val="26"/>
+          <w:szCs w:val="26"/>
+        </w:rPr>
+        <w:t>system</w:t>
+      </w:r>
+      <w:r>
+        <w:rPr>
+          <w:rFonts w:asciiTheme="majorHAnsi" w:hAnsiTheme="majorHAnsi" w:cs="Wingdings-Regular"/>
+          <w:color w:val="000000"/>
+          <w:sz w:val="26"/>
+          <w:szCs w:val="26"/>
+        </w:rPr>
+        <w:t>:</w:t>
+      </w:r>
+    </w:p>
+    <w:p>
+      <w:pPr>
+        <w:pStyle w:val="ListParagraph"/>
+        <w:numPr>
+          <w:ilvl w:val="1"/>
+          <w:numId w:val="4"/>
+        </w:numPr>
+        <w:autoSpaceDE w:val="0"/>
+        <w:autoSpaceDN w:val="0"/>
+        <w:adjustRightInd w:val="0"/>
+        <w:spacing w:after="0"/>
+        <w:rPr>
+          <w:rFonts w:asciiTheme="majorHAnsi" w:hAnsiTheme="majorHAnsi" w:cs="Wingdings-Regular"/>
+          <w:color w:val="000000"/>
+          <w:sz w:val="26"/>
+          <w:szCs w:val="26"/>
+        </w:rPr>
+      </w:pPr>
+      <w:r>
+        <w:rPr>
+          <w:rFonts w:asciiTheme="majorHAnsi" w:hAnsiTheme="majorHAnsi" w:cs="Wingdings-Regular"/>
+          <w:color w:val="000000"/>
+          <w:sz w:val="26"/>
+          <w:szCs w:val="26"/>
+        </w:rPr>
+        <w:t>User Account Creation (User Login/Registration)</w:t>
+      </w:r>
+    </w:p>
+    <w:p>
+      <w:pPr>
+        <w:pStyle w:val="ListParagraph"/>
+        <w:numPr>
+          <w:ilvl w:val="1"/>
+          <w:numId w:val="4"/>
+        </w:numPr>
+        <w:autoSpaceDE w:val="0"/>
+        <w:autoSpaceDN w:val="0"/>
+        <w:adjustRightInd w:val="0"/>
+        <w:spacing w:after="0"/>
+        <w:rPr>
+          <w:rFonts w:asciiTheme="majorHAnsi" w:hAnsiTheme="majorHAnsi" w:cs="Wingdings-Regular"/>
+          <w:color w:val="000000"/>
+          <w:sz w:val="26"/>
+          <w:szCs w:val="26"/>
+        </w:rPr>
+      </w:pPr>
+      <w:r>
+        <w:rPr>
+          <w:rFonts w:asciiTheme="majorHAnsi" w:hAnsiTheme="majorHAnsi" w:cs="Wingdings-Regular"/>
+          <w:color w:val="000000"/>
+          <w:sz w:val="26"/>
+          <w:szCs w:val="26"/>
+        </w:rPr>
+        <w:t>Fill-up Forms (Personal Information, Educational Background, Employment History)</w:t>
+      </w:r>
+    </w:p>
+    <w:p>
+      <w:pPr>
+        <w:pStyle w:val="ListParagraph"/>
+        <w:numPr>
+          <w:ilvl w:val="1"/>
+          <w:numId w:val="4"/>
+        </w:numPr>
+        <w:autoSpaceDE w:val="0"/>
+        <w:autoSpaceDN w:val="0"/>
+        <w:adjustRightInd w:val="0"/>
+        <w:spacing w:after="0"/>
+        <w:rPr>
+          <w:rFonts w:asciiTheme="majorHAnsi" w:hAnsiTheme="majorHAnsi" w:cs="Wingdings-Regular"/>
+          <w:color w:val="000000"/>
+          <w:sz w:val="26"/>
+          <w:szCs w:val="26"/>
+        </w:rPr>
+      </w:pPr>
+      <w:r>
+        <w:rPr>
+          <w:rFonts w:asciiTheme="majorHAnsi" w:hAnsiTheme="majorHAnsi" w:cs="Wingdings-Regular"/>
+          <w:color w:val="000000"/>
+          <w:sz w:val="26"/>
+          <w:szCs w:val="26"/>
+        </w:rPr>
+        <w:t>File uploads</w:t>
+      </w:r>
+      <w:r>
+        <w:rPr>
+          <w:rFonts w:asciiTheme="majorHAnsi" w:hAnsiTheme="majorHAnsi" w:cs="Wingdings-Regular"/>
+          <w:color w:val="000000"/>
+          <w:sz w:val="26"/>
+          <w:szCs w:val="26"/>
+        </w:rPr>
+        <w:t xml:space="preserve"> (</w:t>
+      </w:r>
+      <w:r>
+        <w:rPr>
+          <w:rFonts w:asciiTheme="majorHAnsi" w:hAnsiTheme="majorHAnsi" w:cs="Wingdings-Regular"/>
+          <w:color w:val="000000"/>
+          <w:sz w:val="26"/>
+          <w:szCs w:val="26"/>
+        </w:rPr>
+        <w:t>Documents/Certificates/Licenses</w:t>
+      </w:r>
+      <w:r>
+        <w:rPr>
+          <w:rFonts w:asciiTheme="majorHAnsi" w:hAnsiTheme="majorHAnsi" w:cs="Wingdings-Regular"/>
+          <w:color w:val="000000"/>
+          <w:sz w:val="26"/>
+          <w:szCs w:val="26"/>
+        </w:rPr>
+        <w:t>)</w:t>
+      </w:r>
+    </w:p>
+    <w:p>
+      <w:pPr>
+        <w:pStyle w:val="ListParagraph"/>
+        <w:numPr>
+          <w:ilvl w:val="1"/>
+          <w:numId w:val="4"/>
+        </w:numPr>
+        <w:autoSpaceDE w:val="0"/>
+        <w:autoSpaceDN w:val="0"/>
+        <w:adjustRightInd w:val="0"/>
+        <w:spacing w:after="0"/>
+        <w:rPr>
+          <w:rFonts w:asciiTheme="majorHAnsi" w:hAnsiTheme="majorHAnsi" w:cs="Wingdings-Regular"/>
+          <w:color w:val="000000"/>
+          <w:sz w:val="26"/>
+          <w:szCs w:val="26"/>
+        </w:rPr>
+      </w:pPr>
+      <w:r>
+        <w:rPr>
+          <w:rFonts w:asciiTheme="majorHAnsi" w:hAnsiTheme="majorHAnsi" w:cs="Wingdings-Regular"/>
+          <w:color w:val="000000"/>
+          <w:sz w:val="26"/>
+          <w:szCs w:val="26"/>
+        </w:rPr>
+        <w:t>Dormitory Booking</w:t>
+      </w:r>
+    </w:p>
+    <w:p>
+      <w:pPr>
+        <w:pStyle w:val="ListParagraph"/>
+        <w:numPr>
+          <w:ilvl w:val="2"/>
+          <w:numId w:val="4"/>
+        </w:numPr>
+        <w:autoSpaceDE w:val="0"/>
+        <w:autoSpaceDN w:val="0"/>
+        <w:adjustRightInd w:val="0"/>
+        <w:spacing w:after="0"/>
+        <w:rPr>
+          <w:rFonts w:asciiTheme="majorHAnsi" w:hAnsiTheme="majorHAnsi" w:cs="Wingdings-Regular"/>
+          <w:color w:val="000000"/>
+          <w:sz w:val="26"/>
+          <w:szCs w:val="26"/>
+        </w:rPr>
+      </w:pPr>
+      <w:r>
+        <w:rPr>
+          <w:rFonts w:asciiTheme="majorHAnsi" w:hAnsiTheme="majorHAnsi" w:cs="Wingdings-Regular"/>
+          <w:color w:val="000000"/>
+          <w:sz w:val="26"/>
+          <w:szCs w:val="26"/>
+        </w:rPr>
+        <w:t>Classification</w:t>
+      </w:r>
+      <w:r>
+        <w:rPr>
+          <w:rFonts w:asciiTheme="majorHAnsi" w:hAnsiTheme="majorHAnsi" w:cs="Wingdings-Regular"/>
+          <w:color w:val="000000"/>
+          <w:sz w:val="26"/>
+          <w:szCs w:val="26"/>
+        </w:rPr>
+        <w:t xml:space="preserve"> / Priority Number / Description</w:t>
+      </w:r>
+    </w:p>
+    <w:p>
+      <w:pPr>
+        <w:pStyle w:val="ListParagraph"/>
+        <w:numPr>
+          <w:ilvl w:val="3"/>
+          <w:numId w:val="4"/>
+        </w:numPr>
+        <w:autoSpaceDE w:val="0"/>
+        <w:autoSpaceDN w:val="0"/>
+        <w:adjustRightInd w:val="0"/>
+        <w:spacing w:after="0"/>
+        <w:rPr>
+          <w:rFonts w:asciiTheme="majorHAnsi" w:hAnsiTheme="majorHAnsi" w:cs="Wingdings-Regular"/>
+          <w:color w:val="000000"/>
+          <w:sz w:val="26"/>
+          <w:szCs w:val="26"/>
+        </w:rPr>
+      </w:pPr>
+      <w:r>
+        <w:rPr>
+          <w:rFonts w:asciiTheme="majorHAnsi" w:hAnsiTheme="majorHAnsi" w:cs="Wingdings-Regular"/>
+          <w:color w:val="000000"/>
+          <w:sz w:val="26"/>
+          <w:szCs w:val="26"/>
+        </w:rPr>
+        <w:t>Embarking Crew</w:t>
+      </w:r>
+    </w:p>
+    <w:p>
+      <w:pPr>
+        <w:pStyle w:val="ListParagraph"/>
+        <w:numPr>
+          <w:ilvl w:val="3"/>
+          <w:numId w:val="4"/>
+        </w:numPr>
+        <w:autoSpaceDE w:val="0"/>
+        <w:autoSpaceDN w:val="0"/>
+        <w:adjustRightInd w:val="0"/>
+        <w:spacing w:after="0"/>
+        <w:rPr>
+          <w:rFonts w:asciiTheme="majorHAnsi" w:hAnsiTheme="majorHAnsi" w:cs="Wingdings-Regular"/>
+          <w:color w:val="000000"/>
+          <w:sz w:val="26"/>
+          <w:szCs w:val="26"/>
+        </w:rPr>
+      </w:pPr>
+      <w:r>
+        <w:rPr>
+          <w:rFonts w:asciiTheme="majorHAnsi" w:hAnsiTheme="majorHAnsi" w:cs="Wingdings-Regular"/>
+          <w:color w:val="000000"/>
+          <w:sz w:val="26"/>
+          <w:szCs w:val="26"/>
+        </w:rPr>
+        <w:t>Disembarking Crew</w:t>
+      </w:r>
+    </w:p>
+    <w:p>
+      <w:pPr>
+        <w:pStyle w:val="ListParagraph"/>
+        <w:numPr>
+          <w:ilvl w:val="3"/>
+          <w:numId w:val="4"/>
+        </w:numPr>
+        <w:autoSpaceDE w:val="0"/>
+        <w:autoSpaceDN w:val="0"/>
+        <w:adjustRightInd w:val="0"/>
+        <w:spacing w:after="0"/>
+        <w:rPr>
+          <w:rFonts w:asciiTheme="majorHAnsi" w:hAnsiTheme="majorHAnsi" w:cs="Wingdings-Regular"/>
+          <w:color w:val="000000"/>
+          <w:sz w:val="26"/>
+          <w:szCs w:val="26"/>
+        </w:rPr>
+      </w:pPr>
+      <w:r>
+        <w:rPr>
+          <w:rFonts w:asciiTheme="majorHAnsi" w:hAnsiTheme="majorHAnsi" w:cs="Wingdings-Regular"/>
+          <w:color w:val="000000"/>
+          <w:sz w:val="26"/>
+          <w:szCs w:val="26"/>
+        </w:rPr>
+        <w:t>On Vacation Crew</w:t>
+      </w:r>
+    </w:p>
+    <w:p>
+      <w:pPr>
+        <w:pStyle w:val="ListParagraph"/>
+        <w:numPr>
+          <w:ilvl w:val="2"/>
+          <w:numId w:val="4"/>
+        </w:numPr>
+        <w:autoSpaceDE w:val="0"/>
+        <w:autoSpaceDN w:val="0"/>
+        <w:adjustRightInd w:val="0"/>
+        <w:spacing w:after="0"/>
+        <w:rPr>
+          <w:rFonts w:asciiTheme="majorHAnsi" w:hAnsiTheme="majorHAnsi" w:cs="Wingdings-Regular"/>
+          <w:color w:val="000000"/>
+          <w:sz w:val="26"/>
+          <w:szCs w:val="26"/>
+        </w:rPr>
+      </w:pPr>
+      <w:r>
+        <w:rPr>
+          <w:rFonts w:asciiTheme="majorHAnsi" w:hAnsiTheme="majorHAnsi" w:cs="Wingdings-Regular"/>
+          <w:color w:val="000000"/>
+          <w:sz w:val="26"/>
+          <w:szCs w:val="26"/>
+        </w:rPr>
+        <w:t>Type of Accommodation</w:t>
+      </w:r>
+    </w:p>
+    <w:p>
+      <w:pPr>
+        <w:pStyle w:val="ListParagraph"/>
+        <w:numPr>
+          <w:ilvl w:val="2"/>
+          <w:numId w:val="4"/>
+        </w:numPr>
+        <w:autoSpaceDE w:val="0"/>
+        <w:autoSpaceDN w:val="0"/>
+        <w:adjustRightInd w:val="0"/>
+        <w:spacing w:after="0"/>
+        <w:rPr>
+          <w:rFonts w:asciiTheme="majorHAnsi" w:hAnsiTheme="majorHAnsi" w:cs="Wingdings-Regular"/>
+          <w:color w:val="000000"/>
+          <w:sz w:val="26"/>
+          <w:szCs w:val="26"/>
+        </w:rPr>
+      </w:pPr>
+      <w:r>
+        <w:rPr>
+          <w:rFonts w:asciiTheme="majorHAnsi" w:hAnsiTheme="majorHAnsi" w:cs="Wingdings-Regular"/>
+          <w:color w:val="000000"/>
+          <w:sz w:val="26"/>
+          <w:szCs w:val="26"/>
+        </w:rPr>
+        <w:t>Accommodation</w:t>
+      </w:r>
+    </w:p>
+    <w:p>
+      <w:pPr>
+        <w:pStyle w:val="ListParagraph"/>
+        <w:numPr>
+          <w:ilvl w:val="3"/>
+          <w:numId w:val="4"/>
+        </w:numPr>
+        <w:autoSpaceDE w:val="0"/>
+        <w:autoSpaceDN w:val="0"/>
+        <w:adjustRightInd w:val="0"/>
+        <w:spacing w:after="0"/>
+        <w:rPr>
+          <w:rFonts w:asciiTheme="majorHAnsi" w:hAnsiTheme="majorHAnsi" w:cs="Wingdings-Regular"/>
+          <w:color w:val="000000"/>
+          <w:sz w:val="26"/>
+          <w:szCs w:val="26"/>
+        </w:rPr>
+      </w:pPr>
+      <w:r>
+        <w:rPr>
+          <w:rFonts w:asciiTheme="majorHAnsi" w:hAnsiTheme="majorHAnsi" w:cs="Wingdings-Regular"/>
+          <w:color w:val="000000"/>
+          <w:sz w:val="26"/>
+          <w:szCs w:val="26"/>
+        </w:rPr>
+        <w:t>Number of Guest</w:t>
+      </w:r>
+    </w:p>
+    <w:p>
+      <w:pPr>
+        <w:pStyle w:val="ListParagraph"/>
+        <w:numPr>
+          <w:ilvl w:val="3"/>
+          <w:numId w:val="4"/>
+        </w:numPr>
+        <w:autoSpaceDE w:val="0"/>
+        <w:autoSpaceDN w:val="0"/>
+        <w:adjustRightInd w:val="0"/>
+        <w:spacing w:after="0"/>
+        <w:rPr>
+          <w:rFonts w:asciiTheme="majorHAnsi" w:hAnsiTheme="majorHAnsi" w:cs="Wingdings-Regular"/>
+          <w:color w:val="000000"/>
+          <w:sz w:val="26"/>
+          <w:szCs w:val="26"/>
+        </w:rPr>
+      </w:pPr>
+      <w:r>
+        <w:rPr>
+          <w:rFonts w:asciiTheme="majorHAnsi" w:hAnsiTheme="majorHAnsi" w:cs="Wingdings-Regular"/>
+          <w:color w:val="000000"/>
+          <w:sz w:val="26"/>
+          <w:szCs w:val="26"/>
+        </w:rPr>
+        <w:t>Bed Type</w:t>
+      </w:r>
+    </w:p>
+    <w:p>
+      <w:pPr>
+        <w:pStyle w:val="ListParagraph"/>
+        <w:numPr>
+          <w:ilvl w:val="2"/>
+          <w:numId w:val="4"/>
+        </w:numPr>
+        <w:autoSpaceDE w:val="0"/>
+        <w:autoSpaceDN w:val="0"/>
+        <w:adjustRightInd w:val="0"/>
+        <w:spacing w:after="0"/>
+        <w:rPr>
+          <w:rFonts w:asciiTheme="majorHAnsi" w:hAnsiTheme="majorHAnsi" w:cs="Wingdings-Regular"/>
+          <w:color w:val="000000"/>
+          <w:sz w:val="26"/>
+          <w:szCs w:val="26"/>
+        </w:rPr>
+      </w:pPr>
+      <w:r>
+        <w:rPr>
+          <w:rFonts w:asciiTheme="majorHAnsi" w:hAnsiTheme="majorHAnsi" w:cs="Wingdings-Regular"/>
+          <w:color w:val="000000"/>
+          <w:sz w:val="26"/>
+          <w:szCs w:val="26"/>
+        </w:rPr>
+        <w:t>Number of Rooms and Room Number</w:t>
+      </w:r>
+    </w:p>
+    <w:p>
+      <w:pPr>
+        <w:pStyle w:val="ListParagraph"/>
+        <w:numPr>
+          <w:ilvl w:val="2"/>
+          <w:numId w:val="4"/>
+        </w:numPr>
+        <w:autoSpaceDE w:val="0"/>
+        <w:autoSpaceDN w:val="0"/>
+        <w:adjustRightInd w:val="0"/>
+        <w:spacing w:after="0"/>
+        <w:rPr>
+          <w:rFonts w:asciiTheme="majorHAnsi" w:hAnsiTheme="majorHAnsi" w:cs="Wingdings-Regular"/>
+          <w:color w:val="000000"/>
+          <w:sz w:val="26"/>
+          <w:szCs w:val="26"/>
+        </w:rPr>
+      </w:pPr>
+      <w:r>
+        <w:rPr>
+          <w:rFonts w:asciiTheme="majorHAnsi" w:hAnsiTheme="majorHAnsi" w:cs="Wingdings-Regular"/>
+          <w:color w:val="000000"/>
+          <w:sz w:val="26"/>
+          <w:szCs w:val="26"/>
+        </w:rPr>
+        <w:t>Room Status – Available / Vacant / Reserved / Occupied</w:t>
+      </w:r>
+    </w:p>
+    <w:p>
+      <w:pPr>
+        <w:pStyle w:val="ListParagraph"/>
+        <w:numPr>
+          <w:ilvl w:val="1"/>
+          <w:numId w:val="4"/>
+        </w:numPr>
+        <w:autoSpaceDE w:val="0"/>
+        <w:autoSpaceDN w:val="0"/>
+        <w:adjustRightInd w:val="0"/>
+        <w:spacing w:after="0"/>
+        <w:rPr>
+          <w:rFonts w:asciiTheme="majorHAnsi" w:hAnsiTheme="majorHAnsi" w:cs="Wingdings-Regular"/>
+          <w:color w:val="000000"/>
+          <w:sz w:val="26"/>
+          <w:szCs w:val="26"/>
+        </w:rPr>
+      </w:pPr>
+      <w:r>
+        <w:rPr>
+          <w:rFonts w:asciiTheme="majorHAnsi" w:hAnsiTheme="majorHAnsi" w:cs="Wingdings-Regular"/>
+          <w:color w:val="000000"/>
+          <w:sz w:val="26"/>
+          <w:szCs w:val="26"/>
+        </w:rPr>
+        <w:t>Training Booking</w:t>
+      </w:r>
+    </w:p>
+    <w:p>
+      <w:pPr>
+        <w:pStyle w:val="ListParagraph"/>
+        <w:numPr>
+          <w:ilvl w:val="2"/>
+          <w:numId w:val="4"/>
+        </w:numPr>
+        <w:autoSpaceDE w:val="0"/>
+        <w:autoSpaceDN w:val="0"/>
+        <w:adjustRightInd w:val="0"/>
+        <w:spacing w:after="0"/>
+        <w:rPr>
+          <w:rFonts w:asciiTheme="majorHAnsi" w:hAnsiTheme="majorHAnsi" w:cs="Wingdings-Regular"/>
+          <w:color w:val="000000"/>
+          <w:sz w:val="26"/>
+          <w:szCs w:val="26"/>
+        </w:rPr>
+      </w:pPr>
+      <w:r>
+        <w:rPr>
+          <w:rFonts w:asciiTheme="majorHAnsi" w:hAnsiTheme="majorHAnsi" w:cs="Wingdings-Regular"/>
+          <w:color w:val="000000"/>
+          <w:sz w:val="26"/>
+          <w:szCs w:val="26"/>
+        </w:rPr>
+        <w:lastRenderedPageBreak/>
+        <w:t>Subject / Sub-component Enrolled</w:t>
+      </w:r>
+    </w:p>
+    <w:p>
+      <w:pPr>
+        <w:pStyle w:val="ListParagraph"/>
+        <w:numPr>
+          <w:ilvl w:val="2"/>
+          <w:numId w:val="4"/>
+        </w:numPr>
+        <w:autoSpaceDE w:val="0"/>
+        <w:autoSpaceDN w:val="0"/>
+        <w:adjustRightInd w:val="0"/>
+        <w:spacing w:after="0"/>
+        <w:rPr>
+          <w:rFonts w:asciiTheme="majorHAnsi" w:hAnsiTheme="majorHAnsi" w:cs="Wingdings-Regular"/>
+          <w:color w:val="000000"/>
+          <w:sz w:val="26"/>
+          <w:szCs w:val="26"/>
+        </w:rPr>
+      </w:pPr>
+      <w:r>
+        <w:rPr>
+          <w:rFonts w:asciiTheme="majorHAnsi" w:hAnsiTheme="majorHAnsi" w:cs="Wingdings-Regular"/>
+          <w:color w:val="000000"/>
+          <w:sz w:val="26"/>
+          <w:szCs w:val="26"/>
+        </w:rPr>
+        <w:t>Period covered</w:t>
+      </w:r>
+    </w:p>
+    <w:p>
+      <w:pPr>
+        <w:pStyle w:val="ListParagraph"/>
+        <w:numPr>
+          <w:ilvl w:val="2"/>
+          <w:numId w:val="4"/>
+        </w:numPr>
+        <w:autoSpaceDE w:val="0"/>
+        <w:autoSpaceDN w:val="0"/>
+        <w:adjustRightInd w:val="0"/>
+        <w:spacing w:after="0"/>
+        <w:rPr>
+          <w:rFonts w:asciiTheme="majorHAnsi" w:hAnsiTheme="majorHAnsi" w:cs="Wingdings-Regular"/>
+          <w:color w:val="000000"/>
+          <w:sz w:val="26"/>
+          <w:szCs w:val="26"/>
+        </w:rPr>
+      </w:pPr>
+      <w:r>
+        <w:rPr>
+          <w:rFonts w:asciiTheme="majorHAnsi" w:hAnsiTheme="majorHAnsi" w:cs="Wingdings-Regular"/>
+          <w:color w:val="000000"/>
+          <w:sz w:val="26"/>
+          <w:szCs w:val="26"/>
+        </w:rPr>
+        <w:t>Name of Enrollee, email address, contact number</w:t>
+      </w:r>
+    </w:p>
+    <w:p>
+      <w:pPr>
+        <w:pStyle w:val="ListParagraph"/>
+        <w:numPr>
+          <w:ilvl w:val="1"/>
+          <w:numId w:val="4"/>
+        </w:numPr>
+        <w:autoSpaceDE w:val="0"/>
+        <w:autoSpaceDN w:val="0"/>
+        <w:adjustRightInd w:val="0"/>
+        <w:spacing w:after="0"/>
+        <w:rPr>
+          <w:rFonts w:asciiTheme="majorHAnsi" w:hAnsiTheme="majorHAnsi" w:cs="Wingdings-Regular"/>
+          <w:color w:val="000000"/>
+          <w:sz w:val="26"/>
+          <w:szCs w:val="26"/>
+        </w:rPr>
+      </w:pPr>
+      <w:r>
+        <w:rPr>
+          <w:rFonts w:asciiTheme="majorHAnsi" w:hAnsiTheme="majorHAnsi" w:cs="Wingdings-Regular"/>
+          <w:color w:val="000000"/>
+          <w:sz w:val="26"/>
+          <w:szCs w:val="26"/>
+        </w:rPr>
+        <w:t>Transportation Booking</w:t>
+      </w:r>
+    </w:p>
+    <w:p>
+      <w:pPr>
+        <w:pStyle w:val="ListParagraph"/>
+        <w:numPr>
+          <w:ilvl w:val="2"/>
+          <w:numId w:val="4"/>
+        </w:numPr>
+        <w:autoSpaceDE w:val="0"/>
+        <w:autoSpaceDN w:val="0"/>
+        <w:adjustRightInd w:val="0"/>
+        <w:spacing w:after="0"/>
+        <w:rPr>
+          <w:rFonts w:asciiTheme="majorHAnsi" w:hAnsiTheme="majorHAnsi" w:cs="Wingdings-Regular"/>
+          <w:color w:val="000000"/>
+          <w:sz w:val="26"/>
+          <w:szCs w:val="26"/>
+        </w:rPr>
+      </w:pPr>
+      <w:r>
+        <w:rPr>
+          <w:rFonts w:asciiTheme="majorHAnsi" w:hAnsiTheme="majorHAnsi" w:cs="Wingdings-Regular"/>
+          <w:color w:val="000000"/>
+          <w:sz w:val="26"/>
+          <w:szCs w:val="26"/>
+        </w:rPr>
+        <w:t>Type of transportation (Airline, Land, and sea-in-house services)</w:t>
+      </w:r>
+    </w:p>
+    <w:p>
+      <w:pPr>
+        <w:pStyle w:val="ListParagraph"/>
+        <w:numPr>
+          <w:ilvl w:val="2"/>
+          <w:numId w:val="4"/>
+        </w:numPr>
+        <w:autoSpaceDE w:val="0"/>
+        <w:autoSpaceDN w:val="0"/>
+        <w:adjustRightInd w:val="0"/>
+        <w:spacing w:after="0"/>
+        <w:rPr>
+          <w:rFonts w:asciiTheme="majorHAnsi" w:hAnsiTheme="majorHAnsi" w:cs="Wingdings-Regular"/>
+          <w:color w:val="000000"/>
+          <w:sz w:val="26"/>
+          <w:szCs w:val="26"/>
+        </w:rPr>
+      </w:pPr>
+      <w:r>
+        <w:rPr>
+          <w:rFonts w:asciiTheme="majorHAnsi" w:hAnsiTheme="majorHAnsi" w:cs="Wingdings-Regular"/>
+          <w:color w:val="000000"/>
+          <w:sz w:val="26"/>
+          <w:szCs w:val="26"/>
+        </w:rPr>
+        <w:t>Date</w:t>
+      </w:r>
+    </w:p>
+    <w:p>
+      <w:pPr>
+        <w:pStyle w:val="ListParagraph"/>
+        <w:numPr>
+          <w:ilvl w:val="2"/>
+          <w:numId w:val="4"/>
+        </w:numPr>
+        <w:autoSpaceDE w:val="0"/>
+        <w:autoSpaceDN w:val="0"/>
+        <w:adjustRightInd w:val="0"/>
+        <w:spacing w:after="0"/>
+        <w:rPr>
+          <w:rFonts w:asciiTheme="majorHAnsi" w:hAnsiTheme="majorHAnsi" w:cs="Wingdings-Regular"/>
+          <w:color w:val="000000"/>
+          <w:sz w:val="26"/>
+          <w:szCs w:val="26"/>
+        </w:rPr>
+      </w:pPr>
+      <w:r>
+        <w:rPr>
+          <w:rFonts w:asciiTheme="majorHAnsi" w:hAnsiTheme="majorHAnsi" w:cs="Wingdings-Regular"/>
+          <w:color w:val="000000"/>
+          <w:sz w:val="26"/>
+          <w:szCs w:val="26"/>
+        </w:rPr>
+        <w:t>Point to Point (from and to)</w:t>
+      </w:r>
+    </w:p>
+    <w:p>
+      <w:pPr>
+        <w:pStyle w:val="ListParagraph"/>
+        <w:numPr>
+          <w:ilvl w:val="2"/>
+          <w:numId w:val="4"/>
+        </w:numPr>
+        <w:autoSpaceDE w:val="0"/>
+        <w:autoSpaceDN w:val="0"/>
+        <w:adjustRightInd w:val="0"/>
+        <w:spacing w:after="0"/>
+        <w:rPr>
+          <w:rFonts w:asciiTheme="majorHAnsi" w:hAnsiTheme="majorHAnsi" w:cs="Wingdings-Regular"/>
+          <w:color w:val="000000"/>
+          <w:sz w:val="26"/>
+          <w:szCs w:val="26"/>
+        </w:rPr>
+      </w:pPr>
+      <w:r>
+        <w:rPr>
+          <w:rFonts w:asciiTheme="majorHAnsi" w:hAnsiTheme="majorHAnsi" w:cs="Wingdings-Regular"/>
+          <w:color w:val="000000"/>
+          <w:sz w:val="26"/>
+          <w:szCs w:val="26"/>
+        </w:rPr>
+        <w:t>Name, email address, contact number</w:t>
+      </w:r>
+    </w:p>
+    <w:p>
+      <w:pPr>
+        <w:pStyle w:val="ListParagraph"/>
+        <w:numPr>
+          <w:ilvl w:val="1"/>
+          <w:numId w:val="4"/>
+        </w:numPr>
+        <w:autoSpaceDE w:val="0"/>
+        <w:autoSpaceDN w:val="0"/>
+        <w:adjustRightInd w:val="0"/>
+        <w:spacing w:after="0"/>
+        <w:rPr>
+          <w:rFonts w:asciiTheme="majorHAnsi" w:hAnsiTheme="majorHAnsi" w:cs="Wingdings-Regular"/>
+          <w:color w:val="000000"/>
+          <w:sz w:val="26"/>
+          <w:szCs w:val="26"/>
+        </w:rPr>
+      </w:pPr>
+      <w:r>
+        <w:rPr>
+          <w:rFonts w:asciiTheme="majorHAnsi" w:hAnsiTheme="majorHAnsi" w:cs="Wingdings-Regular"/>
+          <w:color w:val="000000"/>
+          <w:sz w:val="26"/>
+          <w:szCs w:val="26"/>
+        </w:rPr>
+        <w:t>Admin Dashboard</w:t>
+      </w:r>
+    </w:p>
+    <w:p>
+      <w:pPr>
+        <w:pStyle w:val="ListParagraph"/>
+        <w:numPr>
+          <w:ilvl w:val="1"/>
+          <w:numId w:val="4"/>
+        </w:numPr>
+        <w:autoSpaceDE w:val="0"/>
+        <w:autoSpaceDN w:val="0"/>
+        <w:adjustRightInd w:val="0"/>
+        <w:spacing w:after="0"/>
+        <w:rPr>
+          <w:rFonts w:asciiTheme="majorHAnsi" w:hAnsiTheme="majorHAnsi" w:cs="Wingdings-Regular"/>
+          <w:color w:val="000000"/>
+          <w:sz w:val="26"/>
+          <w:szCs w:val="26"/>
+        </w:rPr>
+      </w:pPr>
+      <w:r>
+        <w:rPr>
+          <w:rFonts w:asciiTheme="majorHAnsi" w:hAnsiTheme="majorHAnsi" w:cs="Wingdings-Regular"/>
+          <w:color w:val="000000"/>
+          <w:sz w:val="26"/>
+          <w:szCs w:val="26"/>
+        </w:rPr>
+        <w:t>Admin Job Post</w:t>
+      </w:r>
+    </w:p>
+    <w:p>
+      <w:pPr>
+        <w:pStyle w:val="ListParagraph"/>
+        <w:numPr>
+          <w:ilvl w:val="1"/>
+          <w:numId w:val="4"/>
+        </w:numPr>
+        <w:autoSpaceDE w:val="0"/>
+        <w:autoSpaceDN w:val="0"/>
+        <w:adjustRightInd w:val="0"/>
+        <w:spacing w:after="0"/>
+        <w:rPr>
+          <w:rFonts w:asciiTheme="majorHAnsi" w:hAnsiTheme="majorHAnsi" w:cs="Wingdings-Regular"/>
+          <w:color w:val="000000"/>
+          <w:sz w:val="26"/>
+          <w:szCs w:val="26"/>
+        </w:rPr>
+      </w:pPr>
+      <w:r>
+        <w:rPr>
+          <w:rFonts w:asciiTheme="majorHAnsi" w:hAnsiTheme="majorHAnsi" w:cs="Wingdings-Regular"/>
+          <w:color w:val="000000"/>
+          <w:sz w:val="26"/>
+          <w:szCs w:val="26"/>
+        </w:rPr>
+        <w:t>Email Notifications</w:t>
+      </w:r>
+    </w:p>
+    <w:p>
+      <w:pPr>
+        <w:autoSpaceDE w:val="0"/>
+        <w:autoSpaceDN w:val="0"/>
+        <w:adjustRightInd w:val="0"/>
+        <w:spacing w:after="0"/>
+        <w:rPr>
+          <w:rFonts w:asciiTheme="majorHAnsi" w:hAnsiTheme="majorHAnsi" w:cs="Wingdings-Regular"/>
+          <w:color w:val="000000"/>
+          <w:sz w:val="26"/>
+          <w:szCs w:val="26"/>
+        </w:rPr>
+      </w:pPr>
+    </w:p>
+    <w:p>
+      <w:pPr>
+        <w:pStyle w:val="ListParagraph"/>
+        <w:numPr>
+          <w:ilvl w:val="0"/>
+          <w:numId w:val="4"/>
+        </w:numPr>
+        <w:autoSpaceDE w:val="0"/>
+        <w:autoSpaceDN w:val="0"/>
+        <w:adjustRightInd w:val="0"/>
+        <w:spacing w:after="0" w:line="240" w:lineRule="auto"/>
+        <w:rPr>
+          <w:rFonts w:asciiTheme="majorHAnsi" w:hAnsiTheme="majorHAnsi" w:cs="Wingdings-Regular"/>
+          <w:color w:val="000000"/>
+          <w:sz w:val="26"/>
+          <w:szCs w:val="26"/>
+        </w:rPr>
+      </w:pPr>
+      <w:r>
+        <w:rPr>
+          <w:rFonts w:asciiTheme="majorHAnsi" w:hAnsiTheme="majorHAnsi" w:cs="Wingdings-Regular"/>
+          <w:color w:val="000000"/>
+          <w:sz w:val="26"/>
+          <w:szCs w:val="26"/>
+        </w:rPr>
+        <w:t>If there’s any needed functionality you need for the</w:t>
+      </w:r>
+      <w:r>
+        <w:rPr>
+          <w:rFonts w:asciiTheme="majorHAnsi" w:hAnsiTheme="majorHAnsi" w:cs="Wingdings-Regular"/>
+          <w:color w:val="000000"/>
+          <w:sz w:val="26"/>
+          <w:szCs w:val="26"/>
+        </w:rPr>
+        <w:t xml:space="preserve"> system</w:t>
+      </w:r>
+      <w:r>
+        <w:rPr>
+          <w:rFonts w:asciiTheme="majorHAnsi" w:hAnsiTheme="majorHAnsi" w:cs="Wingdings-Regular"/>
+          <w:color w:val="000000"/>
+          <w:sz w:val="26"/>
+          <w:szCs w:val="26"/>
+        </w:rPr>
+        <w:t>, you can inform us and we will integrate and develop it for you.</w:t>
+      </w:r>
+    </w:p>
+    <w:p>
+      <w:pPr>
+        <w:autoSpaceDE w:val="0"/>
+        <w:autoSpaceDN w:val="0"/>
+        <w:adjustRightInd w:val="0"/>
+        <w:spacing w:after="0" w:line="240" w:lineRule="auto"/>
+        <w:rPr>
+          <w:rFonts w:asciiTheme="majorHAnsi" w:hAnsiTheme="majorHAnsi" w:cs="Wingdings-Regular"/>
+          <w:color w:val="000000"/>
+          <w:sz w:val="26"/>
+          <w:szCs w:val="26"/>
+        </w:rPr>
+      </w:pPr>
+    </w:p>
+    <w:p>
+      <w:pPr>
+        <w:spacing w:after="60" w:line="240" w:lineRule="auto"/>
         <w:rPr>
           <w:rFonts w:ascii="Cambria" w:hAnsi="Cambria" w:cs="Calibri"/>
           <w:b/>
@@ -1331,9 +2252,16 @@
           <w:szCs w:val="28"/>
           <w:u w:val="single"/>
         </w:rPr>
-        <w:t>S</w:t>
-      </w:r>
-      <w:r>
+      </w:pPr>
+    </w:p>
+    <w:p>
+      <w:pPr>
+        <w:pStyle w:val="ListParagraph"/>
+        <w:numPr>
+          <w:ilvl w:val="0"/>
+          <w:numId w:val="5"/>
+        </w:numPr>
+        <w:spacing w:after="60" w:line="240" w:lineRule="auto"/>
         <w:rPr>
           <w:rFonts w:ascii="Cambria" w:hAnsi="Cambria" w:cs="Calibri"/>
           <w:b/>
@@ -1342,8 +2270,7 @@
           <w:szCs w:val="28"/>
           <w:u w:val="single"/>
         </w:rPr>
-        <w:t>ervices</w:t>
-      </w:r>
+      </w:pPr>
       <w:r>
         <w:rPr>
           <w:rFonts w:ascii="Cambria" w:hAnsi="Cambria" w:cs="Calibri"/>
@@ -1353,7 +2280,7 @@
           <w:szCs w:val="28"/>
           <w:u w:val="single"/>
         </w:rPr>
-        <w:t>:</w:t>
+        <w:t xml:space="preserve">Time Table of the </w:t>
       </w:r>
       <w:r>
         <w:rPr>
@@ -1364,687 +2291,106 @@
           <w:szCs w:val="28"/>
           <w:u w:val="single"/>
         </w:rPr>
-        <w:t xml:space="preserve"> </w:t>
-      </w:r>
-    </w:p>
-    <w:p>
-      <w:pPr>
-        <w:pStyle w:val="ListParagraph"/>
-        <w:numPr>
-          <w:ilvl w:val="0"/>
-          <w:numId w:val="4"/>
-        </w:numPr>
-        <w:autoSpaceDE w:val="0"/>
-        <w:autoSpaceDN w:val="0"/>
-        <w:adjustRightInd w:val="0"/>
-        <w:spacing w:after="0" w:line="240" w:lineRule="auto"/>
-        <w:rPr>
-          <w:rFonts w:asciiTheme="majorHAnsi" w:hAnsiTheme="majorHAnsi" w:cs="Wingdings-Regular"/>
+        <w:t xml:space="preserve">System </w:t>
+      </w:r>
+      <w:r>
+        <w:rPr>
+          <w:rFonts w:ascii="Cambria" w:hAnsi="Cambria" w:cs="Calibri"/>
           <w:b/>
-          <w:color w:val="000000"/>
-          <w:sz w:val="32"/>
-          <w:szCs w:val="32"/>
-        </w:rPr>
-      </w:pPr>
-      <w:r>
-        <w:rPr>
-          <w:rFonts w:asciiTheme="majorHAnsi" w:hAnsiTheme="majorHAnsi" w:cs="Wingdings-Regular"/>
-          <w:color w:val="000000"/>
-          <w:sz w:val="26"/>
-          <w:szCs w:val="26"/>
-        </w:rPr>
-        <w:t xml:space="preserve">Domain name registration and hosting services for 1 whole year cost </w:t>
-      </w:r>
-      <w:r>
-        <w:rPr>
-          <w:rFonts w:asciiTheme="majorHAnsi" w:hAnsiTheme="majorHAnsi" w:cs="Wingdings-Regular"/>
+          <w:i/>
+          <w:sz w:val="28"/>
+          <w:szCs w:val="28"/>
+          <w:u w:val="single"/>
+        </w:rPr>
+        <w:t>Development</w:t>
+      </w:r>
+    </w:p>
+    <w:p>
+      <w:pPr>
+        <w:spacing w:after="60" w:line="240" w:lineRule="auto"/>
+        <w:ind w:left="720"/>
+        <w:rPr>
+          <w:rFonts w:ascii="Cambria" w:hAnsi="Cambria" w:cs="Calibri"/>
           <w:b/>
-          <w:color w:val="000000"/>
-          <w:sz w:val="26"/>
-          <w:szCs w:val="26"/>
-        </w:rPr>
-        <w:t xml:space="preserve">PHP </w:t>
-      </w:r>
-      <w:r>
-        <w:rPr>
-          <w:rFonts w:asciiTheme="majorHAnsi" w:hAnsiTheme="majorHAnsi" w:cs="Wingdings-Regular"/>
+          <w:i/>
+          <w:sz w:val="28"/>
+          <w:szCs w:val="28"/>
+          <w:u w:val="single"/>
+        </w:rPr>
+      </w:pPr>
+      <w:bookmarkStart w:id="0" w:name="_GoBack"/>
+      <w:bookmarkEnd w:id="0"/>
+      <w:r>
+        <w:rPr>
+          <w:rFonts w:ascii="Cambria" w:hAnsi="Cambria" w:cs="Calibri"/>
           <w:b/>
-          <w:color w:val="000000"/>
-          <w:sz w:val="26"/>
-          <w:szCs w:val="26"/>
-        </w:rPr>
-        <w:t>10</w:t>
-      </w:r>
-      <w:r>
-        <w:rPr>
-          <w:rFonts w:asciiTheme="majorHAnsi" w:hAnsiTheme="majorHAnsi" w:cs="Wingdings-Regular"/>
+          <w:i/>
+          <w:noProof/>
+          <w:sz w:val="28"/>
+          <w:szCs w:val="28"/>
+          <w:u w:val="single"/>
+        </w:rPr>
+        <w:drawing>
+          <wp:inline distT="0" distB="0" distL="0" distR="0">
+            <wp:extent cx="6267450" cy="2500954"/>
+            <wp:effectExtent l="0" t="0" r="0" b="0"/>
+            <wp:docPr id="1" name="Picture 1"/>
+            <wp:cNvGraphicFramePr>
+              <a:graphicFrameLocks xmlns:a="http://schemas.openxmlformats.org/drawingml/2006/main" noChangeAspect="1"/>
+            </wp:cNvGraphicFramePr>
+            <a:graphic xmlns:a="http://schemas.openxmlformats.org/drawingml/2006/main">
+              <a:graphicData uri="http://schemas.openxmlformats.org/drawingml/2006/picture">
+                <pic:pic xmlns:pic="http://schemas.openxmlformats.org/drawingml/2006/picture">
+                  <pic:nvPicPr>
+                    <pic:cNvPr id="0" name="Picture 1"/>
+                    <pic:cNvPicPr>
+                      <a:picLocks noChangeAspect="1" noChangeArrowheads="1"/>
+                    </pic:cNvPicPr>
+                  </pic:nvPicPr>
+                  <pic:blipFill>
+                    <a:blip r:embed="rId9">
+                      <a:extLst>
+                        <a:ext uri="{28A0092B-C50C-407E-A947-70E740481C1C}">
+                          <a14:useLocalDpi xmlns:a14="http://schemas.microsoft.com/office/drawing/2010/main" val="0"/>
+                        </a:ext>
+                      </a:extLst>
+                    </a:blip>
+                    <a:srcRect/>
+                    <a:stretch>
+                      <a:fillRect/>
+                    </a:stretch>
+                  </pic:blipFill>
+                  <pic:spPr bwMode="auto">
+                    <a:xfrm>
+                      <a:off x="0" y="0"/>
+                      <a:ext cx="6267450" cy="2500954"/>
+                    </a:xfrm>
+                    <a:prstGeom prst="rect">
+                      <a:avLst/>
+                    </a:prstGeom>
+                    <a:noFill/>
+                    <a:ln>
+                      <a:noFill/>
+                    </a:ln>
+                  </pic:spPr>
+                </pic:pic>
+              </a:graphicData>
+            </a:graphic>
+          </wp:inline>
+        </w:drawing>
+      </w:r>
+    </w:p>
+    <w:p>
+      <w:pPr>
+        <w:spacing w:after="60" w:line="240" w:lineRule="auto"/>
+        <w:ind w:left="720"/>
+        <w:rPr>
+          <w:rFonts w:ascii="Cambria" w:hAnsi="Cambria" w:cs="Calibri"/>
           <w:b/>
-          <w:color w:val="000000"/>
-          <w:sz w:val="26"/>
-          <w:szCs w:val="26"/>
-        </w:rPr>
-        <w:t>,000</w:t>
-      </w:r>
-      <w:r>
-        <w:rPr>
-          <w:rFonts w:asciiTheme="majorHAnsi" w:hAnsiTheme="majorHAnsi" w:cs="Wingdings-Regular"/>
-          <w:color w:val="000000"/>
-          <w:sz w:val="26"/>
-          <w:szCs w:val="26"/>
-        </w:rPr>
-        <w:t>. This is renewable on a yearly basis.</w:t>
-      </w:r>
-      <w:r>
-        <w:rPr>
-          <w:rFonts w:asciiTheme="majorHAnsi" w:hAnsiTheme="majorHAnsi" w:cs="Wingdings-Regular"/>
-          <w:b/>
-          <w:color w:val="000000"/>
-          <w:sz w:val="32"/>
-          <w:szCs w:val="32"/>
-        </w:rPr>
-        <w:t xml:space="preserve"> </w:t>
-      </w:r>
-    </w:p>
-    <w:p>
-      <w:pPr>
-        <w:pStyle w:val="ListParagraph"/>
-        <w:autoSpaceDE w:val="0"/>
-        <w:autoSpaceDN w:val="0"/>
-        <w:adjustRightInd w:val="0"/>
-        <w:spacing w:after="0" w:line="240" w:lineRule="auto"/>
-        <w:ind w:left="1080"/>
-        <w:rPr>
-          <w:rFonts w:asciiTheme="majorHAnsi" w:hAnsiTheme="majorHAnsi" w:cs="Wingdings-Regular"/>
-          <w:b/>
-          <w:color w:val="000000"/>
-          <w:sz w:val="32"/>
-          <w:szCs w:val="32"/>
-        </w:rPr>
-      </w:pPr>
-    </w:p>
-    <w:p>
-      <w:pPr>
-        <w:pStyle w:val="ListParagraph"/>
-        <w:numPr>
-          <w:ilvl w:val="0"/>
-          <w:numId w:val="4"/>
-        </w:numPr>
-        <w:autoSpaceDE w:val="0"/>
-        <w:autoSpaceDN w:val="0"/>
-        <w:adjustRightInd w:val="0"/>
-        <w:spacing w:after="0" w:line="240" w:lineRule="auto"/>
-        <w:rPr>
-          <w:rFonts w:asciiTheme="majorHAnsi" w:hAnsiTheme="majorHAnsi" w:cs="Wingdings-Regular"/>
-          <w:color w:val="000000"/>
-          <w:sz w:val="26"/>
-          <w:szCs w:val="26"/>
-        </w:rPr>
-      </w:pPr>
-      <w:r>
-        <w:rPr>
-          <w:rFonts w:asciiTheme="majorHAnsi" w:hAnsiTheme="majorHAnsi" w:cs="Wingdings-Regular"/>
-          <w:color w:val="000000"/>
-          <w:sz w:val="26"/>
-          <w:szCs w:val="26"/>
-        </w:rPr>
-        <w:t xml:space="preserve">We will register a domain name for you, setup the server needed to host your Company site and create the initial website specific email you wish for your company (example: </w:t>
-      </w:r>
-      <w:hyperlink r:id="rId9" w:history="1">
-        <w:r>
-          <w:rPr>
-            <w:rStyle w:val="Hyperlink"/>
-            <w:rFonts w:asciiTheme="majorHAnsi" w:hAnsiTheme="majorHAnsi" w:cs="Wingdings-Regular"/>
-            <w:sz w:val="26"/>
-            <w:szCs w:val="26"/>
-          </w:rPr>
-          <w:t>you@companyname.com</w:t>
-        </w:r>
-      </w:hyperlink>
-      <w:r>
-        <w:rPr>
-          <w:rFonts w:asciiTheme="majorHAnsi" w:hAnsiTheme="majorHAnsi" w:cs="Wingdings-Regular"/>
-          <w:color w:val="000000"/>
-          <w:sz w:val="26"/>
-          <w:szCs w:val="26"/>
-        </w:rPr>
-        <w:t xml:space="preserve"> )</w:t>
-      </w:r>
-    </w:p>
-    <w:p>
-      <w:pPr>
-        <w:pStyle w:val="ListParagraph"/>
-        <w:rPr>
-          <w:rFonts w:asciiTheme="majorHAnsi" w:hAnsiTheme="majorHAnsi" w:cs="Wingdings-Regular"/>
-          <w:color w:val="000000"/>
-          <w:sz w:val="26"/>
-          <w:szCs w:val="26"/>
-        </w:rPr>
-      </w:pPr>
-    </w:p>
-    <w:p>
-      <w:pPr>
-        <w:pStyle w:val="ListParagraph"/>
-        <w:autoSpaceDE w:val="0"/>
-        <w:autoSpaceDN w:val="0"/>
-        <w:adjustRightInd w:val="0"/>
-        <w:spacing w:after="0" w:line="240" w:lineRule="auto"/>
-        <w:ind w:left="1080"/>
-        <w:rPr>
-          <w:rFonts w:asciiTheme="majorHAnsi" w:hAnsiTheme="majorHAnsi" w:cs="Wingdings-Regular"/>
-          <w:color w:val="000000"/>
-          <w:sz w:val="26"/>
-          <w:szCs w:val="26"/>
-        </w:rPr>
-      </w:pPr>
-    </w:p>
-    <w:p>
-      <w:pPr>
-        <w:pStyle w:val="ListParagraph"/>
-        <w:numPr>
-          <w:ilvl w:val="0"/>
-          <w:numId w:val="4"/>
-        </w:numPr>
-        <w:autoSpaceDE w:val="0"/>
-        <w:autoSpaceDN w:val="0"/>
-        <w:adjustRightInd w:val="0"/>
-        <w:spacing w:after="0" w:line="240" w:lineRule="auto"/>
-        <w:rPr>
-          <w:rFonts w:asciiTheme="majorHAnsi" w:hAnsiTheme="majorHAnsi" w:cs="Wingdings-Regular"/>
-          <w:color w:val="000000"/>
-          <w:sz w:val="26"/>
-          <w:szCs w:val="26"/>
-        </w:rPr>
-      </w:pPr>
-      <w:r>
-        <w:rPr>
-          <w:rFonts w:asciiTheme="majorHAnsi" w:hAnsiTheme="majorHAnsi" w:cs="Wingdings-Regular"/>
-          <w:color w:val="000000"/>
-          <w:sz w:val="26"/>
-          <w:szCs w:val="26"/>
-        </w:rPr>
-        <w:t>Here’s some technical details about the hosting server we use:</w:t>
-      </w:r>
-    </w:p>
-    <w:p>
-      <w:pPr>
-        <w:pStyle w:val="ListParagraph"/>
-        <w:rPr>
-          <w:rFonts w:asciiTheme="majorHAnsi" w:hAnsiTheme="majorHAnsi" w:cs="Wingdings-Regular"/>
-          <w:color w:val="000000"/>
-          <w:sz w:val="26"/>
-          <w:szCs w:val="26"/>
-        </w:rPr>
-      </w:pPr>
-    </w:p>
-    <w:p>
-      <w:pPr>
-        <w:pStyle w:val="ListParagraph"/>
-        <w:numPr>
-          <w:ilvl w:val="1"/>
-          <w:numId w:val="4"/>
-        </w:numPr>
-        <w:autoSpaceDE w:val="0"/>
-        <w:autoSpaceDN w:val="0"/>
-        <w:adjustRightInd w:val="0"/>
-        <w:spacing w:after="0" w:line="240" w:lineRule="auto"/>
-        <w:rPr>
-          <w:rFonts w:asciiTheme="majorHAnsi" w:hAnsiTheme="majorHAnsi" w:cs="Wingdings-Regular"/>
-          <w:color w:val="000000"/>
-          <w:sz w:val="26"/>
-          <w:szCs w:val="26"/>
-        </w:rPr>
-      </w:pPr>
-      <w:r>
-        <w:rPr>
-          <w:rFonts w:asciiTheme="majorHAnsi" w:hAnsiTheme="majorHAnsi" w:cs="Wingdings-Regular"/>
-          <w:color w:val="000000"/>
-          <w:sz w:val="26"/>
-          <w:szCs w:val="26"/>
-        </w:rPr>
-        <w:t xml:space="preserve">Operating System – </w:t>
-      </w:r>
-      <w:r>
-        <w:rPr>
-          <w:rFonts w:asciiTheme="majorHAnsi" w:hAnsiTheme="majorHAnsi" w:cs="Wingdings-Regular"/>
-          <w:b/>
-          <w:color w:val="000000"/>
-          <w:sz w:val="26"/>
-          <w:szCs w:val="26"/>
-        </w:rPr>
-        <w:t>Linux</w:t>
-      </w:r>
-    </w:p>
-    <w:p>
-      <w:pPr>
-        <w:pStyle w:val="ListParagraph"/>
-        <w:numPr>
-          <w:ilvl w:val="1"/>
-          <w:numId w:val="4"/>
-        </w:numPr>
-        <w:autoSpaceDE w:val="0"/>
-        <w:autoSpaceDN w:val="0"/>
-        <w:adjustRightInd w:val="0"/>
-        <w:spacing w:after="0" w:line="240" w:lineRule="auto"/>
-        <w:rPr>
-          <w:rFonts w:asciiTheme="majorHAnsi" w:hAnsiTheme="majorHAnsi" w:cs="Wingdings-Regular"/>
-          <w:color w:val="000000"/>
-          <w:sz w:val="26"/>
-          <w:szCs w:val="26"/>
-        </w:rPr>
-      </w:pPr>
-      <w:r>
-        <w:rPr>
-          <w:rFonts w:asciiTheme="majorHAnsi" w:hAnsiTheme="majorHAnsi" w:cs="Wingdings-Regular"/>
-          <w:color w:val="000000"/>
-          <w:sz w:val="26"/>
-          <w:szCs w:val="26"/>
-        </w:rPr>
-        <w:t xml:space="preserve">Server Software  - </w:t>
-      </w:r>
-      <w:r>
-        <w:rPr>
-          <w:rFonts w:asciiTheme="majorHAnsi" w:hAnsiTheme="majorHAnsi" w:cs="Wingdings-Regular"/>
-          <w:b/>
-          <w:color w:val="000000"/>
-          <w:sz w:val="26"/>
-          <w:szCs w:val="26"/>
-        </w:rPr>
-        <w:t>Apache</w:t>
-      </w:r>
-    </w:p>
-    <w:p>
-      <w:pPr>
-        <w:pStyle w:val="ListParagraph"/>
-        <w:numPr>
-          <w:ilvl w:val="1"/>
-          <w:numId w:val="4"/>
-        </w:numPr>
-        <w:autoSpaceDE w:val="0"/>
-        <w:autoSpaceDN w:val="0"/>
-        <w:adjustRightInd w:val="0"/>
-        <w:spacing w:after="0" w:line="240" w:lineRule="auto"/>
-        <w:rPr>
-          <w:rFonts w:asciiTheme="majorHAnsi" w:hAnsiTheme="majorHAnsi" w:cs="Wingdings-Regular"/>
-          <w:color w:val="000000"/>
-          <w:sz w:val="26"/>
-          <w:szCs w:val="26"/>
-        </w:rPr>
-      </w:pPr>
-      <w:r>
-        <w:rPr>
-          <w:rFonts w:asciiTheme="majorHAnsi" w:hAnsiTheme="majorHAnsi" w:cs="Wingdings-Regular"/>
-          <w:color w:val="000000"/>
-          <w:sz w:val="26"/>
-          <w:szCs w:val="26"/>
-        </w:rPr>
-        <w:t xml:space="preserve">Database Server – </w:t>
-      </w:r>
-      <w:r>
-        <w:rPr>
-          <w:rFonts w:asciiTheme="majorHAnsi" w:hAnsiTheme="majorHAnsi" w:cs="Wingdings-Regular"/>
-          <w:b/>
-          <w:color w:val="000000"/>
-          <w:sz w:val="26"/>
-          <w:szCs w:val="26"/>
-        </w:rPr>
-        <w:t>MySQL Server</w:t>
-      </w:r>
-    </w:p>
-    <w:p>
-      <w:pPr>
-        <w:pStyle w:val="ListParagraph"/>
-        <w:numPr>
-          <w:ilvl w:val="1"/>
-          <w:numId w:val="4"/>
-        </w:numPr>
-        <w:autoSpaceDE w:val="0"/>
-        <w:autoSpaceDN w:val="0"/>
-        <w:adjustRightInd w:val="0"/>
-        <w:spacing w:after="0" w:line="240" w:lineRule="auto"/>
-        <w:rPr>
-          <w:rFonts w:asciiTheme="majorHAnsi" w:hAnsiTheme="majorHAnsi" w:cs="Wingdings-Regular"/>
-          <w:color w:val="000000"/>
-          <w:sz w:val="26"/>
-          <w:szCs w:val="26"/>
-        </w:rPr>
-      </w:pPr>
-      <w:r>
-        <w:rPr>
-          <w:rFonts w:asciiTheme="majorHAnsi" w:hAnsiTheme="majorHAnsi" w:cs="Wingdings-Regular"/>
-          <w:color w:val="000000"/>
-          <w:sz w:val="26"/>
-          <w:szCs w:val="26"/>
-        </w:rPr>
-        <w:t xml:space="preserve">Server Side Scripts – </w:t>
-      </w:r>
-      <w:r>
-        <w:rPr>
-          <w:rFonts w:asciiTheme="majorHAnsi" w:hAnsiTheme="majorHAnsi" w:cs="Wingdings-Regular"/>
-          <w:b/>
-          <w:color w:val="000000"/>
-          <w:sz w:val="26"/>
-          <w:szCs w:val="26"/>
-        </w:rPr>
-        <w:t>PHP, CGI</w:t>
-      </w:r>
-    </w:p>
-    <w:p>
-      <w:pPr>
-        <w:pStyle w:val="ListParagraph"/>
-        <w:numPr>
-          <w:ilvl w:val="1"/>
-          <w:numId w:val="4"/>
-        </w:numPr>
-        <w:autoSpaceDE w:val="0"/>
-        <w:autoSpaceDN w:val="0"/>
-        <w:adjustRightInd w:val="0"/>
-        <w:spacing w:after="0" w:line="240" w:lineRule="auto"/>
-        <w:rPr>
-          <w:rFonts w:asciiTheme="majorHAnsi" w:hAnsiTheme="majorHAnsi" w:cs="Wingdings-Regular"/>
-          <w:color w:val="000000"/>
-          <w:sz w:val="26"/>
-          <w:szCs w:val="26"/>
-        </w:rPr>
-      </w:pPr>
-      <w:r>
-        <w:rPr>
-          <w:rFonts w:asciiTheme="majorHAnsi" w:hAnsiTheme="majorHAnsi" w:cs="Wingdings-Regular"/>
-          <w:color w:val="000000"/>
-          <w:sz w:val="26"/>
-          <w:szCs w:val="26"/>
-        </w:rPr>
-        <w:t xml:space="preserve">Webmail Support </w:t>
-      </w:r>
-      <w:r>
-        <w:rPr>
-          <w:rFonts w:asciiTheme="majorHAnsi" w:hAnsiTheme="majorHAnsi" w:cs="Wingdings-Regular"/>
-          <w:color w:val="000000"/>
-          <w:sz w:val="26"/>
-          <w:szCs w:val="26"/>
-        </w:rPr>
-        <w:t>–</w:t>
-      </w:r>
-      <w:r>
-        <w:rPr>
-          <w:rFonts w:asciiTheme="majorHAnsi" w:hAnsiTheme="majorHAnsi" w:cs="Wingdings-Regular"/>
-          <w:color w:val="000000"/>
-          <w:sz w:val="26"/>
-          <w:szCs w:val="26"/>
-        </w:rPr>
-        <w:t xml:space="preserve"> </w:t>
-      </w:r>
-      <w:r>
-        <w:rPr>
-          <w:rFonts w:asciiTheme="majorHAnsi" w:hAnsiTheme="majorHAnsi" w:cs="Wingdings-Regular"/>
-          <w:b/>
-          <w:color w:val="000000"/>
-          <w:sz w:val="26"/>
-          <w:szCs w:val="26"/>
-        </w:rPr>
-        <w:t>YES</w:t>
-      </w:r>
-    </w:p>
-    <w:p>
-      <w:pPr>
-        <w:pStyle w:val="ListParagraph"/>
-        <w:numPr>
-          <w:ilvl w:val="1"/>
-          <w:numId w:val="4"/>
-        </w:numPr>
-        <w:autoSpaceDE w:val="0"/>
-        <w:autoSpaceDN w:val="0"/>
-        <w:adjustRightInd w:val="0"/>
-        <w:spacing w:after="0" w:line="240" w:lineRule="auto"/>
-        <w:rPr>
-          <w:rFonts w:asciiTheme="majorHAnsi" w:hAnsiTheme="majorHAnsi" w:cs="Wingdings-Regular"/>
-          <w:color w:val="000000"/>
-          <w:sz w:val="26"/>
-          <w:szCs w:val="26"/>
-        </w:rPr>
-      </w:pPr>
-      <w:r>
-        <w:rPr>
-          <w:rFonts w:asciiTheme="majorHAnsi" w:hAnsiTheme="majorHAnsi" w:cs="Wingdings-Regular"/>
-          <w:color w:val="000000"/>
-          <w:sz w:val="26"/>
-          <w:szCs w:val="26"/>
-        </w:rPr>
-        <w:t xml:space="preserve">POP3/SMTP Support </w:t>
-      </w:r>
-      <w:r>
-        <w:rPr>
-          <w:rFonts w:asciiTheme="majorHAnsi" w:hAnsiTheme="majorHAnsi" w:cs="Wingdings-Regular"/>
-          <w:color w:val="000000"/>
-          <w:sz w:val="26"/>
-          <w:szCs w:val="26"/>
-        </w:rPr>
-        <w:t>–</w:t>
-      </w:r>
-      <w:r>
-        <w:rPr>
-          <w:rFonts w:asciiTheme="majorHAnsi" w:hAnsiTheme="majorHAnsi" w:cs="Wingdings-Regular"/>
-          <w:color w:val="000000"/>
-          <w:sz w:val="26"/>
-          <w:szCs w:val="26"/>
-        </w:rPr>
-        <w:t xml:space="preserve"> </w:t>
-      </w:r>
-      <w:r>
-        <w:rPr>
-          <w:rFonts w:asciiTheme="majorHAnsi" w:hAnsiTheme="majorHAnsi" w:cs="Wingdings-Regular"/>
-          <w:b/>
-          <w:color w:val="000000"/>
-          <w:sz w:val="26"/>
-          <w:szCs w:val="26"/>
-        </w:rPr>
-        <w:t>YES</w:t>
-      </w:r>
-    </w:p>
-    <w:p>
-      <w:pPr>
-        <w:pStyle w:val="ListParagraph"/>
-        <w:numPr>
-          <w:ilvl w:val="1"/>
-          <w:numId w:val="4"/>
-        </w:numPr>
-        <w:autoSpaceDE w:val="0"/>
-        <w:autoSpaceDN w:val="0"/>
-        <w:adjustRightInd w:val="0"/>
-        <w:spacing w:after="0" w:line="240" w:lineRule="auto"/>
-        <w:rPr>
-          <w:rFonts w:asciiTheme="majorHAnsi" w:hAnsiTheme="majorHAnsi" w:cs="Wingdings-Regular"/>
-          <w:color w:val="000000"/>
-          <w:sz w:val="26"/>
-          <w:szCs w:val="26"/>
-        </w:rPr>
-      </w:pPr>
-      <w:r>
-        <w:rPr>
-          <w:rFonts w:asciiTheme="majorHAnsi" w:hAnsiTheme="majorHAnsi" w:cs="Wingdings-Regular"/>
-          <w:color w:val="000000"/>
-          <w:sz w:val="26"/>
-          <w:szCs w:val="26"/>
-        </w:rPr>
-        <w:t xml:space="preserve">Unlimited Email Account Creation – </w:t>
-      </w:r>
-      <w:r>
-        <w:rPr>
-          <w:rFonts w:asciiTheme="majorHAnsi" w:hAnsiTheme="majorHAnsi" w:cs="Wingdings-Regular"/>
-          <w:b/>
-          <w:color w:val="000000"/>
-          <w:sz w:val="26"/>
-          <w:szCs w:val="26"/>
-        </w:rPr>
-        <w:t>YES</w:t>
-      </w:r>
-    </w:p>
-    <w:p>
-      <w:pPr>
-        <w:pStyle w:val="ListParagraph"/>
-        <w:numPr>
-          <w:ilvl w:val="1"/>
-          <w:numId w:val="4"/>
-        </w:numPr>
-        <w:autoSpaceDE w:val="0"/>
-        <w:autoSpaceDN w:val="0"/>
-        <w:adjustRightInd w:val="0"/>
-        <w:spacing w:after="0" w:line="240" w:lineRule="auto"/>
-        <w:rPr>
-          <w:rFonts w:asciiTheme="majorHAnsi" w:hAnsiTheme="majorHAnsi" w:cs="Wingdings-Regular"/>
-          <w:color w:val="000000"/>
-          <w:sz w:val="26"/>
-          <w:szCs w:val="26"/>
-        </w:rPr>
-      </w:pPr>
-      <w:r>
-        <w:rPr>
-          <w:rFonts w:asciiTheme="majorHAnsi" w:hAnsiTheme="majorHAnsi" w:cs="Wingdings-Regular"/>
-          <w:color w:val="000000"/>
-          <w:sz w:val="26"/>
-          <w:szCs w:val="26"/>
-        </w:rPr>
-        <w:t xml:space="preserve">FTP Support – </w:t>
-      </w:r>
-      <w:r>
-        <w:rPr>
-          <w:rFonts w:asciiTheme="majorHAnsi" w:hAnsiTheme="majorHAnsi" w:cs="Wingdings-Regular"/>
-          <w:b/>
-          <w:color w:val="000000"/>
-          <w:sz w:val="26"/>
-          <w:szCs w:val="26"/>
-        </w:rPr>
-        <w:t>YES</w:t>
-      </w:r>
-    </w:p>
-    <w:p>
-      <w:pPr>
-        <w:pStyle w:val="ListParagraph"/>
-        <w:numPr>
-          <w:ilvl w:val="1"/>
-          <w:numId w:val="4"/>
-        </w:numPr>
-        <w:autoSpaceDE w:val="0"/>
-        <w:autoSpaceDN w:val="0"/>
-        <w:adjustRightInd w:val="0"/>
-        <w:spacing w:after="0" w:line="240" w:lineRule="auto"/>
-        <w:rPr>
-          <w:rFonts w:asciiTheme="majorHAnsi" w:hAnsiTheme="majorHAnsi" w:cs="Wingdings-Regular"/>
-          <w:color w:val="000000"/>
-          <w:sz w:val="26"/>
-          <w:szCs w:val="26"/>
-        </w:rPr>
-      </w:pPr>
-      <w:r>
-        <w:rPr>
-          <w:rFonts w:asciiTheme="majorHAnsi" w:hAnsiTheme="majorHAnsi" w:cs="Wingdings-Regular"/>
-          <w:color w:val="000000"/>
-          <w:sz w:val="26"/>
-          <w:szCs w:val="26"/>
-        </w:rPr>
-        <w:lastRenderedPageBreak/>
-        <w:t xml:space="preserve">Unlimited </w:t>
-      </w:r>
-      <w:r>
-        <w:rPr>
-          <w:rFonts w:asciiTheme="majorHAnsi" w:hAnsiTheme="majorHAnsi" w:cs="Wingdings-Regular"/>
-          <w:color w:val="000000"/>
-          <w:sz w:val="26"/>
-          <w:szCs w:val="26"/>
-        </w:rPr>
-        <w:t>Sub Domain</w:t>
-      </w:r>
-      <w:r>
-        <w:rPr>
-          <w:rFonts w:asciiTheme="majorHAnsi" w:hAnsiTheme="majorHAnsi" w:cs="Wingdings-Regular"/>
-          <w:color w:val="000000"/>
-          <w:sz w:val="26"/>
-          <w:szCs w:val="26"/>
-        </w:rPr>
-        <w:t xml:space="preserve"> Creation – </w:t>
-      </w:r>
-      <w:r>
-        <w:rPr>
-          <w:rFonts w:asciiTheme="majorHAnsi" w:hAnsiTheme="majorHAnsi" w:cs="Wingdings-Regular"/>
-          <w:b/>
-          <w:color w:val="000000"/>
-          <w:sz w:val="26"/>
-          <w:szCs w:val="26"/>
-        </w:rPr>
-        <w:t>YES</w:t>
-      </w:r>
-    </w:p>
-    <w:p>
-      <w:pPr>
-        <w:pStyle w:val="ListParagraph"/>
-        <w:numPr>
-          <w:ilvl w:val="1"/>
-          <w:numId w:val="4"/>
-        </w:numPr>
-        <w:autoSpaceDE w:val="0"/>
-        <w:autoSpaceDN w:val="0"/>
-        <w:adjustRightInd w:val="0"/>
-        <w:spacing w:after="0" w:line="240" w:lineRule="auto"/>
-        <w:rPr>
-          <w:rFonts w:asciiTheme="majorHAnsi" w:hAnsiTheme="majorHAnsi" w:cs="Wingdings-Regular"/>
-          <w:color w:val="000000"/>
-          <w:sz w:val="26"/>
-          <w:szCs w:val="26"/>
-        </w:rPr>
-      </w:pPr>
-      <w:r>
-        <w:rPr>
-          <w:rFonts w:asciiTheme="majorHAnsi" w:hAnsiTheme="majorHAnsi" w:cs="Wingdings-Regular"/>
-          <w:color w:val="000000"/>
-          <w:sz w:val="26"/>
-          <w:szCs w:val="26"/>
-        </w:rPr>
-        <w:t>Website Control Panel</w:t>
-      </w:r>
-      <w:r>
-        <w:rPr>
-          <w:rFonts w:asciiTheme="majorHAnsi" w:hAnsiTheme="majorHAnsi" w:cs="Wingdings-Regular"/>
-          <w:color w:val="000000"/>
-          <w:sz w:val="26"/>
-          <w:szCs w:val="26"/>
-        </w:rPr>
-        <w:t xml:space="preserve"> – </w:t>
-      </w:r>
-      <w:r>
-        <w:rPr>
-          <w:rFonts w:asciiTheme="majorHAnsi" w:hAnsiTheme="majorHAnsi" w:cs="Wingdings-Regular"/>
-          <w:b/>
-          <w:color w:val="000000"/>
-          <w:sz w:val="26"/>
-          <w:szCs w:val="26"/>
-        </w:rPr>
-        <w:t>YES</w:t>
-      </w:r>
-    </w:p>
-    <w:p>
-      <w:pPr>
-        <w:autoSpaceDE w:val="0"/>
-        <w:autoSpaceDN w:val="0"/>
-        <w:adjustRightInd w:val="0"/>
-        <w:spacing w:after="0" w:line="240" w:lineRule="auto"/>
-        <w:rPr>
-          <w:rFonts w:asciiTheme="majorHAnsi" w:hAnsiTheme="majorHAnsi" w:cs="Wingdings-Regular"/>
-          <w:color w:val="000000"/>
-          <w:sz w:val="26"/>
-          <w:szCs w:val="26"/>
-        </w:rPr>
-      </w:pPr>
-    </w:p>
-    <w:p>
-      <w:pPr>
-        <w:autoSpaceDE w:val="0"/>
-        <w:autoSpaceDN w:val="0"/>
-        <w:adjustRightInd w:val="0"/>
-        <w:spacing w:after="0" w:line="240" w:lineRule="auto"/>
-        <w:rPr>
-          <w:rFonts w:asciiTheme="majorHAnsi" w:hAnsiTheme="majorHAnsi" w:cs="Wingdings-Regular"/>
-          <w:color w:val="000000"/>
-          <w:sz w:val="26"/>
-          <w:szCs w:val="26"/>
+          <w:i/>
+          <w:sz w:val="28"/>
+          <w:szCs w:val="28"/>
+          <w:u w:val="single"/>
         </w:rPr>
       </w:pPr>
     </w:p>
@@ -2074,7 +2420,7 @@
           <w:szCs w:val="28"/>
           <w:u w:val="single"/>
         </w:rPr>
-        <w:t>Website Design</w:t>
+        <w:t>Tech</w:t>
       </w:r>
       <w:r>
         <w:rPr>
@@ -2085,513 +2431,9 @@
           <w:szCs w:val="28"/>
           <w:u w:val="single"/>
         </w:rPr>
-        <w:t xml:space="preserve"> </w:t>
-      </w:r>
-    </w:p>
-    <w:p>
-      <w:pPr>
-        <w:pStyle w:val="ListParagraph"/>
-        <w:numPr>
-          <w:ilvl w:val="0"/>
-          <w:numId w:val="4"/>
-        </w:numPr>
-        <w:autoSpaceDE w:val="0"/>
-        <w:autoSpaceDN w:val="0"/>
-        <w:adjustRightInd w:val="0"/>
-        <w:spacing w:after="0" w:line="240" w:lineRule="auto"/>
-        <w:rPr>
-          <w:rFonts w:asciiTheme="majorHAnsi" w:hAnsiTheme="majorHAnsi" w:cs="Wingdings-Regular"/>
-          <w:color w:val="000000"/>
-          <w:sz w:val="26"/>
-          <w:szCs w:val="26"/>
-        </w:rPr>
-      </w:pPr>
-      <w:r>
-        <w:rPr>
-          <w:rFonts w:asciiTheme="majorHAnsi" w:hAnsiTheme="majorHAnsi" w:cs="Wingdings-Regular"/>
-          <w:color w:val="000000"/>
-          <w:sz w:val="26"/>
-          <w:szCs w:val="26"/>
-        </w:rPr>
-        <w:t>We will deliver our pr</w:t>
-      </w:r>
-      <w:r>
-        <w:rPr>
-          <w:rFonts w:asciiTheme="majorHAnsi" w:hAnsiTheme="majorHAnsi" w:cs="Wingdings-Regular"/>
-          <w:color w:val="000000"/>
-          <w:sz w:val="26"/>
-          <w:szCs w:val="26"/>
-        </w:rPr>
-        <w:t>opose</w:t>
-      </w:r>
-      <w:r>
-        <w:rPr>
-          <w:rFonts w:asciiTheme="majorHAnsi" w:hAnsiTheme="majorHAnsi" w:cs="Wingdings-Regular"/>
-          <w:color w:val="000000"/>
-          <w:sz w:val="26"/>
-          <w:szCs w:val="26"/>
-        </w:rPr>
-        <w:t xml:space="preserve"> mock-ups 2 weeks after the contracts agreed.</w:t>
-      </w:r>
-    </w:p>
-    <w:p>
-      <w:pPr>
-        <w:pStyle w:val="ListParagraph"/>
-        <w:numPr>
-          <w:ilvl w:val="0"/>
-          <w:numId w:val="4"/>
-        </w:numPr>
-        <w:autoSpaceDE w:val="0"/>
-        <w:autoSpaceDN w:val="0"/>
-        <w:adjustRightInd w:val="0"/>
-        <w:spacing w:after="0" w:line="240" w:lineRule="auto"/>
-        <w:rPr>
-          <w:rFonts w:asciiTheme="majorHAnsi" w:hAnsiTheme="majorHAnsi" w:cs="Wingdings-Regular"/>
-          <w:color w:val="000000"/>
-          <w:sz w:val="26"/>
-          <w:szCs w:val="26"/>
-        </w:rPr>
-      </w:pPr>
-      <w:r>
-        <w:rPr>
-          <w:rFonts w:asciiTheme="majorHAnsi" w:hAnsiTheme="majorHAnsi" w:cs="Wingdings-Regular"/>
-          <w:color w:val="000000"/>
-          <w:sz w:val="26"/>
-          <w:szCs w:val="26"/>
-        </w:rPr>
-        <w:t xml:space="preserve">Professional Website Design cost </w:t>
-      </w:r>
-      <w:r>
-        <w:rPr>
-          <w:rFonts w:asciiTheme="majorHAnsi" w:hAnsiTheme="majorHAnsi" w:cs="Wingdings-Regular"/>
-          <w:b/>
-          <w:color w:val="000000"/>
-          <w:sz w:val="26"/>
-          <w:szCs w:val="26"/>
-        </w:rPr>
-        <w:t xml:space="preserve">PHP </w:t>
-      </w:r>
-      <w:r>
-        <w:rPr>
-          <w:rFonts w:asciiTheme="majorHAnsi" w:hAnsiTheme="majorHAnsi" w:cs="Wingdings-Regular"/>
-          <w:b/>
-          <w:color w:val="000000"/>
-          <w:sz w:val="26"/>
-          <w:szCs w:val="26"/>
-        </w:rPr>
-        <w:t>1</w:t>
-      </w:r>
-      <w:r>
-        <w:rPr>
-          <w:rFonts w:asciiTheme="majorHAnsi" w:hAnsiTheme="majorHAnsi" w:cs="Wingdings-Regular"/>
-          <w:b/>
-          <w:color w:val="000000"/>
-          <w:sz w:val="26"/>
-          <w:szCs w:val="26"/>
-        </w:rPr>
-        <w:t>5</w:t>
-      </w:r>
-      <w:r>
-        <w:rPr>
-          <w:rFonts w:asciiTheme="majorHAnsi" w:hAnsiTheme="majorHAnsi" w:cs="Wingdings-Regular"/>
-          <w:b/>
-          <w:color w:val="000000"/>
-          <w:sz w:val="26"/>
-          <w:szCs w:val="26"/>
-        </w:rPr>
-        <w:t>,000</w:t>
-      </w:r>
-      <w:r>
-        <w:rPr>
-          <w:rFonts w:asciiTheme="majorHAnsi" w:hAnsiTheme="majorHAnsi" w:cs="Wingdings-Regular"/>
-          <w:b/>
-          <w:color w:val="000000"/>
-          <w:sz w:val="26"/>
-          <w:szCs w:val="26"/>
-        </w:rPr>
-        <w:t xml:space="preserve">. </w:t>
-      </w:r>
-      <w:r>
-        <w:rPr>
-          <w:rFonts w:asciiTheme="majorHAnsi" w:hAnsiTheme="majorHAnsi" w:cs="Wingdings-Regular"/>
-          <w:color w:val="000000"/>
-          <w:sz w:val="26"/>
-          <w:szCs w:val="26"/>
-        </w:rPr>
-        <w:t>W</w:t>
-      </w:r>
-      <w:r>
-        <w:rPr>
-          <w:rFonts w:asciiTheme="majorHAnsi" w:hAnsiTheme="majorHAnsi" w:cs="Wingdings-Regular"/>
-          <w:color w:val="000000"/>
-          <w:sz w:val="26"/>
-          <w:szCs w:val="26"/>
-        </w:rPr>
-        <w:t>eb design package includes the following technical services:</w:t>
-      </w:r>
-    </w:p>
-    <w:p>
-      <w:pPr>
-        <w:pStyle w:val="ListParagraph"/>
-        <w:numPr>
-          <w:ilvl w:val="1"/>
-          <w:numId w:val="4"/>
-        </w:numPr>
-        <w:autoSpaceDE w:val="0"/>
-        <w:autoSpaceDN w:val="0"/>
-        <w:adjustRightInd w:val="0"/>
-        <w:spacing w:after="0"/>
-        <w:rPr>
-          <w:rFonts w:asciiTheme="majorHAnsi" w:hAnsiTheme="majorHAnsi" w:cs="Wingdings-Regular"/>
-          <w:color w:val="000000"/>
-          <w:sz w:val="26"/>
-          <w:szCs w:val="26"/>
-        </w:rPr>
-      </w:pPr>
-      <w:r>
-        <w:rPr>
-          <w:rFonts w:asciiTheme="majorHAnsi" w:hAnsiTheme="majorHAnsi" w:cs="Wingdings-Regular"/>
-          <w:color w:val="000000"/>
-          <w:sz w:val="26"/>
-          <w:szCs w:val="26"/>
-        </w:rPr>
-        <w:t>Artistic Design and Website Layout</w:t>
-      </w:r>
-      <w:r>
-        <w:rPr>
-          <w:rFonts w:asciiTheme="majorHAnsi" w:hAnsiTheme="majorHAnsi" w:cs="Wingdings-Regular"/>
-          <w:color w:val="000000"/>
-          <w:sz w:val="26"/>
-          <w:szCs w:val="26"/>
-        </w:rPr>
-        <w:t>.</w:t>
-      </w:r>
-    </w:p>
-    <w:p>
-      <w:pPr>
-        <w:pStyle w:val="ListParagraph"/>
-        <w:numPr>
-          <w:ilvl w:val="1"/>
-          <w:numId w:val="4"/>
-        </w:numPr>
-        <w:autoSpaceDE w:val="0"/>
-        <w:autoSpaceDN w:val="0"/>
-        <w:adjustRightInd w:val="0"/>
-        <w:spacing w:after="0"/>
-        <w:rPr>
-          <w:rFonts w:asciiTheme="majorHAnsi" w:hAnsiTheme="majorHAnsi" w:cs="Wingdings-Regular"/>
-          <w:color w:val="000000"/>
-          <w:sz w:val="26"/>
-          <w:szCs w:val="26"/>
-        </w:rPr>
-      </w:pPr>
-      <w:r>
-        <w:rPr>
-          <w:rFonts w:asciiTheme="majorHAnsi" w:hAnsiTheme="majorHAnsi" w:cs="Wingdings-Regular"/>
-          <w:color w:val="000000"/>
-          <w:sz w:val="26"/>
-          <w:szCs w:val="26"/>
-        </w:rPr>
-        <w:t>Creation of Web Graphics, Page Backgrounds or Website Skins</w:t>
-      </w:r>
-      <w:r>
-        <w:rPr>
-          <w:rFonts w:asciiTheme="majorHAnsi" w:hAnsiTheme="majorHAnsi" w:cs="Wingdings-Regular"/>
-          <w:color w:val="000000"/>
-          <w:sz w:val="26"/>
-          <w:szCs w:val="26"/>
-        </w:rPr>
-        <w:t>.</w:t>
-      </w:r>
-    </w:p>
-    <w:p>
-      <w:pPr>
-        <w:pStyle w:val="ListParagraph"/>
-        <w:numPr>
-          <w:ilvl w:val="1"/>
-          <w:numId w:val="4"/>
-        </w:numPr>
-        <w:autoSpaceDE w:val="0"/>
-        <w:autoSpaceDN w:val="0"/>
-        <w:adjustRightInd w:val="0"/>
-        <w:spacing w:after="0"/>
-        <w:rPr>
-          <w:rFonts w:asciiTheme="majorHAnsi" w:hAnsiTheme="majorHAnsi" w:cs="Wingdings-Regular"/>
-          <w:color w:val="000000"/>
-          <w:sz w:val="26"/>
-          <w:szCs w:val="26"/>
-        </w:rPr>
-      </w:pPr>
-      <w:r>
-        <w:rPr>
-          <w:rFonts w:asciiTheme="majorHAnsi" w:hAnsiTheme="majorHAnsi" w:cs="Wingdings-Regular"/>
-          <w:color w:val="000000"/>
-          <w:sz w:val="26"/>
-          <w:szCs w:val="26"/>
-        </w:rPr>
-        <w:t>Optimization of graphics to ensure a fast loading web page.</w:t>
-      </w:r>
-    </w:p>
-    <w:p>
-      <w:pPr>
-        <w:pStyle w:val="ListParagraph"/>
-        <w:numPr>
-          <w:ilvl w:val="1"/>
-          <w:numId w:val="4"/>
-        </w:numPr>
-        <w:autoSpaceDE w:val="0"/>
-        <w:autoSpaceDN w:val="0"/>
-        <w:adjustRightInd w:val="0"/>
-        <w:spacing w:after="0"/>
-        <w:rPr>
-          <w:rFonts w:asciiTheme="majorHAnsi" w:hAnsiTheme="majorHAnsi" w:cs="Wingdings-Regular"/>
-          <w:color w:val="000000"/>
-          <w:sz w:val="26"/>
-          <w:szCs w:val="26"/>
-        </w:rPr>
-      </w:pPr>
-      <w:r>
-        <w:rPr>
-          <w:rFonts w:asciiTheme="majorHAnsi" w:hAnsiTheme="majorHAnsi" w:cs="Wingdings-Regular"/>
-          <w:color w:val="000000"/>
-          <w:sz w:val="26"/>
-          <w:szCs w:val="26"/>
-        </w:rPr>
-        <w:t>Edit, cropping, modification or adjustment of images needed.</w:t>
-      </w:r>
-    </w:p>
-    <w:p>
-      <w:pPr>
-        <w:pStyle w:val="ListParagraph"/>
-        <w:numPr>
-          <w:ilvl w:val="1"/>
-          <w:numId w:val="4"/>
-        </w:numPr>
-        <w:autoSpaceDE w:val="0"/>
-        <w:autoSpaceDN w:val="0"/>
-        <w:adjustRightInd w:val="0"/>
-        <w:spacing w:after="0"/>
-        <w:rPr>
-          <w:rFonts w:asciiTheme="majorHAnsi" w:hAnsiTheme="majorHAnsi" w:cs="Wingdings-Regular"/>
-          <w:color w:val="000000"/>
-          <w:sz w:val="26"/>
-          <w:szCs w:val="26"/>
-        </w:rPr>
-      </w:pPr>
-      <w:r>
-        <w:rPr>
-          <w:rFonts w:asciiTheme="majorHAnsi" w:hAnsiTheme="majorHAnsi" w:cs="Wingdings-Regular"/>
-          <w:color w:val="000000"/>
-          <w:sz w:val="26"/>
-          <w:szCs w:val="26"/>
-        </w:rPr>
-        <w:t xml:space="preserve">Ensure </w:t>
-      </w:r>
-      <w:r>
-        <w:rPr>
-          <w:rFonts w:asciiTheme="majorHAnsi" w:hAnsiTheme="majorHAnsi" w:cs="Wingdings-Regular"/>
-          <w:color w:val="000000"/>
-          <w:sz w:val="26"/>
-          <w:szCs w:val="26"/>
-        </w:rPr>
-        <w:t>the usability and credibility of web pages.</w:t>
-      </w:r>
-    </w:p>
-    <w:p>
-      <w:pPr>
-        <w:pStyle w:val="ListParagraph"/>
-        <w:numPr>
-          <w:ilvl w:val="1"/>
-          <w:numId w:val="4"/>
-        </w:numPr>
-        <w:autoSpaceDE w:val="0"/>
-        <w:autoSpaceDN w:val="0"/>
-        <w:adjustRightInd w:val="0"/>
-        <w:spacing w:after="0"/>
-        <w:rPr>
-          <w:rFonts w:asciiTheme="majorHAnsi" w:hAnsiTheme="majorHAnsi" w:cs="Wingdings-Regular"/>
-          <w:color w:val="000000"/>
-          <w:sz w:val="26"/>
-          <w:szCs w:val="26"/>
-        </w:rPr>
-      </w:pPr>
-      <w:r>
-        <w:rPr>
-          <w:rFonts w:asciiTheme="majorHAnsi" w:hAnsiTheme="majorHAnsi" w:cs="Wingdings-Regular"/>
-          <w:color w:val="000000"/>
-          <w:sz w:val="26"/>
-          <w:szCs w:val="26"/>
-        </w:rPr>
-        <w:t>Coding of HTML / XHTML structure of your website and ensure it</w:t>
-      </w:r>
-      <w:r>
-        <w:rPr>
-          <w:rFonts w:asciiTheme="majorHAnsi" w:hAnsiTheme="majorHAnsi" w:cs="Wingdings-Regular"/>
-          <w:color w:val="000000"/>
-          <w:sz w:val="26"/>
-          <w:szCs w:val="26"/>
-        </w:rPr>
-        <w:t xml:space="preserve"> </w:t>
-      </w:r>
-      <w:r>
-        <w:rPr>
-          <w:rFonts w:asciiTheme="majorHAnsi" w:hAnsiTheme="majorHAnsi" w:cs="Wingdings-Regular"/>
-          <w:color w:val="000000"/>
-          <w:sz w:val="26"/>
-          <w:szCs w:val="26"/>
-        </w:rPr>
-        <w:t>follows the latest web standards, look professional and modern.</w:t>
-      </w:r>
-    </w:p>
-    <w:p>
-      <w:pPr>
-        <w:pStyle w:val="ListParagraph"/>
-        <w:numPr>
-          <w:ilvl w:val="1"/>
-          <w:numId w:val="4"/>
-        </w:numPr>
-        <w:autoSpaceDE w:val="0"/>
-        <w:autoSpaceDN w:val="0"/>
-        <w:adjustRightInd w:val="0"/>
-        <w:spacing w:after="0"/>
-        <w:rPr>
-          <w:rFonts w:asciiTheme="majorHAnsi" w:hAnsiTheme="majorHAnsi" w:cs="Wingdings-Regular"/>
-          <w:color w:val="000000"/>
-          <w:sz w:val="26"/>
-          <w:szCs w:val="26"/>
-        </w:rPr>
-      </w:pPr>
-      <w:r>
-        <w:rPr>
-          <w:rFonts w:asciiTheme="majorHAnsi" w:hAnsiTheme="majorHAnsi" w:cs="Wingdings-Regular"/>
-          <w:color w:val="000000"/>
-          <w:sz w:val="26"/>
-          <w:szCs w:val="26"/>
-        </w:rPr>
-        <w:t>Coding the Cascading Style Sh</w:t>
-      </w:r>
-      <w:r>
-        <w:rPr>
-          <w:rFonts w:asciiTheme="majorHAnsi" w:hAnsiTheme="majorHAnsi" w:cs="Wingdings-Regular"/>
-          <w:color w:val="000000"/>
-          <w:sz w:val="26"/>
-          <w:szCs w:val="26"/>
-        </w:rPr>
-        <w:t>eets (CSS) of your website pages.</w:t>
-      </w:r>
-    </w:p>
-    <w:p>
-      <w:pPr>
-        <w:pStyle w:val="ListParagraph"/>
-        <w:numPr>
-          <w:ilvl w:val="1"/>
-          <w:numId w:val="4"/>
-        </w:numPr>
-        <w:autoSpaceDE w:val="0"/>
-        <w:autoSpaceDN w:val="0"/>
-        <w:adjustRightInd w:val="0"/>
-        <w:spacing w:after="0"/>
-        <w:rPr>
-          <w:rFonts w:asciiTheme="majorHAnsi" w:hAnsiTheme="majorHAnsi" w:cs="Wingdings-Regular"/>
-          <w:color w:val="000000"/>
-          <w:sz w:val="26"/>
-          <w:szCs w:val="26"/>
-        </w:rPr>
-      </w:pPr>
-      <w:r>
-        <w:rPr>
-          <w:rFonts w:asciiTheme="majorHAnsi" w:hAnsiTheme="majorHAnsi" w:cs="Wingdings-Regular"/>
-          <w:color w:val="000000"/>
-          <w:sz w:val="26"/>
-          <w:szCs w:val="26"/>
-        </w:rPr>
-        <w:t>Encoding o</w:t>
-      </w:r>
-      <w:r>
-        <w:rPr>
-          <w:rFonts w:asciiTheme="majorHAnsi" w:hAnsiTheme="majorHAnsi" w:cs="Wingdings-Regular"/>
-          <w:color w:val="000000"/>
-          <w:sz w:val="26"/>
-          <w:szCs w:val="26"/>
-        </w:rPr>
-        <w:t>f all your initial page contents.</w:t>
-      </w:r>
-    </w:p>
-    <w:p>
-      <w:pPr>
-        <w:pStyle w:val="ListParagraph"/>
-        <w:numPr>
-          <w:ilvl w:val="1"/>
-          <w:numId w:val="4"/>
-        </w:numPr>
-        <w:autoSpaceDE w:val="0"/>
-        <w:autoSpaceDN w:val="0"/>
-        <w:adjustRightInd w:val="0"/>
-        <w:spacing w:after="0"/>
-        <w:rPr>
-          <w:rFonts w:asciiTheme="majorHAnsi" w:hAnsiTheme="majorHAnsi" w:cs="Wingdings-Regular"/>
-          <w:color w:val="000000"/>
-          <w:sz w:val="26"/>
-          <w:szCs w:val="26"/>
-        </w:rPr>
-      </w:pPr>
-      <w:r>
-        <w:rPr>
-          <w:rFonts w:asciiTheme="majorHAnsi" w:hAnsiTheme="majorHAnsi" w:cs="Wingdings-Regular"/>
-          <w:color w:val="000000"/>
-          <w:sz w:val="26"/>
-          <w:szCs w:val="26"/>
-        </w:rPr>
-        <w:t>Creating the Navigation Menu and all the initial website pages you need</w:t>
-      </w:r>
-      <w:r>
-        <w:rPr>
-          <w:rFonts w:asciiTheme="majorHAnsi" w:hAnsiTheme="majorHAnsi" w:cs="Wingdings-Regular"/>
-          <w:color w:val="000000"/>
-          <w:sz w:val="26"/>
-          <w:szCs w:val="26"/>
-        </w:rPr>
-        <w:t xml:space="preserve"> for your website.</w:t>
-      </w:r>
-    </w:p>
-    <w:p>
-      <w:pPr>
-        <w:autoSpaceDE w:val="0"/>
-        <w:autoSpaceDN w:val="0"/>
-        <w:adjustRightInd w:val="0"/>
-        <w:spacing w:after="0" w:line="240" w:lineRule="auto"/>
-        <w:ind w:left="1440"/>
-        <w:rPr>
-          <w:rFonts w:asciiTheme="majorHAnsi" w:hAnsiTheme="majorHAnsi" w:cs="Wingdings-Regular"/>
-          <w:color w:val="000000"/>
-          <w:sz w:val="26"/>
-          <w:szCs w:val="26"/>
-        </w:rPr>
-      </w:pPr>
-    </w:p>
-    <w:p>
-      <w:pPr>
-        <w:autoSpaceDE w:val="0"/>
-        <w:autoSpaceDN w:val="0"/>
-        <w:adjustRightInd w:val="0"/>
-        <w:spacing w:after="0" w:line="240" w:lineRule="auto"/>
-        <w:ind w:left="1440"/>
-        <w:rPr>
-          <w:rFonts w:asciiTheme="majorHAnsi" w:hAnsiTheme="majorHAnsi" w:cs="Wingdings-Regular"/>
-          <w:color w:val="000000"/>
-          <w:sz w:val="26"/>
-          <w:szCs w:val="26"/>
-        </w:rPr>
-      </w:pPr>
-    </w:p>
-    <w:p>
-      <w:pPr>
-        <w:pStyle w:val="ListParagraph"/>
-        <w:numPr>
-          <w:ilvl w:val="0"/>
-          <w:numId w:val="5"/>
-        </w:numPr>
-        <w:spacing w:after="60" w:line="240" w:lineRule="auto"/>
+        <w:t>nical Support</w:t>
+      </w:r>
+      <w:r>
         <w:rPr>
           <w:rFonts w:ascii="Cambria" w:hAnsi="Cambria" w:cs="Calibri"/>
           <w:b/>
@@ -2600,27 +2442,6 @@
           <w:szCs w:val="28"/>
           <w:u w:val="single"/>
         </w:rPr>
-      </w:pPr>
-      <w:r>
-        <w:rPr>
-          <w:rFonts w:ascii="Cambria" w:hAnsi="Cambria" w:cs="Calibri"/>
-          <w:b/>
-          <w:i/>
-          <w:sz w:val="28"/>
-          <w:szCs w:val="28"/>
-          <w:u w:val="single"/>
-        </w:rPr>
-        <w:t>Website Development</w:t>
-      </w:r>
-      <w:r>
-        <w:rPr>
-          <w:rFonts w:ascii="Cambria" w:hAnsi="Cambria" w:cs="Calibri"/>
-          <w:b/>
-          <w:i/>
-          <w:sz w:val="28"/>
-          <w:szCs w:val="28"/>
-          <w:u w:val="single"/>
-        </w:rPr>
         <w:t xml:space="preserve"> </w:t>
       </w:r>
     </w:p>
@@ -2649,83 +2470,25 @@
           <w:sz w:val="26"/>
           <w:szCs w:val="26"/>
         </w:rPr>
-        <w:t xml:space="preserve">Website </w:t>
-      </w:r>
-      <w:r>
-        <w:rPr>
-          <w:rFonts w:asciiTheme="majorHAnsi" w:hAnsiTheme="majorHAnsi" w:cs="Wingdings-Regular"/>
-          <w:color w:val="000000"/>
-          <w:sz w:val="26"/>
-          <w:szCs w:val="26"/>
-        </w:rPr>
-        <w:t>Development</w:t>
-      </w:r>
-      <w:r>
-        <w:rPr>
-          <w:rFonts w:asciiTheme="majorHAnsi" w:hAnsiTheme="majorHAnsi" w:cs="Wingdings-Regular"/>
-          <w:color w:val="000000"/>
-          <w:sz w:val="26"/>
-          <w:szCs w:val="26"/>
-        </w:rPr>
-        <w:t xml:space="preserve"> cost </w:t>
-      </w:r>
-      <w:r>
-        <w:rPr>
-          <w:rFonts w:asciiTheme="majorHAnsi" w:hAnsiTheme="majorHAnsi" w:cs="Wingdings-Regular"/>
-          <w:b/>
-          <w:color w:val="000000"/>
-          <w:sz w:val="26"/>
-          <w:szCs w:val="26"/>
-        </w:rPr>
-        <w:t xml:space="preserve">PHP </w:t>
-      </w:r>
-      <w:r>
-        <w:rPr>
-          <w:rFonts w:asciiTheme="majorHAnsi" w:hAnsiTheme="majorHAnsi" w:cs="Wingdings-Regular"/>
-          <w:b/>
-          <w:color w:val="000000"/>
-          <w:sz w:val="26"/>
-          <w:szCs w:val="26"/>
-        </w:rPr>
-        <w:t>2</w:t>
-      </w:r>
-      <w:r>
-        <w:rPr>
-          <w:rFonts w:asciiTheme="majorHAnsi" w:hAnsiTheme="majorHAnsi" w:cs="Wingdings-Regular"/>
-          <w:b/>
-          <w:color w:val="000000"/>
-          <w:sz w:val="26"/>
-          <w:szCs w:val="26"/>
-        </w:rPr>
-        <w:t>0</w:t>
-      </w:r>
-      <w:r>
-        <w:rPr>
-          <w:rFonts w:asciiTheme="majorHAnsi" w:hAnsiTheme="majorHAnsi" w:cs="Wingdings-Regular"/>
-          <w:b/>
-          <w:color w:val="000000"/>
-          <w:sz w:val="26"/>
-          <w:szCs w:val="26"/>
-        </w:rPr>
-        <w:t xml:space="preserve">,000. </w:t>
-      </w:r>
-      <w:r>
-        <w:rPr>
-          <w:rFonts w:asciiTheme="majorHAnsi" w:hAnsiTheme="majorHAnsi" w:cs="Wingdings-Regular"/>
-          <w:color w:val="000000"/>
-          <w:sz w:val="26"/>
-          <w:szCs w:val="26"/>
-        </w:rPr>
-        <w:t>We</w:t>
-      </w:r>
-      <w:r>
-        <w:rPr>
-          <w:rFonts w:asciiTheme="majorHAnsi" w:hAnsiTheme="majorHAnsi" w:cs="Wingdings-Regular"/>
-          <w:color w:val="000000"/>
-          <w:sz w:val="26"/>
-          <w:szCs w:val="26"/>
-        </w:rPr>
-        <w:t xml:space="preserve"> will develop the specific functionality</w:t>
+        <w:t xml:space="preserve">We will provide a </w:t>
+      </w:r>
+      <w:r>
+        <w:rPr>
+          <w:rFonts w:asciiTheme="majorHAnsi" w:hAnsiTheme="majorHAnsi" w:cs="Wingdings-Regular"/>
+          <w:color w:val="000000"/>
+          <w:sz w:val="26"/>
+          <w:szCs w:val="26"/>
+        </w:rPr>
+        <w:t>3</w:t>
+      </w:r>
+      <w:r>
+        <w:rPr>
+          <w:rFonts w:asciiTheme="majorHAnsi" w:hAnsiTheme="majorHAnsi" w:cs="Wingdings-Regular"/>
+          <w:color w:val="000000"/>
+          <w:sz w:val="26"/>
+          <w:szCs w:val="26"/>
+        </w:rPr>
+        <w:t xml:space="preserve"> months FREE technical support for you after launching your site on the web (www). We will answer your question regarding website management, technical details, content management, user management or</w:t>
       </w:r>
       <w:r>
         <w:rPr>
@@ -2743,1179 +2506,17 @@
           <w:sz w:val="26"/>
           <w:szCs w:val="26"/>
         </w:rPr>
-        <w:t>and features you needed for your Company website. Below are some website</w:t>
-      </w:r>
-      <w:r>
-        <w:rPr>
-          <w:rFonts w:asciiTheme="majorHAnsi" w:hAnsiTheme="majorHAnsi" w:cs="Wingdings-Regular"/>
-          <w:color w:val="000000"/>
-          <w:sz w:val="26"/>
-          <w:szCs w:val="26"/>
-        </w:rPr>
-        <w:t xml:space="preserve"> </w:t>
-      </w:r>
-      <w:r>
-        <w:rPr>
-          <w:rFonts w:asciiTheme="majorHAnsi" w:hAnsiTheme="majorHAnsi" w:cs="Wingdings-Regular"/>
-          <w:color w:val="000000"/>
-          <w:sz w:val="26"/>
-          <w:szCs w:val="26"/>
-        </w:rPr>
-        <w:t>functionality and features that we will integrate to your website</w:t>
-      </w:r>
-      <w:r>
-        <w:rPr>
-          <w:rFonts w:asciiTheme="majorHAnsi" w:hAnsiTheme="majorHAnsi" w:cs="Wingdings-Regular"/>
-          <w:color w:val="000000"/>
-          <w:sz w:val="26"/>
-          <w:szCs w:val="26"/>
-        </w:rPr>
-        <w:t>:</w:t>
-      </w:r>
-    </w:p>
-    <w:p>
-      <w:pPr>
-        <w:pStyle w:val="ListParagraph"/>
-        <w:numPr>
-          <w:ilvl w:val="1"/>
-          <w:numId w:val="4"/>
-        </w:numPr>
-        <w:autoSpaceDE w:val="0"/>
-        <w:autoSpaceDN w:val="0"/>
-        <w:adjustRightInd w:val="0"/>
-        <w:spacing w:after="0"/>
-        <w:rPr>
-          <w:rFonts w:asciiTheme="majorHAnsi" w:hAnsiTheme="majorHAnsi" w:cs="Wingdings-Regular"/>
-          <w:color w:val="000000"/>
-          <w:sz w:val="26"/>
-          <w:szCs w:val="26"/>
-        </w:rPr>
-      </w:pPr>
-      <w:r>
-        <w:rPr>
-          <w:rFonts w:asciiTheme="majorHAnsi" w:hAnsiTheme="majorHAnsi" w:cs="Wingdings-Regular"/>
-          <w:color w:val="000000"/>
-          <w:sz w:val="26"/>
-          <w:szCs w:val="26"/>
-        </w:rPr>
-        <w:t>File uploads</w:t>
-      </w:r>
-      <w:r>
-        <w:rPr>
-          <w:rFonts w:asciiTheme="majorHAnsi" w:hAnsiTheme="majorHAnsi" w:cs="Wingdings-Regular"/>
-          <w:color w:val="000000"/>
-          <w:sz w:val="26"/>
-          <w:szCs w:val="26"/>
-        </w:rPr>
-        <w:t xml:space="preserve"> (images, .doc, .</w:t>
-      </w:r>
-      <w:proofErr w:type="spellStart"/>
-      <w:r>
-        <w:rPr>
-          <w:rFonts w:asciiTheme="majorHAnsi" w:hAnsiTheme="majorHAnsi" w:cs="Wingdings-Regular"/>
-          <w:color w:val="000000"/>
-          <w:sz w:val="26"/>
-          <w:szCs w:val="26"/>
-        </w:rPr>
-        <w:t>xls</w:t>
-      </w:r>
-      <w:proofErr w:type="spellEnd"/>
-      <w:r>
-        <w:rPr>
-          <w:rFonts w:asciiTheme="majorHAnsi" w:hAnsiTheme="majorHAnsi" w:cs="Wingdings-Regular"/>
-          <w:color w:val="000000"/>
-          <w:sz w:val="26"/>
-          <w:szCs w:val="26"/>
-        </w:rPr>
-        <w:t>)</w:t>
-      </w:r>
-    </w:p>
-    <w:p>
-      <w:pPr>
-        <w:pStyle w:val="ListParagraph"/>
-        <w:numPr>
-          <w:ilvl w:val="1"/>
-          <w:numId w:val="4"/>
-        </w:numPr>
-        <w:autoSpaceDE w:val="0"/>
-        <w:autoSpaceDN w:val="0"/>
-        <w:adjustRightInd w:val="0"/>
-        <w:spacing w:after="0"/>
-        <w:rPr>
-          <w:rFonts w:asciiTheme="majorHAnsi" w:hAnsiTheme="majorHAnsi" w:cs="Wingdings-Regular"/>
-          <w:color w:val="000000"/>
-          <w:sz w:val="26"/>
-          <w:szCs w:val="26"/>
-        </w:rPr>
-      </w:pPr>
-      <w:r>
-        <w:rPr>
-          <w:rFonts w:asciiTheme="majorHAnsi" w:hAnsiTheme="majorHAnsi" w:cs="Wingdings-Regular"/>
-          <w:color w:val="000000"/>
-          <w:sz w:val="26"/>
-          <w:szCs w:val="26"/>
-        </w:rPr>
-        <w:t>Content Management System</w:t>
-      </w:r>
-      <w:r>
-        <w:rPr>
-          <w:rFonts w:asciiTheme="majorHAnsi" w:hAnsiTheme="majorHAnsi" w:cs="Wingdings-Regular"/>
-          <w:color w:val="000000"/>
-          <w:sz w:val="26"/>
-          <w:szCs w:val="26"/>
-        </w:rPr>
-        <w:t xml:space="preserve"> (News, Announcements, Events)</w:t>
-      </w:r>
-    </w:p>
-    <w:p>
-      <w:pPr>
-        <w:pStyle w:val="ListParagraph"/>
-        <w:numPr>
-          <w:ilvl w:val="1"/>
-          <w:numId w:val="4"/>
-        </w:numPr>
-        <w:autoSpaceDE w:val="0"/>
-        <w:autoSpaceDN w:val="0"/>
-        <w:adjustRightInd w:val="0"/>
-        <w:spacing w:after="0"/>
-        <w:rPr>
-          <w:rFonts w:cs="Wingdings-Regular"/>
-          <w:color w:val="000000"/>
-          <w:sz w:val="26"/>
-          <w:szCs w:val="26"/>
-        </w:rPr>
-      </w:pPr>
-      <w:r>
-        <w:rPr>
-          <w:rFonts w:asciiTheme="majorHAnsi" w:hAnsiTheme="majorHAnsi" w:cs="Wingdings-Regular"/>
-          <w:color w:val="000000"/>
-          <w:sz w:val="26"/>
-          <w:szCs w:val="26"/>
-        </w:rPr>
-        <w:t>User Role ( Admin</w:t>
-      </w:r>
-      <w:r>
-        <w:rPr>
-          <w:rFonts w:asciiTheme="majorHAnsi" w:hAnsiTheme="majorHAnsi" w:cs="Wingdings-Regular"/>
-          <w:color w:val="000000"/>
-          <w:sz w:val="26"/>
-          <w:szCs w:val="26"/>
-        </w:rPr>
-        <w:t xml:space="preserve"> </w:t>
-      </w:r>
-      <w:r>
-        <w:rPr>
-          <w:rFonts w:asciiTheme="majorHAnsi" w:hAnsiTheme="majorHAnsi" w:cs="Wingdings-Regular"/>
-          <w:color w:val="000000"/>
-          <w:sz w:val="26"/>
-          <w:szCs w:val="26"/>
-        </w:rPr>
-        <w:t>) creation</w:t>
-      </w:r>
-    </w:p>
-    <w:p>
-      <w:pPr>
-        <w:pStyle w:val="ListParagraph"/>
-        <w:numPr>
-          <w:ilvl w:val="1"/>
-          <w:numId w:val="4"/>
-        </w:numPr>
-        <w:autoSpaceDE w:val="0"/>
-        <w:autoSpaceDN w:val="0"/>
-        <w:adjustRightInd w:val="0"/>
-        <w:spacing w:after="0"/>
-        <w:rPr>
-          <w:rFonts w:asciiTheme="majorHAnsi" w:hAnsiTheme="majorHAnsi" w:cs="Wingdings-Regular"/>
-          <w:color w:val="000000"/>
-          <w:sz w:val="26"/>
-          <w:szCs w:val="26"/>
-        </w:rPr>
-      </w:pPr>
-      <w:r>
-        <w:rPr>
-          <w:rFonts w:asciiTheme="majorHAnsi" w:hAnsiTheme="majorHAnsi" w:cs="Wingdings-Regular"/>
-          <w:color w:val="000000"/>
-          <w:sz w:val="26"/>
-          <w:szCs w:val="26"/>
-        </w:rPr>
-        <w:t>User Login</w:t>
-      </w:r>
-    </w:p>
-    <w:p>
-      <w:pPr>
-        <w:pStyle w:val="ListParagraph"/>
-        <w:numPr>
-          <w:ilvl w:val="1"/>
-          <w:numId w:val="4"/>
-        </w:numPr>
-        <w:autoSpaceDE w:val="0"/>
-        <w:autoSpaceDN w:val="0"/>
-        <w:adjustRightInd w:val="0"/>
-        <w:spacing w:after="0"/>
-        <w:rPr>
-          <w:rFonts w:asciiTheme="majorHAnsi" w:hAnsiTheme="majorHAnsi" w:cs="Wingdings-Regular"/>
-          <w:color w:val="000000"/>
-          <w:sz w:val="26"/>
-          <w:szCs w:val="26"/>
-        </w:rPr>
-      </w:pPr>
-      <w:r>
-        <w:rPr>
-          <w:rFonts w:asciiTheme="majorHAnsi" w:hAnsiTheme="majorHAnsi" w:cs="Wingdings-Regular"/>
-          <w:color w:val="000000"/>
-          <w:sz w:val="26"/>
-          <w:szCs w:val="26"/>
-        </w:rPr>
-        <w:t>Contact Forms</w:t>
-      </w:r>
-    </w:p>
-    <w:p>
-      <w:pPr>
-        <w:pStyle w:val="ListParagraph"/>
-        <w:numPr>
-          <w:ilvl w:val="1"/>
-          <w:numId w:val="4"/>
-        </w:numPr>
-        <w:autoSpaceDE w:val="0"/>
-        <w:autoSpaceDN w:val="0"/>
-        <w:adjustRightInd w:val="0"/>
-        <w:spacing w:after="0"/>
-        <w:rPr>
-          <w:rFonts w:asciiTheme="majorHAnsi" w:hAnsiTheme="majorHAnsi" w:cs="Wingdings-Regular"/>
-          <w:color w:val="000000"/>
-          <w:sz w:val="26"/>
-          <w:szCs w:val="26"/>
-        </w:rPr>
-      </w:pPr>
-      <w:r>
-        <w:rPr>
-          <w:rFonts w:asciiTheme="majorHAnsi" w:hAnsiTheme="majorHAnsi" w:cs="Wingdings-Regular"/>
-          <w:color w:val="000000"/>
-          <w:sz w:val="26"/>
-          <w:szCs w:val="26"/>
-        </w:rPr>
-        <w:t>User accounts</w:t>
-      </w:r>
-    </w:p>
-    <w:p>
-      <w:pPr>
-        <w:pStyle w:val="ListParagraph"/>
-        <w:numPr>
-          <w:ilvl w:val="1"/>
-          <w:numId w:val="4"/>
-        </w:numPr>
-        <w:autoSpaceDE w:val="0"/>
-        <w:autoSpaceDN w:val="0"/>
-        <w:adjustRightInd w:val="0"/>
-        <w:spacing w:after="0"/>
-        <w:rPr>
-          <w:rFonts w:asciiTheme="majorHAnsi" w:hAnsiTheme="majorHAnsi" w:cs="Wingdings-Regular"/>
-          <w:color w:val="000000"/>
-          <w:sz w:val="26"/>
-          <w:szCs w:val="26"/>
-        </w:rPr>
-      </w:pPr>
-      <w:r>
-        <w:rPr>
-          <w:rFonts w:asciiTheme="majorHAnsi" w:hAnsiTheme="majorHAnsi" w:cs="Wingdings-Regular"/>
-          <w:color w:val="000000"/>
-          <w:sz w:val="26"/>
-          <w:szCs w:val="26"/>
-        </w:rPr>
-        <w:t>User Profile</w:t>
-      </w:r>
-    </w:p>
-    <w:p>
-      <w:pPr>
-        <w:pStyle w:val="ListParagraph"/>
-        <w:numPr>
-          <w:ilvl w:val="1"/>
-          <w:numId w:val="4"/>
-        </w:numPr>
-        <w:autoSpaceDE w:val="0"/>
-        <w:autoSpaceDN w:val="0"/>
-        <w:adjustRightInd w:val="0"/>
-        <w:spacing w:after="0"/>
-        <w:rPr>
-          <w:rFonts w:asciiTheme="majorHAnsi" w:hAnsiTheme="majorHAnsi" w:cs="Wingdings-Regular"/>
-          <w:color w:val="000000"/>
-          <w:sz w:val="26"/>
-          <w:szCs w:val="26"/>
-        </w:rPr>
-      </w:pPr>
-      <w:r>
-        <w:rPr>
-          <w:rFonts w:asciiTheme="majorHAnsi" w:hAnsiTheme="majorHAnsi" w:cs="Wingdings-Regular"/>
-          <w:color w:val="000000"/>
-          <w:sz w:val="26"/>
-          <w:szCs w:val="26"/>
-        </w:rPr>
-        <w:t>Site Search Engine</w:t>
-      </w:r>
-    </w:p>
-    <w:p>
-      <w:pPr>
-        <w:autoSpaceDE w:val="0"/>
-        <w:autoSpaceDN w:val="0"/>
-        <w:adjustRightInd w:val="0"/>
-        <w:spacing w:after="0"/>
-        <w:ind w:left="1440"/>
-        <w:rPr>
-          <w:rFonts w:asciiTheme="majorHAnsi" w:hAnsiTheme="majorHAnsi" w:cs="Wingdings-Regular"/>
-          <w:color w:val="000000"/>
-          <w:sz w:val="26"/>
-          <w:szCs w:val="26"/>
-        </w:rPr>
-      </w:pPr>
-    </w:p>
-    <w:p>
-      <w:pPr>
-        <w:pStyle w:val="ListParagraph"/>
-        <w:numPr>
-          <w:ilvl w:val="0"/>
-          <w:numId w:val="4"/>
-        </w:numPr>
-        <w:autoSpaceDE w:val="0"/>
-        <w:autoSpaceDN w:val="0"/>
-        <w:adjustRightInd w:val="0"/>
-        <w:spacing w:after="0" w:line="240" w:lineRule="auto"/>
-        <w:rPr>
-          <w:rFonts w:asciiTheme="majorHAnsi" w:hAnsiTheme="majorHAnsi" w:cs="Wingdings-Regular"/>
-          <w:color w:val="000000"/>
-          <w:sz w:val="26"/>
-          <w:szCs w:val="26"/>
-        </w:rPr>
-      </w:pPr>
-      <w:r>
-        <w:rPr>
-          <w:rFonts w:asciiTheme="majorHAnsi" w:hAnsiTheme="majorHAnsi" w:cs="Wingdings-Regular"/>
-          <w:color w:val="000000"/>
-          <w:sz w:val="26"/>
-          <w:szCs w:val="26"/>
-        </w:rPr>
-        <w:t>If there’s any needed functionality you need for the website, you can inform us and we will integrate and develop it for you.</w:t>
-      </w:r>
-    </w:p>
-    <w:p>
-      <w:pPr>
-        <w:autoSpaceDE w:val="0"/>
-        <w:autoSpaceDN w:val="0"/>
-        <w:adjustRightInd w:val="0"/>
-        <w:spacing w:after="0" w:line="240" w:lineRule="auto"/>
-        <w:rPr>
-          <w:rFonts w:asciiTheme="majorHAnsi" w:hAnsiTheme="majorHAnsi" w:cs="Wingdings-Regular"/>
-          <w:color w:val="000000"/>
-          <w:sz w:val="26"/>
-          <w:szCs w:val="26"/>
-        </w:rPr>
-      </w:pPr>
-    </w:p>
-    <w:p>
-      <w:pPr>
-        <w:autoSpaceDE w:val="0"/>
-        <w:autoSpaceDN w:val="0"/>
-        <w:adjustRightInd w:val="0"/>
-        <w:spacing w:after="0" w:line="240" w:lineRule="auto"/>
-        <w:rPr>
-          <w:rFonts w:asciiTheme="majorHAnsi" w:hAnsiTheme="majorHAnsi" w:cs="Wingdings-Regular"/>
-          <w:color w:val="000000"/>
-          <w:sz w:val="26"/>
-          <w:szCs w:val="26"/>
-        </w:rPr>
-      </w:pPr>
-    </w:p>
-    <w:p>
-      <w:pPr>
-        <w:autoSpaceDE w:val="0"/>
-        <w:autoSpaceDN w:val="0"/>
-        <w:adjustRightInd w:val="0"/>
-        <w:spacing w:after="0" w:line="240" w:lineRule="auto"/>
-        <w:rPr>
-          <w:rFonts w:asciiTheme="majorHAnsi" w:hAnsiTheme="majorHAnsi" w:cs="Wingdings-Regular"/>
-          <w:color w:val="000000"/>
-          <w:sz w:val="26"/>
-          <w:szCs w:val="26"/>
-        </w:rPr>
-      </w:pPr>
-    </w:p>
-    <w:p>
-      <w:pPr>
-        <w:autoSpaceDE w:val="0"/>
-        <w:autoSpaceDN w:val="0"/>
-        <w:adjustRightInd w:val="0"/>
-        <w:spacing w:after="0" w:line="240" w:lineRule="auto"/>
-        <w:rPr>
-          <w:rFonts w:asciiTheme="majorHAnsi" w:hAnsiTheme="majorHAnsi" w:cs="Wingdings-Regular"/>
-          <w:color w:val="000000"/>
-          <w:sz w:val="26"/>
-          <w:szCs w:val="26"/>
-        </w:rPr>
-      </w:pPr>
-    </w:p>
-    <w:p>
-      <w:pPr>
-        <w:pStyle w:val="ListParagraph"/>
-        <w:numPr>
-          <w:ilvl w:val="0"/>
-          <w:numId w:val="4"/>
-        </w:numPr>
-        <w:autoSpaceDE w:val="0"/>
-        <w:autoSpaceDN w:val="0"/>
-        <w:adjustRightInd w:val="0"/>
-        <w:spacing w:after="0" w:line="240" w:lineRule="auto"/>
-        <w:rPr>
-          <w:rFonts w:asciiTheme="majorHAnsi" w:hAnsiTheme="majorHAnsi" w:cs="Wingdings-Regular"/>
-          <w:color w:val="000000"/>
-          <w:sz w:val="26"/>
-          <w:szCs w:val="26"/>
-        </w:rPr>
-      </w:pPr>
-      <w:r>
-        <w:rPr>
-          <w:rFonts w:asciiTheme="majorHAnsi" w:hAnsiTheme="majorHAnsi" w:cs="Wingdings-Regular"/>
-          <w:color w:val="000000"/>
-          <w:sz w:val="26"/>
-          <w:szCs w:val="26"/>
-        </w:rPr>
-        <w:t>Technology use:</w:t>
-      </w:r>
-    </w:p>
-    <w:p>
-      <w:pPr>
-        <w:pStyle w:val="ListParagraph"/>
-        <w:rPr>
-          <w:rFonts w:asciiTheme="majorHAnsi" w:hAnsiTheme="majorHAnsi" w:cs="Wingdings-Regular"/>
-          <w:color w:val="000000"/>
-          <w:sz w:val="26"/>
-          <w:szCs w:val="26"/>
-        </w:rPr>
-      </w:pPr>
-    </w:p>
-    <w:p>
-      <w:pPr>
-        <w:pStyle w:val="ListParagraph"/>
-        <w:numPr>
-          <w:ilvl w:val="1"/>
-          <w:numId w:val="4"/>
-        </w:numPr>
-        <w:autoSpaceDE w:val="0"/>
-        <w:autoSpaceDN w:val="0"/>
-        <w:adjustRightInd w:val="0"/>
-        <w:spacing w:after="0" w:line="240" w:lineRule="auto"/>
-        <w:rPr>
-          <w:rFonts w:asciiTheme="majorHAnsi" w:hAnsiTheme="majorHAnsi" w:cs="Wingdings-Regular"/>
-          <w:color w:val="000000"/>
-          <w:sz w:val="26"/>
-          <w:szCs w:val="26"/>
-        </w:rPr>
-      </w:pPr>
-      <w:r>
-        <w:rPr>
-          <w:rFonts w:asciiTheme="majorHAnsi" w:hAnsiTheme="majorHAnsi" w:cs="Wingdings-Regular"/>
-          <w:color w:val="000000"/>
-          <w:sz w:val="26"/>
-          <w:szCs w:val="26"/>
-        </w:rPr>
-        <w:t xml:space="preserve">Programming </w:t>
-      </w:r>
-      <w:r>
-        <w:rPr>
-          <w:rFonts w:asciiTheme="majorHAnsi" w:hAnsiTheme="majorHAnsi" w:cs="Wingdings-Regular"/>
-          <w:color w:val="000000"/>
-          <w:sz w:val="26"/>
-          <w:szCs w:val="26"/>
-        </w:rPr>
-        <w:t xml:space="preserve">Scripts </w:t>
-      </w:r>
-      <w:r>
-        <w:rPr>
-          <w:rFonts w:asciiTheme="majorHAnsi" w:hAnsiTheme="majorHAnsi" w:cs="Wingdings-Regular"/>
-          <w:color w:val="000000"/>
-          <w:sz w:val="26"/>
-          <w:szCs w:val="26"/>
-        </w:rPr>
-        <w:t>–</w:t>
-      </w:r>
-      <w:r>
-        <w:rPr>
-          <w:rFonts w:asciiTheme="majorHAnsi" w:hAnsiTheme="majorHAnsi" w:cs="Wingdings-Regular"/>
-          <w:color w:val="000000"/>
-          <w:sz w:val="26"/>
-          <w:szCs w:val="26"/>
-        </w:rPr>
-        <w:t xml:space="preserve"> </w:t>
-      </w:r>
-      <w:r>
-        <w:rPr>
-          <w:rFonts w:asciiTheme="majorHAnsi" w:hAnsiTheme="majorHAnsi" w:cs="Wingdings-Regular"/>
-          <w:b/>
-          <w:color w:val="000000"/>
-          <w:sz w:val="26"/>
-          <w:szCs w:val="26"/>
-        </w:rPr>
-        <w:t>PHP</w:t>
-      </w:r>
-      <w:r>
-        <w:rPr>
-          <w:rFonts w:asciiTheme="majorHAnsi" w:hAnsiTheme="majorHAnsi" w:cs="Wingdings-Regular"/>
-          <w:b/>
-          <w:color w:val="000000"/>
-          <w:sz w:val="26"/>
-          <w:szCs w:val="26"/>
-        </w:rPr>
-        <w:t>,</w:t>
-      </w:r>
-      <w:r>
-        <w:rPr>
-          <w:rFonts w:asciiTheme="majorHAnsi" w:hAnsiTheme="majorHAnsi" w:cs="Wingdings-Regular"/>
-          <w:color w:val="000000"/>
-          <w:sz w:val="26"/>
-          <w:szCs w:val="26"/>
-        </w:rPr>
-        <w:t xml:space="preserve"> </w:t>
-      </w:r>
-      <w:r>
-        <w:rPr>
-          <w:rFonts w:asciiTheme="majorHAnsi" w:hAnsiTheme="majorHAnsi" w:cs="Wingdings-Regular"/>
-          <w:b/>
-          <w:color w:val="000000"/>
-          <w:sz w:val="26"/>
-          <w:szCs w:val="26"/>
-        </w:rPr>
-        <w:t>HTML,</w:t>
-      </w:r>
-      <w:r>
-        <w:rPr>
-          <w:rFonts w:asciiTheme="majorHAnsi" w:hAnsiTheme="majorHAnsi" w:cs="Wingdings-Regular"/>
-          <w:b/>
-          <w:color w:val="000000"/>
-          <w:sz w:val="26"/>
-          <w:szCs w:val="26"/>
-        </w:rPr>
-        <w:t xml:space="preserve"> CSS, </w:t>
-      </w:r>
-      <w:proofErr w:type="spellStart"/>
-      <w:r>
-        <w:rPr>
-          <w:rFonts w:asciiTheme="majorHAnsi" w:hAnsiTheme="majorHAnsi" w:cs="Wingdings-Regular"/>
-          <w:b/>
-          <w:color w:val="000000"/>
-          <w:sz w:val="26"/>
-          <w:szCs w:val="26"/>
-        </w:rPr>
-        <w:t>Jquery</w:t>
-      </w:r>
-      <w:proofErr w:type="spellEnd"/>
-      <w:r>
-        <w:rPr>
-          <w:rFonts w:asciiTheme="majorHAnsi" w:hAnsiTheme="majorHAnsi" w:cs="Wingdings-Regular"/>
-          <w:b/>
-          <w:color w:val="000000"/>
-          <w:sz w:val="26"/>
-          <w:szCs w:val="26"/>
-        </w:rPr>
-        <w:t xml:space="preserve"> </w:t>
-      </w:r>
-      <w:r>
-        <w:rPr>
-          <w:rFonts w:asciiTheme="majorHAnsi" w:hAnsiTheme="majorHAnsi" w:cs="Wingdings-Regular"/>
-          <w:b/>
-          <w:color w:val="000000"/>
-          <w:sz w:val="26"/>
-          <w:szCs w:val="26"/>
-        </w:rPr>
-        <w:t>/</w:t>
-      </w:r>
-      <w:r>
-        <w:rPr>
-          <w:rFonts w:asciiTheme="majorHAnsi" w:hAnsiTheme="majorHAnsi" w:cs="Wingdings-Regular"/>
-          <w:b/>
-          <w:color w:val="000000"/>
-          <w:sz w:val="26"/>
-          <w:szCs w:val="26"/>
-        </w:rPr>
-        <w:t xml:space="preserve"> </w:t>
-      </w:r>
-      <w:proofErr w:type="spellStart"/>
-      <w:r>
-        <w:rPr>
-          <w:rFonts w:asciiTheme="majorHAnsi" w:hAnsiTheme="majorHAnsi" w:cs="Wingdings-Regular"/>
-          <w:b/>
-          <w:color w:val="000000"/>
-          <w:sz w:val="26"/>
-          <w:szCs w:val="26"/>
-        </w:rPr>
-        <w:t>Javascript</w:t>
-      </w:r>
-      <w:proofErr w:type="spellEnd"/>
-      <w:r>
-        <w:rPr>
-          <w:rFonts w:asciiTheme="majorHAnsi" w:hAnsiTheme="majorHAnsi" w:cs="Wingdings-Regular"/>
-          <w:b/>
-          <w:color w:val="000000"/>
-          <w:sz w:val="26"/>
-          <w:szCs w:val="26"/>
-        </w:rPr>
-        <w:t xml:space="preserve"> </w:t>
-      </w:r>
-      <w:r>
-        <w:rPr>
-          <w:rFonts w:asciiTheme="majorHAnsi" w:hAnsiTheme="majorHAnsi" w:cs="Wingdings-Regular"/>
-          <w:b/>
-          <w:color w:val="000000"/>
-          <w:sz w:val="26"/>
-          <w:szCs w:val="26"/>
-        </w:rPr>
-        <w:t>/</w:t>
-      </w:r>
-      <w:r>
-        <w:rPr>
-          <w:rFonts w:asciiTheme="majorHAnsi" w:hAnsiTheme="majorHAnsi" w:cs="Wingdings-Regular"/>
-          <w:b/>
-          <w:color w:val="000000"/>
-          <w:sz w:val="26"/>
-          <w:szCs w:val="26"/>
-        </w:rPr>
-        <w:t xml:space="preserve"> </w:t>
-      </w:r>
-      <w:r>
-        <w:rPr>
-          <w:rFonts w:asciiTheme="majorHAnsi" w:hAnsiTheme="majorHAnsi" w:cs="Wingdings-Regular"/>
-          <w:b/>
-          <w:color w:val="000000"/>
-          <w:sz w:val="26"/>
-          <w:szCs w:val="26"/>
-        </w:rPr>
-        <w:t>Angular</w:t>
-      </w:r>
-    </w:p>
-    <w:p>
-      <w:pPr>
-        <w:pStyle w:val="ListParagraph"/>
-        <w:numPr>
-          <w:ilvl w:val="1"/>
-          <w:numId w:val="4"/>
-        </w:numPr>
-        <w:autoSpaceDE w:val="0"/>
-        <w:autoSpaceDN w:val="0"/>
-        <w:adjustRightInd w:val="0"/>
-        <w:spacing w:after="0" w:line="240" w:lineRule="auto"/>
-        <w:rPr>
-          <w:rFonts w:asciiTheme="majorHAnsi" w:hAnsiTheme="majorHAnsi" w:cs="Wingdings-Regular"/>
-          <w:color w:val="000000"/>
-          <w:sz w:val="26"/>
-          <w:szCs w:val="26"/>
-        </w:rPr>
-      </w:pPr>
-      <w:r>
-        <w:rPr>
-          <w:rFonts w:asciiTheme="majorHAnsi" w:hAnsiTheme="majorHAnsi" w:cs="Wingdings-Regular"/>
-          <w:color w:val="000000"/>
-          <w:sz w:val="26"/>
-          <w:szCs w:val="26"/>
-        </w:rPr>
-        <w:t>Applications</w:t>
-      </w:r>
-      <w:r>
-        <w:rPr>
-          <w:rFonts w:asciiTheme="majorHAnsi" w:hAnsiTheme="majorHAnsi" w:cs="Wingdings-Regular"/>
-          <w:color w:val="000000"/>
-          <w:sz w:val="26"/>
-          <w:szCs w:val="26"/>
-        </w:rPr>
-        <w:t xml:space="preserve"> </w:t>
-      </w:r>
-      <w:r>
-        <w:rPr>
-          <w:rFonts w:asciiTheme="majorHAnsi" w:hAnsiTheme="majorHAnsi" w:cs="Wingdings-Regular"/>
-          <w:color w:val="000000"/>
-          <w:sz w:val="26"/>
-          <w:szCs w:val="26"/>
-        </w:rPr>
-        <w:t>–</w:t>
-      </w:r>
-      <w:r>
-        <w:rPr>
-          <w:rFonts w:asciiTheme="majorHAnsi" w:hAnsiTheme="majorHAnsi" w:cs="Wingdings-Regular"/>
-          <w:color w:val="000000"/>
-          <w:sz w:val="26"/>
-          <w:szCs w:val="26"/>
-        </w:rPr>
-        <w:t xml:space="preserve"> </w:t>
-      </w:r>
-      <w:r>
-        <w:rPr>
-          <w:rFonts w:asciiTheme="majorHAnsi" w:hAnsiTheme="majorHAnsi" w:cs="Wingdings-Regular"/>
-          <w:b/>
-          <w:color w:val="000000"/>
-          <w:sz w:val="26"/>
-          <w:szCs w:val="26"/>
-        </w:rPr>
-        <w:t>P</w:t>
-      </w:r>
-      <w:r>
-        <w:rPr>
-          <w:rFonts w:asciiTheme="majorHAnsi" w:hAnsiTheme="majorHAnsi" w:cs="Wingdings-Regular"/>
-          <w:b/>
-          <w:color w:val="000000"/>
-          <w:sz w:val="26"/>
-          <w:szCs w:val="26"/>
-        </w:rPr>
-        <w:t>hotoshop, Illustrator, Sublime Text</w:t>
-      </w:r>
-    </w:p>
-    <w:p>
-      <w:pPr>
-        <w:autoSpaceDE w:val="0"/>
-        <w:autoSpaceDN w:val="0"/>
-        <w:adjustRightInd w:val="0"/>
-        <w:spacing w:after="0" w:line="240" w:lineRule="auto"/>
-        <w:rPr>
-          <w:rFonts w:asciiTheme="majorHAnsi" w:hAnsiTheme="majorHAnsi" w:cs="Wingdings-Regular"/>
-          <w:color w:val="000000"/>
-          <w:sz w:val="26"/>
-          <w:szCs w:val="26"/>
-        </w:rPr>
-      </w:pPr>
-    </w:p>
-    <w:p>
-      <w:pPr>
-        <w:autoSpaceDE w:val="0"/>
-        <w:autoSpaceDN w:val="0"/>
-        <w:adjustRightInd w:val="0"/>
-        <w:spacing w:after="0" w:line="240" w:lineRule="auto"/>
-        <w:rPr>
-          <w:rFonts w:asciiTheme="majorHAnsi" w:hAnsiTheme="majorHAnsi" w:cs="Wingdings-Regular"/>
-          <w:color w:val="000000"/>
-          <w:sz w:val="26"/>
-          <w:szCs w:val="26"/>
-        </w:rPr>
-      </w:pPr>
-    </w:p>
-    <w:p>
-      <w:pPr>
-        <w:pStyle w:val="ListParagraph"/>
-        <w:numPr>
-          <w:ilvl w:val="0"/>
-          <w:numId w:val="5"/>
-        </w:numPr>
-        <w:spacing w:after="60" w:line="240" w:lineRule="auto"/>
-        <w:rPr>
-          <w:rFonts w:ascii="Cambria" w:hAnsi="Cambria" w:cs="Calibri"/>
-          <w:b/>
-          <w:i/>
-          <w:sz w:val="28"/>
-          <w:szCs w:val="28"/>
-          <w:u w:val="single"/>
-        </w:rPr>
-      </w:pPr>
-      <w:r>
-        <w:rPr>
-          <w:rFonts w:ascii="Cambria" w:hAnsi="Cambria" w:cs="Calibri"/>
-          <w:b/>
-          <w:i/>
-          <w:sz w:val="28"/>
-          <w:szCs w:val="28"/>
-          <w:u w:val="single"/>
-        </w:rPr>
-        <w:t>SEO (Search Engine Optimization)</w:t>
-      </w:r>
-      <w:r>
-        <w:rPr>
-          <w:rFonts w:ascii="Cambria" w:hAnsi="Cambria" w:cs="Calibri"/>
-          <w:b/>
-          <w:i/>
-          <w:sz w:val="28"/>
-          <w:szCs w:val="28"/>
-          <w:u w:val="single"/>
-        </w:rPr>
-        <w:t xml:space="preserve"> </w:t>
-      </w:r>
-    </w:p>
-    <w:p>
-      <w:pPr>
-        <w:pStyle w:val="ListParagraph"/>
-        <w:numPr>
-          <w:ilvl w:val="0"/>
-          <w:numId w:val="4"/>
-        </w:numPr>
-        <w:autoSpaceDE w:val="0"/>
-        <w:autoSpaceDN w:val="0"/>
-        <w:adjustRightInd w:val="0"/>
-        <w:spacing w:after="0" w:line="240" w:lineRule="auto"/>
-        <w:rPr>
-          <w:rFonts w:asciiTheme="majorHAnsi" w:hAnsiTheme="majorHAnsi" w:cs="Wingdings-Regular"/>
-          <w:color w:val="000000"/>
-          <w:sz w:val="26"/>
-          <w:szCs w:val="26"/>
-        </w:rPr>
-      </w:pPr>
-      <w:r>
-        <w:rPr>
-          <w:rFonts w:asciiTheme="majorHAnsi" w:hAnsiTheme="majorHAnsi" w:cs="Wingdings-Regular"/>
-          <w:color w:val="000000"/>
-          <w:sz w:val="26"/>
-          <w:szCs w:val="26"/>
-        </w:rPr>
-        <w:t xml:space="preserve">Search Engine Optimization is an important factor for a successful business website, we will make your site search engine friendly too and it only cost </w:t>
-      </w:r>
-      <w:r>
-        <w:rPr>
-          <w:rFonts w:asciiTheme="majorHAnsi" w:hAnsiTheme="majorHAnsi" w:cs="Wingdings-Regular"/>
-          <w:b/>
-          <w:color w:val="000000"/>
-          <w:sz w:val="26"/>
-          <w:szCs w:val="26"/>
-        </w:rPr>
-        <w:t>PHP 5,000</w:t>
-      </w:r>
-      <w:r>
-        <w:rPr>
-          <w:rFonts w:asciiTheme="majorHAnsi" w:hAnsiTheme="majorHAnsi" w:cs="Wingdings-Regular"/>
-          <w:b/>
-          <w:color w:val="000000"/>
-          <w:sz w:val="26"/>
-          <w:szCs w:val="26"/>
-        </w:rPr>
-        <w:t>.</w:t>
-      </w:r>
-    </w:p>
-    <w:p>
-      <w:pPr>
-        <w:pStyle w:val="ListParagraph"/>
-        <w:autoSpaceDE w:val="0"/>
-        <w:autoSpaceDN w:val="0"/>
-        <w:adjustRightInd w:val="0"/>
-        <w:spacing w:after="0" w:line="240" w:lineRule="auto"/>
-        <w:ind w:left="1080"/>
-        <w:rPr>
-          <w:rFonts w:asciiTheme="majorHAnsi" w:hAnsiTheme="majorHAnsi" w:cs="Wingdings-Regular"/>
-          <w:color w:val="000000"/>
-          <w:sz w:val="26"/>
-          <w:szCs w:val="26"/>
-        </w:rPr>
-      </w:pPr>
-    </w:p>
-    <w:p>
-      <w:pPr>
-        <w:pStyle w:val="ListParagraph"/>
-        <w:numPr>
-          <w:ilvl w:val="0"/>
-          <w:numId w:val="4"/>
-        </w:numPr>
-        <w:autoSpaceDE w:val="0"/>
-        <w:autoSpaceDN w:val="0"/>
-        <w:adjustRightInd w:val="0"/>
-        <w:spacing w:after="0"/>
-        <w:rPr>
-          <w:rFonts w:asciiTheme="majorHAnsi" w:hAnsiTheme="majorHAnsi" w:cs="Wingdings-Regular"/>
-          <w:color w:val="000000"/>
-          <w:sz w:val="26"/>
-          <w:szCs w:val="26"/>
-        </w:rPr>
-      </w:pPr>
-      <w:r>
-        <w:rPr>
-          <w:rFonts w:asciiTheme="majorHAnsi" w:hAnsiTheme="majorHAnsi" w:cs="Wingdings-Regular"/>
-          <w:color w:val="000000"/>
-          <w:sz w:val="26"/>
-          <w:szCs w:val="26"/>
-        </w:rPr>
-        <w:t>Here’s some detail about our SEO services included in the package:</w:t>
-      </w:r>
-    </w:p>
-    <w:p>
-      <w:pPr>
-        <w:pStyle w:val="ListParagraph"/>
-        <w:rPr>
-          <w:rFonts w:asciiTheme="majorHAnsi" w:hAnsiTheme="majorHAnsi" w:cs="Wingdings-Regular"/>
-          <w:color w:val="000000"/>
-          <w:sz w:val="26"/>
-          <w:szCs w:val="26"/>
-        </w:rPr>
-      </w:pPr>
-    </w:p>
-    <w:p>
-      <w:pPr>
-        <w:pStyle w:val="ListParagraph"/>
-        <w:numPr>
-          <w:ilvl w:val="1"/>
-          <w:numId w:val="4"/>
-        </w:numPr>
-        <w:autoSpaceDE w:val="0"/>
-        <w:autoSpaceDN w:val="0"/>
-        <w:adjustRightInd w:val="0"/>
-        <w:spacing w:after="0"/>
-        <w:rPr>
-          <w:rFonts w:asciiTheme="majorHAnsi" w:hAnsiTheme="majorHAnsi" w:cs="Wingdings-Regular"/>
-          <w:color w:val="000000"/>
-          <w:sz w:val="26"/>
-          <w:szCs w:val="26"/>
-        </w:rPr>
-      </w:pPr>
-      <w:r>
-        <w:rPr>
-          <w:rFonts w:asciiTheme="majorHAnsi" w:hAnsiTheme="majorHAnsi" w:cs="Wingdings-Regular"/>
-          <w:color w:val="000000"/>
-          <w:sz w:val="26"/>
-          <w:szCs w:val="26"/>
-        </w:rPr>
-        <w:t>3 months monitoring and Website URL submission for the 3 most popular search engine on the web ( Google, Yahoo, MSN )</w:t>
-      </w:r>
-    </w:p>
-    <w:p>
-      <w:pPr>
-        <w:pStyle w:val="ListParagraph"/>
-        <w:numPr>
-          <w:ilvl w:val="1"/>
-          <w:numId w:val="4"/>
-        </w:numPr>
-        <w:autoSpaceDE w:val="0"/>
-        <w:autoSpaceDN w:val="0"/>
-        <w:adjustRightInd w:val="0"/>
-        <w:spacing w:after="0"/>
-        <w:rPr>
-          <w:rFonts w:asciiTheme="majorHAnsi" w:hAnsiTheme="majorHAnsi" w:cs="Wingdings-Regular"/>
-          <w:color w:val="000000"/>
-          <w:sz w:val="26"/>
-          <w:szCs w:val="26"/>
-        </w:rPr>
-      </w:pPr>
-      <w:r>
-        <w:rPr>
-          <w:rFonts w:asciiTheme="majorHAnsi" w:hAnsiTheme="majorHAnsi" w:cs="Wingdings-Regular"/>
-          <w:color w:val="000000"/>
-          <w:sz w:val="26"/>
-          <w:szCs w:val="26"/>
-        </w:rPr>
-        <w:t>Meta tags analysis</w:t>
-      </w:r>
-    </w:p>
-    <w:p>
-      <w:pPr>
-        <w:pStyle w:val="ListParagraph"/>
-        <w:numPr>
-          <w:ilvl w:val="1"/>
-          <w:numId w:val="4"/>
-        </w:numPr>
-        <w:autoSpaceDE w:val="0"/>
-        <w:autoSpaceDN w:val="0"/>
-        <w:adjustRightInd w:val="0"/>
-        <w:spacing w:after="0"/>
-        <w:rPr>
-          <w:rFonts w:asciiTheme="majorHAnsi" w:hAnsiTheme="majorHAnsi" w:cs="Wingdings-Regular"/>
-          <w:color w:val="000000"/>
-          <w:sz w:val="26"/>
-          <w:szCs w:val="26"/>
-        </w:rPr>
-      </w:pPr>
-      <w:r>
-        <w:rPr>
-          <w:rFonts w:asciiTheme="majorHAnsi" w:hAnsiTheme="majorHAnsi" w:cs="Wingdings-Regular"/>
-          <w:color w:val="000000"/>
-          <w:sz w:val="26"/>
-          <w:szCs w:val="26"/>
-        </w:rPr>
-        <w:t>Keyword analysis</w:t>
-      </w:r>
-    </w:p>
-    <w:p>
-      <w:pPr>
-        <w:pStyle w:val="ListParagraph"/>
-        <w:numPr>
-          <w:ilvl w:val="1"/>
-          <w:numId w:val="4"/>
-        </w:numPr>
-        <w:autoSpaceDE w:val="0"/>
-        <w:autoSpaceDN w:val="0"/>
-        <w:adjustRightInd w:val="0"/>
-        <w:spacing w:after="0"/>
-        <w:rPr>
-          <w:rFonts w:asciiTheme="majorHAnsi" w:hAnsiTheme="majorHAnsi" w:cs="Wingdings-Regular"/>
-          <w:color w:val="000000"/>
-          <w:sz w:val="26"/>
-          <w:szCs w:val="26"/>
-        </w:rPr>
-      </w:pPr>
-      <w:r>
-        <w:rPr>
-          <w:rFonts w:asciiTheme="majorHAnsi" w:hAnsiTheme="majorHAnsi" w:cs="Wingdings-Regular"/>
-          <w:color w:val="000000"/>
-          <w:sz w:val="26"/>
-          <w:szCs w:val="26"/>
-        </w:rPr>
-        <w:t>Meta Description analysis</w:t>
-      </w:r>
-    </w:p>
-    <w:p>
-      <w:pPr>
-        <w:pStyle w:val="ListParagraph"/>
-        <w:numPr>
-          <w:ilvl w:val="1"/>
-          <w:numId w:val="4"/>
-        </w:numPr>
-        <w:autoSpaceDE w:val="0"/>
-        <w:autoSpaceDN w:val="0"/>
-        <w:adjustRightInd w:val="0"/>
-        <w:spacing w:after="0"/>
-        <w:rPr>
-          <w:rFonts w:asciiTheme="majorHAnsi" w:hAnsiTheme="majorHAnsi" w:cs="Wingdings-Regular"/>
-          <w:color w:val="000000"/>
-          <w:sz w:val="26"/>
-          <w:szCs w:val="26"/>
-        </w:rPr>
-      </w:pPr>
-      <w:r>
-        <w:rPr>
-          <w:rFonts w:asciiTheme="majorHAnsi" w:hAnsiTheme="majorHAnsi" w:cs="Wingdings-Regular"/>
-          <w:color w:val="000000"/>
-          <w:sz w:val="26"/>
-          <w:szCs w:val="26"/>
-        </w:rPr>
-        <w:t>Link Building</w:t>
-      </w:r>
-    </w:p>
-    <w:p>
-      <w:pPr>
-        <w:autoSpaceDE w:val="0"/>
-        <w:autoSpaceDN w:val="0"/>
-        <w:adjustRightInd w:val="0"/>
-        <w:spacing w:after="0" w:line="240" w:lineRule="auto"/>
-        <w:rPr>
-          <w:rFonts w:asciiTheme="majorHAnsi" w:hAnsiTheme="majorHAnsi" w:cs="Wingdings-Regular"/>
-          <w:color w:val="000000"/>
-          <w:sz w:val="26"/>
-          <w:szCs w:val="26"/>
-        </w:rPr>
-      </w:pPr>
-    </w:p>
-    <w:p>
-      <w:pPr>
-        <w:autoSpaceDE w:val="0"/>
-        <w:autoSpaceDN w:val="0"/>
-        <w:adjustRightInd w:val="0"/>
-        <w:spacing w:after="0" w:line="240" w:lineRule="auto"/>
-        <w:rPr>
-          <w:rFonts w:asciiTheme="majorHAnsi" w:hAnsiTheme="majorHAnsi" w:cs="Wingdings-Regular"/>
-          <w:color w:val="000000"/>
-          <w:sz w:val="26"/>
-          <w:szCs w:val="26"/>
-        </w:rPr>
-      </w:pPr>
-    </w:p>
-    <w:p>
-      <w:pPr>
-        <w:pStyle w:val="ListParagraph"/>
-        <w:numPr>
-          <w:ilvl w:val="0"/>
-          <w:numId w:val="5"/>
-        </w:numPr>
-        <w:spacing w:after="60" w:line="240" w:lineRule="auto"/>
-        <w:rPr>
-          <w:rFonts w:ascii="Cambria" w:hAnsi="Cambria" w:cs="Calibri"/>
-          <w:b/>
-          <w:i/>
-          <w:sz w:val="28"/>
-          <w:szCs w:val="28"/>
-          <w:u w:val="single"/>
-        </w:rPr>
-      </w:pPr>
-      <w:r>
-        <w:rPr>
-          <w:rFonts w:ascii="Cambria" w:hAnsi="Cambria" w:cs="Calibri"/>
-          <w:b/>
-          <w:i/>
-          <w:sz w:val="28"/>
-          <w:szCs w:val="28"/>
-          <w:u w:val="single"/>
-        </w:rPr>
-        <w:t>Tech</w:t>
-      </w:r>
-      <w:r>
-        <w:rPr>
-          <w:rFonts w:ascii="Cambria" w:hAnsi="Cambria" w:cs="Calibri"/>
-          <w:b/>
-          <w:i/>
-          <w:sz w:val="28"/>
-          <w:szCs w:val="28"/>
-          <w:u w:val="single"/>
-        </w:rPr>
-        <w:t>nical Support</w:t>
-      </w:r>
-      <w:r>
-        <w:rPr>
-          <w:rFonts w:ascii="Cambria" w:hAnsi="Cambria" w:cs="Calibri"/>
-          <w:b/>
-          <w:i/>
-          <w:sz w:val="28"/>
-          <w:szCs w:val="28"/>
-          <w:u w:val="single"/>
-        </w:rPr>
-        <w:t xml:space="preserve"> </w:t>
-      </w:r>
-    </w:p>
-    <w:p>
-      <w:pPr>
-        <w:pStyle w:val="ListParagraph"/>
-        <w:numPr>
-          <w:ilvl w:val="0"/>
-          <w:numId w:val="4"/>
-        </w:numPr>
-        <w:autoSpaceDE w:val="0"/>
-        <w:autoSpaceDN w:val="0"/>
-        <w:adjustRightInd w:val="0"/>
-        <w:spacing w:after="0" w:line="240" w:lineRule="auto"/>
-        <w:rPr>
-          <w:rFonts w:asciiTheme="majorHAnsi" w:hAnsiTheme="majorHAnsi" w:cs="Wingdings-Regular"/>
-          <w:color w:val="000000"/>
-          <w:sz w:val="26"/>
-          <w:szCs w:val="26"/>
-        </w:rPr>
-      </w:pPr>
-      <w:r>
-        <w:rPr>
-          <w:rFonts w:asciiTheme="majorHAnsi" w:hAnsiTheme="majorHAnsi" w:cs="Wingdings-Regular"/>
-          <w:color w:val="000000"/>
-          <w:sz w:val="26"/>
-          <w:szCs w:val="26"/>
-        </w:rPr>
-        <w:t xml:space="preserve">We will provide a </w:t>
-      </w:r>
-      <w:r>
-        <w:rPr>
-          <w:rFonts w:asciiTheme="majorHAnsi" w:hAnsiTheme="majorHAnsi" w:cs="Wingdings-Regular"/>
-          <w:color w:val="000000"/>
-          <w:sz w:val="26"/>
-          <w:szCs w:val="26"/>
-        </w:rPr>
-        <w:t>3</w:t>
-      </w:r>
-      <w:r>
-        <w:rPr>
-          <w:rFonts w:asciiTheme="majorHAnsi" w:hAnsiTheme="majorHAnsi" w:cs="Wingdings-Regular"/>
-          <w:color w:val="000000"/>
-          <w:sz w:val="26"/>
-          <w:szCs w:val="26"/>
-        </w:rPr>
-        <w:t xml:space="preserve"> months FREE technical support for you after launching your site on the web (www). We will answer your question regarding website management, technical details, content management, user management or</w:t>
-      </w:r>
-      <w:r>
-        <w:rPr>
-          <w:rFonts w:asciiTheme="majorHAnsi" w:hAnsiTheme="majorHAnsi" w:cs="Wingdings-Regular"/>
-          <w:color w:val="000000"/>
-          <w:sz w:val="26"/>
-          <w:szCs w:val="26"/>
-        </w:rPr>
-        <w:t xml:space="preserve"> </w:t>
-      </w:r>
-      <w:r>
-        <w:rPr>
-          <w:rFonts w:asciiTheme="majorHAnsi" w:hAnsiTheme="majorHAnsi" w:cs="Wingdings-Regular"/>
-          <w:color w:val="000000"/>
-          <w:sz w:val="26"/>
-          <w:szCs w:val="26"/>
-        </w:rPr>
-        <w:t>anything about operating your own website; we can provide this through email, Skype, Yahoo messenger or by phone (check our phone number below).</w:t>
+        <w:t xml:space="preserve">anything about operating your own website; we can </w:t>
+      </w:r>
+      <w:r>
+        <w:rPr>
+          <w:rFonts w:asciiTheme="majorHAnsi" w:hAnsiTheme="majorHAnsi" w:cs="Wingdings-Regular"/>
+          <w:color w:val="000000"/>
+          <w:sz w:val="26"/>
+          <w:szCs w:val="26"/>
+        </w:rPr>
+        <w:lastRenderedPageBreak/>
+        <w:t>provide this through email, Skype, Yahoo messenger or by phone (check our phone number below).</w:t>
       </w:r>
     </w:p>
     <w:p>
@@ -5160,6 +3761,7 @@
                 <w:sz w:val="26"/>
                 <w:szCs w:val="26"/>
               </w:rPr>
+              <w:lastRenderedPageBreak/>
               <w:t>3 Months Plan</w:t>
             </w:r>
           </w:p>
@@ -5593,7 +4195,7 @@
         <w:rFonts w:hint="default"/>
       </w:rPr>
     </w:lvl>
-    <w:lvl w:ilvl="1" w:tplc="04090019" w:tentative="1">
+    <w:lvl w:ilvl="1" w:tplc="04090019">
       <w:start w:val="1"/>
       <w:numFmt w:val="lowerLetter"/>
       <w:lvlText w:val="%2."/>
@@ -5892,7 +4494,7 @@
         <w:rFonts w:ascii="Courier New" w:hAnsi="Courier New" w:cs="Courier New" w:hint="default"/>
       </w:rPr>
     </w:lvl>
-    <w:lvl w:ilvl="2" w:tplc="04090005" w:tentative="1">
+    <w:lvl w:ilvl="2" w:tplc="04090005">
       <w:start w:val="1"/>
       <w:numFmt w:val="bullet"/>
       <w:lvlText w:val=""/>
@@ -5904,7 +4506,7 @@
         <w:rFonts w:ascii="Wingdings" w:hAnsi="Wingdings" w:hint="default"/>
       </w:rPr>
     </w:lvl>
-    <w:lvl w:ilvl="3" w:tplc="04090001" w:tentative="1">
+    <w:lvl w:ilvl="3" w:tplc="04090001">
       <w:start w:val="1"/>
       <w:numFmt w:val="bullet"/>
       <w:lvlText w:val=""/>
@@ -7619,7 +6221,7 @@
   </w:compat>
   <w:rsids>
     <w:rsidRoot w:val="007D6CCA"/>
-    <w:rsid w:val="00154D38"/>
+    <w:rsid w:val="000023C9"/>
     <w:rsid w:val="001B62A6"/>
     <w:rsid w:val="001E2DC6"/>
     <w:rsid w:val="002723C4"/>
@@ -7627,12 +6229,14 @@
     <w:rsid w:val="005C5F44"/>
     <w:rsid w:val="007D6CCA"/>
     <w:rsid w:val="0091396A"/>
+    <w:rsid w:val="009E06A5"/>
     <w:rsid w:val="00A84060"/>
     <w:rsid w:val="00B45B2A"/>
     <w:rsid w:val="00B53190"/>
     <w:rsid w:val="00B57BE0"/>
     <w:rsid w:val="00B962DA"/>
     <w:rsid w:val="00CB3C11"/>
+    <w:rsid w:val="00D261AF"/>
     <w:rsid w:val="00D40F0A"/>
     <w:rsid w:val="00F27FEA"/>
   </w:rsids>

</xml_diff>

<commit_message>
updated resume upload added download link
</commit_message>
<xml_diff>
--- a/public/resumes/qlMRixkSp2cwYsNBjETW110517110517.docx
+++ b/public/resumes/qlMRixkSp2cwYsNBjETW110517110517.docx
@@ -34,29 +34,7 @@
           <w:sz w:val="76"/>
           <w:szCs w:val="76"/>
         </w:rPr>
-        <w:t>Online Job Application</w:t>
-      </w:r>
-    </w:p>
-    <w:p>
-      <w:pPr>
-        <w:autoSpaceDE w:val="0"/>
-        <w:autoSpaceDN w:val="0"/>
-        <w:adjustRightInd w:val="0"/>
-        <w:spacing w:after="0" w:line="240" w:lineRule="auto"/>
-        <w:jc w:val="center"/>
-        <w:rPr>
-          <w:rFonts w:cs="Cambria-Identity-H"/>
-          <w:sz w:val="76"/>
-          <w:szCs w:val="76"/>
-        </w:rPr>
-      </w:pPr>
-      <w:r>
-        <w:rPr>
-          <w:rFonts w:cs="Cambria-Identity-H"/>
-          <w:sz w:val="76"/>
-          <w:szCs w:val="76"/>
-        </w:rPr>
-        <w:t xml:space="preserve">System </w:t>
+        <w:t xml:space="preserve">Website Design and Development </w:t>
       </w:r>
       <w:r>
         <w:rPr>
@@ -196,137 +174,12 @@
         <w:jc w:val="center"/>
         <w:rPr>
           <w:rFonts w:cs="Cambria-Identity-H"/>
-          <w:color w:val="0070C0"/>
-          <w:sz w:val="40"/>
-          <w:szCs w:val="40"/>
-        </w:rPr>
-      </w:pPr>
-    </w:p>
-    <w:p>
-      <w:pPr>
-        <w:autoSpaceDE w:val="0"/>
-        <w:autoSpaceDN w:val="0"/>
-        <w:adjustRightInd w:val="0"/>
-        <w:spacing w:after="0" w:line="240" w:lineRule="auto"/>
-        <w:jc w:val="center"/>
-        <w:rPr>
-          <w:rFonts w:cs="Cambria-Identity-H"/>
-          <w:sz w:val="32"/>
-          <w:szCs w:val="32"/>
-        </w:rPr>
-      </w:pPr>
-      <w:r>
-        <w:rPr>
-          <w:rFonts w:cs="Cambria-Identity-H"/>
-          <w:sz w:val="32"/>
-          <w:szCs w:val="32"/>
-        </w:rPr>
-        <w:t xml:space="preserve">Prepared </w:t>
-      </w:r>
-      <w:r>
-        <w:rPr>
-          <w:rFonts w:cs="Cambria-Identity-H"/>
-          <w:sz w:val="32"/>
-          <w:szCs w:val="32"/>
-        </w:rPr>
-        <w:t>b</w:t>
-      </w:r>
-      <w:r>
-        <w:rPr>
-          <w:rFonts w:cs="Cambria-Identity-H"/>
-          <w:sz w:val="32"/>
-          <w:szCs w:val="32"/>
-        </w:rPr>
-        <w:t>y</w:t>
-      </w:r>
-      <w:r>
-        <w:rPr>
-          <w:rFonts w:cs="Cambria-Identity-H"/>
-          <w:sz w:val="32"/>
-          <w:szCs w:val="32"/>
-        </w:rPr>
-        <w:t>:</w:t>
-      </w:r>
-    </w:p>
-    <w:p>
-      <w:pPr>
-        <w:autoSpaceDE w:val="0"/>
-        <w:autoSpaceDN w:val="0"/>
-        <w:adjustRightInd w:val="0"/>
-        <w:spacing w:after="0" w:line="240" w:lineRule="auto"/>
-        <w:jc w:val="center"/>
-        <w:rPr>
-          <w:rFonts w:cs="Cambria-Identity-H"/>
-          <w:b/>
-          <w:sz w:val="32"/>
-          <w:szCs w:val="32"/>
-          <w:u w:val="single"/>
-        </w:rPr>
-      </w:pPr>
-      <w:r>
-        <w:rPr>
-          <w:rFonts w:cs="Cambria-Identity-H"/>
-          <w:b/>
-          <w:sz w:val="32"/>
-          <w:szCs w:val="32"/>
-          <w:u w:val="single"/>
-        </w:rPr>
-        <w:t>John Patrick L. Vasquez</w:t>
-      </w:r>
-    </w:p>
-    <w:p>
-      <w:pPr>
-        <w:autoSpaceDE w:val="0"/>
-        <w:autoSpaceDN w:val="0"/>
-        <w:adjustRightInd w:val="0"/>
-        <w:spacing w:after="0" w:line="240" w:lineRule="auto"/>
-        <w:jc w:val="center"/>
-        <w:rPr>
-          <w:rFonts w:cs="Cambria-Identity-H"/>
           <w:sz w:val="24"/>
           <w:szCs w:val="24"/>
         </w:rPr>
       </w:pPr>
-      <w:r>
-        <w:rPr>
-          <w:rFonts w:cs="Cambria-Identity-H"/>
-          <w:sz w:val="24"/>
-          <w:szCs w:val="24"/>
-        </w:rPr>
-        <w:t>S</w:t>
-      </w:r>
-      <w:r>
-        <w:rPr>
-          <w:rFonts w:cs="Cambria-Identity-H"/>
-          <w:sz w:val="24"/>
-          <w:szCs w:val="24"/>
-        </w:rPr>
-        <w:t>r</w:t>
-      </w:r>
-      <w:r>
-        <w:rPr>
-          <w:rFonts w:cs="Cambria-Identity-H"/>
-          <w:sz w:val="24"/>
-          <w:szCs w:val="24"/>
-        </w:rPr>
-        <w:t>.</w:t>
-      </w:r>
-      <w:r>
-        <w:rPr>
-          <w:rFonts w:cs="Cambria-Identity-H"/>
-          <w:sz w:val="24"/>
-          <w:szCs w:val="24"/>
-        </w:rPr>
-        <w:t xml:space="preserve"> Software Engineer</w:t>
-      </w:r>
-      <w:r>
-        <w:rPr>
-          <w:rFonts w:cs="Cambria-Identity-H"/>
-          <w:sz w:val="24"/>
-          <w:szCs w:val="24"/>
-        </w:rPr>
-        <w:t xml:space="preserve"> / Project Lead</w:t>
-      </w:r>
+      <w:bookmarkStart w:id="0" w:name="_GoBack"/>
+      <w:bookmarkEnd w:id="0"/>
     </w:p>
     <w:p>
       <w:pPr>
@@ -352,11 +205,122 @@
         <w:jc w:val="center"/>
         <w:rPr>
           <w:rFonts w:cs="Cambria-Identity-H"/>
-          <w:color w:val="0070C0"/>
-          <w:sz w:val="40"/>
-          <w:szCs w:val="40"/>
-        </w:rPr>
-      </w:pPr>
+          <w:sz w:val="32"/>
+          <w:szCs w:val="32"/>
+        </w:rPr>
+      </w:pPr>
+      <w:r>
+        <w:rPr>
+          <w:rFonts w:cs="Cambria-Identity-H"/>
+          <w:sz w:val="32"/>
+          <w:szCs w:val="32"/>
+        </w:rPr>
+        <w:t xml:space="preserve">Prepared </w:t>
+      </w:r>
+      <w:r>
+        <w:rPr>
+          <w:rFonts w:cs="Cambria-Identity-H"/>
+          <w:sz w:val="32"/>
+          <w:szCs w:val="32"/>
+        </w:rPr>
+        <w:t>b</w:t>
+      </w:r>
+      <w:r>
+        <w:rPr>
+          <w:rFonts w:cs="Cambria-Identity-H"/>
+          <w:sz w:val="32"/>
+          <w:szCs w:val="32"/>
+        </w:rPr>
+        <w:t>y</w:t>
+      </w:r>
+      <w:r>
+        <w:rPr>
+          <w:rFonts w:cs="Cambria-Identity-H"/>
+          <w:sz w:val="32"/>
+          <w:szCs w:val="32"/>
+        </w:rPr>
+        <w:t>:</w:t>
+      </w:r>
+    </w:p>
+    <w:p>
+      <w:pPr>
+        <w:autoSpaceDE w:val="0"/>
+        <w:autoSpaceDN w:val="0"/>
+        <w:adjustRightInd w:val="0"/>
+        <w:spacing w:after="0" w:line="240" w:lineRule="auto"/>
+        <w:jc w:val="center"/>
+        <w:rPr>
+          <w:rFonts w:cs="Cambria-Identity-H"/>
+          <w:b/>
+          <w:sz w:val="32"/>
+          <w:szCs w:val="32"/>
+          <w:u w:val="single"/>
+        </w:rPr>
+      </w:pPr>
+      <w:r>
+        <w:rPr>
+          <w:rFonts w:cs="Cambria-Identity-H"/>
+          <w:b/>
+          <w:sz w:val="32"/>
+          <w:szCs w:val="32"/>
+          <w:u w:val="single"/>
+        </w:rPr>
+        <w:t>John Patrick L. Vasquez</w:t>
+      </w:r>
+    </w:p>
+    <w:p>
+      <w:pPr>
+        <w:autoSpaceDE w:val="0"/>
+        <w:autoSpaceDN w:val="0"/>
+        <w:adjustRightInd w:val="0"/>
+        <w:spacing w:after="0" w:line="240" w:lineRule="auto"/>
+        <w:jc w:val="center"/>
+        <w:rPr>
+          <w:rFonts w:cs="Cambria-Identity-H"/>
+          <w:sz w:val="24"/>
+          <w:szCs w:val="24"/>
+        </w:rPr>
+      </w:pPr>
+      <w:r>
+        <w:rPr>
+          <w:rFonts w:cs="Cambria-Identity-H"/>
+          <w:sz w:val="24"/>
+          <w:szCs w:val="24"/>
+        </w:rPr>
+        <w:t>S</w:t>
+      </w:r>
+      <w:r>
+        <w:rPr>
+          <w:rFonts w:cs="Cambria-Identity-H"/>
+          <w:sz w:val="24"/>
+          <w:szCs w:val="24"/>
+        </w:rPr>
+        <w:t>r</w:t>
+      </w:r>
+      <w:r>
+        <w:rPr>
+          <w:rFonts w:cs="Cambria-Identity-H"/>
+          <w:sz w:val="24"/>
+          <w:szCs w:val="24"/>
+        </w:rPr>
+        <w:t>.</w:t>
+      </w:r>
+      <w:r>
+        <w:rPr>
+          <w:rFonts w:cs="Cambria-Identity-H"/>
+          <w:sz w:val="24"/>
+          <w:szCs w:val="24"/>
+        </w:rPr>
+        <w:t xml:space="preserve"> Software Engineer</w:t>
+      </w:r>
+      <w:r>
+        <w:rPr>
+          <w:rFonts w:cs="Cambria-Identity-H"/>
+          <w:sz w:val="24"/>
+          <w:szCs w:val="24"/>
+        </w:rPr>
+        <w:t xml:space="preserve"> / Project Lead</w:t>
+      </w:r>
     </w:p>
     <w:p>
       <w:pPr>
@@ -525,6 +489,36 @@
     </w:p>
     <w:p>
       <w:pPr>
+        <w:autoSpaceDE w:val="0"/>
+        <w:autoSpaceDN w:val="0"/>
+        <w:adjustRightInd w:val="0"/>
+        <w:spacing w:after="0" w:line="240" w:lineRule="auto"/>
+        <w:jc w:val="center"/>
+        <w:rPr>
+          <w:rFonts w:cs="Cambria-Identity-H"/>
+          <w:color w:val="0070C0"/>
+          <w:sz w:val="40"/>
+          <w:szCs w:val="40"/>
+        </w:rPr>
+      </w:pPr>
+    </w:p>
+    <w:p>
+      <w:pPr>
+        <w:autoSpaceDE w:val="0"/>
+        <w:autoSpaceDN w:val="0"/>
+        <w:adjustRightInd w:val="0"/>
+        <w:spacing w:after="0" w:line="240" w:lineRule="auto"/>
+        <w:jc w:val="center"/>
+        <w:rPr>
+          <w:rFonts w:cs="Cambria-Identity-H"/>
+          <w:color w:val="0070C0"/>
+          <w:sz w:val="40"/>
+          <w:szCs w:val="40"/>
+        </w:rPr>
+      </w:pPr>
+    </w:p>
+    <w:p>
+      <w:pPr>
         <w:spacing w:after="60" w:line="240" w:lineRule="auto"/>
         <w:rPr>
           <w:rFonts w:ascii="Cambria" w:hAnsi="Cambria" w:cs="Calibri"/>
@@ -544,7 +538,6 @@
           <w:szCs w:val="28"/>
           <w:u w:val="single"/>
         </w:rPr>
-        <w:lastRenderedPageBreak/>
         <w:t>SERVICE PACKAGE CONTENT SUMMARY</w:t>
       </w:r>
     </w:p>
@@ -575,17 +568,7 @@
           <w:sz w:val="26"/>
           <w:szCs w:val="26"/>
         </w:rPr>
-        <w:t>System</w:t>
-      </w:r>
-      <w:r>
-        <w:rPr>
-          <w:rFonts w:asciiTheme="majorHAnsi" w:hAnsiTheme="majorHAnsi" w:cs="Calibri-Bold-Identity-H"/>
-          <w:bCs/>
-          <w:color w:val="000000"/>
-          <w:sz w:val="26"/>
-          <w:szCs w:val="26"/>
-        </w:rPr>
-        <w:t xml:space="preserve"> Development</w:t>
+        <w:t>Hosting Services and Domain name registration</w:t>
       </w:r>
     </w:p>
     <w:p>
@@ -615,7 +598,7 @@
           <w:sz w:val="26"/>
           <w:szCs w:val="26"/>
         </w:rPr>
-        <w:t>Technical Support</w:t>
+        <w:t>Web Design</w:t>
       </w:r>
     </w:p>
     <w:p>
@@ -630,73 +613,22 @@
         <w:adjustRightInd w:val="0"/>
         <w:spacing w:after="0" w:line="240" w:lineRule="auto"/>
         <w:rPr>
-          <w:rFonts w:asciiTheme="majorHAnsi" w:hAnsiTheme="majorHAnsi" w:cs="Calibri-Identity-H"/>
-          <w:color w:val="000000"/>
-          <w:sz w:val="26"/>
-          <w:szCs w:val="26"/>
-        </w:rPr>
-      </w:pPr>
-      <w:r>
-        <w:rPr>
           <w:rFonts w:asciiTheme="majorHAnsi" w:hAnsiTheme="majorHAnsi" w:cs="Calibri-Bold-Identity-H"/>
           <w:bCs/>
           <w:color w:val="000000"/>
           <w:sz w:val="26"/>
           <w:szCs w:val="26"/>
         </w:rPr>
-        <w:t>Payment for Services</w:t>
-      </w:r>
-    </w:p>
-    <w:p>
-      <w:pPr>
-        <w:autoSpaceDE w:val="0"/>
-        <w:autoSpaceDN w:val="0"/>
-        <w:adjustRightInd w:val="0"/>
-        <w:spacing w:after="0" w:line="240" w:lineRule="auto"/>
-        <w:rPr>
-          <w:rFonts w:cs="Calibri-Identity-H"/>
-          <w:color w:val="000000"/>
-          <w:sz w:val="24"/>
-          <w:szCs w:val="24"/>
-        </w:rPr>
-      </w:pPr>
-    </w:p>
-    <w:p>
-      <w:pPr>
-        <w:autoSpaceDE w:val="0"/>
-        <w:autoSpaceDN w:val="0"/>
-        <w:adjustRightInd w:val="0"/>
-        <w:spacing w:after="0" w:line="240" w:lineRule="auto"/>
-        <w:rPr>
-          <w:rFonts w:cs="Calibri-Identity-H"/>
-          <w:color w:val="000000"/>
-          <w:sz w:val="24"/>
-          <w:szCs w:val="24"/>
-        </w:rPr>
-      </w:pPr>
-    </w:p>
-    <w:p>
-      <w:pPr>
-        <w:spacing w:after="60" w:line="240" w:lineRule="auto"/>
-        <w:rPr>
-          <w:rFonts w:ascii="Cambria" w:hAnsi="Cambria" w:cs="Calibri"/>
-          <w:b/>
-          <w:i/>
-          <w:sz w:val="28"/>
-          <w:szCs w:val="28"/>
-          <w:u w:val="single"/>
-        </w:rPr>
-      </w:pPr>
-      <w:r>
-        <w:rPr>
-          <w:rFonts w:ascii="Cambria" w:hAnsi="Cambria" w:cs="Calibri"/>
-          <w:b/>
-          <w:i/>
-          <w:sz w:val="28"/>
-          <w:szCs w:val="28"/>
-          <w:u w:val="single"/>
-        </w:rPr>
-        <w:t>Cost Summary</w:t>
+      </w:pPr>
+      <w:r>
+        <w:rPr>
+          <w:rFonts w:asciiTheme="majorHAnsi" w:hAnsiTheme="majorHAnsi" w:cs="Calibri-Bold-Identity-H"/>
+          <w:bCs/>
+          <w:color w:val="000000"/>
+          <w:sz w:val="26"/>
+          <w:szCs w:val="26"/>
+        </w:rPr>
+        <w:t>Web Development</w:t>
       </w:r>
     </w:p>
     <w:p>
@@ -726,71 +658,7 @@
           <w:sz w:val="26"/>
           <w:szCs w:val="26"/>
         </w:rPr>
-        <w:t>System</w:t>
-      </w:r>
-      <w:r>
-        <w:rPr>
-          <w:rFonts w:asciiTheme="majorHAnsi" w:hAnsiTheme="majorHAnsi" w:cs="Calibri-Bold-Identity-H"/>
-          <w:bCs/>
-          <w:color w:val="000000"/>
-          <w:sz w:val="26"/>
-          <w:szCs w:val="26"/>
-        </w:rPr>
-        <w:t xml:space="preserve"> Development</w:t>
-      </w:r>
-      <w:r>
-        <w:rPr>
-          <w:rFonts w:asciiTheme="majorHAnsi" w:hAnsiTheme="majorHAnsi" w:cs="Calibri-Bold-Identity-H"/>
-          <w:bCs/>
-          <w:color w:val="000000"/>
-          <w:sz w:val="26"/>
-          <w:szCs w:val="26"/>
-        </w:rPr>
-        <w:t xml:space="preserve"> – </w:t>
-      </w:r>
-      <w:r>
-        <w:rPr>
-          <w:rFonts w:asciiTheme="majorHAnsi" w:hAnsiTheme="majorHAnsi" w:cs="Calibri-Bold-Identity-H"/>
-          <w:b/>
-          <w:bCs/>
-          <w:color w:val="C00000"/>
-          <w:sz w:val="26"/>
-          <w:szCs w:val="26"/>
-        </w:rPr>
-        <w:t xml:space="preserve">PHP </w:t>
-      </w:r>
-      <w:r>
-        <w:rPr>
-          <w:rFonts w:asciiTheme="majorHAnsi" w:hAnsiTheme="majorHAnsi" w:cs="Calibri-Bold-Identity-H"/>
-          <w:b/>
-          <w:bCs/>
-          <w:color w:val="C00000"/>
-          <w:sz w:val="26"/>
-          <w:szCs w:val="26"/>
-        </w:rPr>
-        <w:t>15</w:t>
-      </w:r>
-      <w:r>
-        <w:rPr>
-          <w:rFonts w:asciiTheme="majorHAnsi" w:hAnsiTheme="majorHAnsi" w:cs="Calibri-Bold-Identity-H"/>
-          <w:b/>
-          <w:bCs/>
-          <w:color w:val="C00000"/>
-          <w:sz w:val="26"/>
-          <w:szCs w:val="26"/>
-        </w:rPr>
-        <w:t>0</w:t>
-      </w:r>
-      <w:r>
-        <w:rPr>
-          <w:rFonts w:asciiTheme="majorHAnsi" w:hAnsiTheme="majorHAnsi" w:cs="Calibri-Bold-Identity-H"/>
-          <w:b/>
-          <w:bCs/>
-          <w:color w:val="C00000"/>
-          <w:sz w:val="26"/>
-          <w:szCs w:val="26"/>
-        </w:rPr>
-        <w:t>, 000</w:t>
+        <w:t>Technical Support</w:t>
       </w:r>
     </w:p>
     <w:p>
@@ -820,83 +688,7 @@
           <w:sz w:val="26"/>
           <w:szCs w:val="26"/>
         </w:rPr>
-        <w:t>Technical Support</w:t>
-      </w:r>
-      <w:r>
-        <w:rPr>
-          <w:rFonts w:asciiTheme="majorHAnsi" w:hAnsiTheme="majorHAnsi" w:cs="Calibri-Bold-Identity-H"/>
-          <w:bCs/>
-          <w:color w:val="000000"/>
-          <w:sz w:val="26"/>
-          <w:szCs w:val="26"/>
-        </w:rPr>
-        <w:t xml:space="preserve"> – </w:t>
-      </w:r>
-      <w:r>
-        <w:rPr>
-          <w:rFonts w:asciiTheme="majorHAnsi" w:hAnsiTheme="majorHAnsi" w:cs="Calibri-Bold-Identity-H"/>
-          <w:b/>
-          <w:bCs/>
-          <w:color w:val="C00000"/>
-          <w:sz w:val="26"/>
-          <w:szCs w:val="26"/>
-        </w:rPr>
-        <w:t>3</w:t>
-      </w:r>
-      <w:r>
-        <w:rPr>
-          <w:rFonts w:asciiTheme="majorHAnsi" w:hAnsiTheme="majorHAnsi" w:cs="Calibri-Bold-Identity-H"/>
-          <w:b/>
-          <w:bCs/>
-          <w:color w:val="C00000"/>
-          <w:sz w:val="26"/>
-          <w:szCs w:val="26"/>
-        </w:rPr>
-        <w:t xml:space="preserve"> mon</w:t>
-      </w:r>
-      <w:r>
-        <w:rPr>
-          <w:rFonts w:asciiTheme="majorHAnsi" w:hAnsiTheme="majorHAnsi" w:cs="Calibri-Bold-Identity-H"/>
-          <w:b/>
-          <w:bCs/>
-          <w:color w:val="C00000"/>
-          <w:sz w:val="26"/>
-          <w:szCs w:val="26"/>
-        </w:rPr>
-        <w:t>ths FREE Tech</w:t>
-      </w:r>
-      <w:r>
-        <w:rPr>
-          <w:rFonts w:asciiTheme="majorHAnsi" w:hAnsiTheme="majorHAnsi" w:cs="Calibri-Bold-Identity-H"/>
-          <w:b/>
-          <w:bCs/>
-          <w:color w:val="C00000"/>
-          <w:sz w:val="26"/>
-          <w:szCs w:val="26"/>
-        </w:rPr>
-        <w:t>n</w:t>
-      </w:r>
-      <w:r>
-        <w:rPr>
-          <w:rFonts w:asciiTheme="majorHAnsi" w:hAnsiTheme="majorHAnsi" w:cs="Calibri-Bold-Identity-H"/>
-          <w:b/>
-          <w:bCs/>
-          <w:color w:val="C00000"/>
-          <w:sz w:val="26"/>
-          <w:szCs w:val="26"/>
-        </w:rPr>
-        <w:t>i</w:t>
-      </w:r>
-      <w:r>
-        <w:rPr>
-          <w:rFonts w:asciiTheme="majorHAnsi" w:hAnsiTheme="majorHAnsi" w:cs="Calibri-Bold-Identity-H"/>
-          <w:b/>
-          <w:bCs/>
-          <w:color w:val="C00000"/>
-          <w:sz w:val="26"/>
-          <w:szCs w:val="26"/>
-        </w:rPr>
-        <w:t>cal Support</w:t>
+        <w:t>Search Engine Optimization</w:t>
       </w:r>
     </w:p>
     <w:p>
@@ -911,47 +703,86 @@
         <w:adjustRightInd w:val="0"/>
         <w:spacing w:after="0" w:line="240" w:lineRule="auto"/>
         <w:rPr>
+          <w:rFonts w:asciiTheme="majorHAnsi" w:hAnsiTheme="majorHAnsi" w:cs="Calibri-Identity-H"/>
+          <w:color w:val="000000"/>
+          <w:sz w:val="26"/>
+          <w:szCs w:val="26"/>
+        </w:rPr>
+      </w:pPr>
+      <w:r>
+        <w:rPr>
           <w:rFonts w:asciiTheme="majorHAnsi" w:hAnsiTheme="majorHAnsi" w:cs="Calibri-Bold-Identity-H"/>
           <w:bCs/>
           <w:color w:val="000000"/>
           <w:sz w:val="26"/>
           <w:szCs w:val="26"/>
         </w:rPr>
-      </w:pPr>
-      <w:r>
-        <w:rPr>
-          <w:rFonts w:asciiTheme="majorHAnsi" w:hAnsiTheme="majorHAnsi" w:cs="Calibri-Bold-Identity-H"/>
-          <w:b/>
-          <w:bCs/>
-          <w:color w:val="000000"/>
-          <w:sz w:val="26"/>
-          <w:szCs w:val="26"/>
-        </w:rPr>
-        <w:t xml:space="preserve">Total </w:t>
-      </w:r>
-      <w:r>
-        <w:rPr>
-          <w:rFonts w:asciiTheme="majorHAnsi" w:hAnsiTheme="majorHAnsi" w:cs="Calibri-Bold-Identity-H"/>
-          <w:b/>
-          <w:bCs/>
-          <w:color w:val="000000"/>
-          <w:sz w:val="26"/>
-          <w:szCs w:val="26"/>
-        </w:rPr>
-        <w:t>System</w:t>
-      </w:r>
-      <w:r>
-        <w:rPr>
-          <w:rFonts w:asciiTheme="majorHAnsi" w:hAnsiTheme="majorHAnsi" w:cs="Calibri-Bold-Identity-H"/>
-          <w:b/>
-          <w:bCs/>
-          <w:color w:val="000000"/>
-          <w:sz w:val="26"/>
-          <w:szCs w:val="26"/>
-        </w:rPr>
-        <w:t xml:space="preserve"> Development Cost</w:t>
-      </w:r>
-      <w:r>
+        <w:t>Payment for Services</w:t>
+      </w:r>
+    </w:p>
+    <w:p>
+      <w:pPr>
+        <w:autoSpaceDE w:val="0"/>
+        <w:autoSpaceDN w:val="0"/>
+        <w:adjustRightInd w:val="0"/>
+        <w:spacing w:after="0" w:line="240" w:lineRule="auto"/>
+        <w:rPr>
+          <w:rFonts w:cs="Calibri-Identity-H"/>
+          <w:color w:val="000000"/>
+          <w:sz w:val="24"/>
+          <w:szCs w:val="24"/>
+        </w:rPr>
+      </w:pPr>
+    </w:p>
+    <w:p>
+      <w:pPr>
+        <w:autoSpaceDE w:val="0"/>
+        <w:autoSpaceDN w:val="0"/>
+        <w:adjustRightInd w:val="0"/>
+        <w:spacing w:after="0" w:line="240" w:lineRule="auto"/>
+        <w:rPr>
+          <w:rFonts w:cs="Calibri-Identity-H"/>
+          <w:color w:val="000000"/>
+          <w:sz w:val="24"/>
+          <w:szCs w:val="24"/>
+        </w:rPr>
+      </w:pPr>
+    </w:p>
+    <w:p>
+      <w:pPr>
+        <w:spacing w:after="60" w:line="240" w:lineRule="auto"/>
+        <w:rPr>
+          <w:rFonts w:ascii="Cambria" w:hAnsi="Cambria" w:cs="Calibri"/>
+          <w:b/>
+          <w:i/>
+          <w:sz w:val="28"/>
+          <w:szCs w:val="28"/>
+          <w:u w:val="single"/>
+        </w:rPr>
+      </w:pPr>
+      <w:r>
+        <w:rPr>
+          <w:rFonts w:ascii="Cambria" w:hAnsi="Cambria" w:cs="Calibri"/>
+          <w:b/>
+          <w:i/>
+          <w:sz w:val="28"/>
+          <w:szCs w:val="28"/>
+          <w:u w:val="single"/>
+        </w:rPr>
+        <w:t>Cost Summary</w:t>
+      </w:r>
+    </w:p>
+    <w:p>
+      <w:pPr>
+        <w:pStyle w:val="ListParagraph"/>
+        <w:numPr>
+          <w:ilvl w:val="0"/>
+          <w:numId w:val="1"/>
+        </w:numPr>
+        <w:autoSpaceDE w:val="0"/>
+        <w:autoSpaceDN w:val="0"/>
+        <w:adjustRightInd w:val="0"/>
+        <w:spacing w:after="0" w:line="240" w:lineRule="auto"/>
         <w:rPr>
           <w:rFonts w:asciiTheme="majorHAnsi" w:hAnsiTheme="majorHAnsi" w:cs="Calibri-Bold-Identity-H"/>
           <w:bCs/>
@@ -959,7 +790,16 @@
           <w:sz w:val="26"/>
           <w:szCs w:val="26"/>
         </w:rPr>
-        <w:t xml:space="preserve"> – </w:t>
+      </w:pPr>
+      <w:r>
+        <w:rPr>
+          <w:rFonts w:asciiTheme="majorHAnsi" w:hAnsiTheme="majorHAnsi" w:cs="Calibri-Bold-Identity-H"/>
+          <w:bCs/>
+          <w:color w:val="000000"/>
+          <w:sz w:val="26"/>
+          <w:szCs w:val="26"/>
+        </w:rPr>
+        <w:t xml:space="preserve">Hosting and Domain – </w:t>
       </w:r>
       <w:r>
         <w:rPr>
@@ -981,7 +821,7 @@
           <w:sz w:val="26"/>
           <w:szCs w:val="26"/>
         </w:rPr>
-        <w:t>15</w:t>
+        <w:t>10</w:t>
       </w:r>
       <w:r>
         <w:rPr>
@@ -992,7 +832,395 @@
           <w:sz w:val="26"/>
           <w:szCs w:val="26"/>
         </w:rPr>
+        <w:t>, 000</w:t>
+      </w:r>
+    </w:p>
+    <w:p>
+      <w:pPr>
+        <w:pStyle w:val="ListParagraph"/>
+        <w:numPr>
+          <w:ilvl w:val="0"/>
+          <w:numId w:val="1"/>
+        </w:numPr>
+        <w:autoSpaceDE w:val="0"/>
+        <w:autoSpaceDN w:val="0"/>
+        <w:adjustRightInd w:val="0"/>
+        <w:spacing w:after="0" w:line="240" w:lineRule="auto"/>
+        <w:rPr>
+          <w:rFonts w:asciiTheme="majorHAnsi" w:hAnsiTheme="majorHAnsi" w:cs="Calibri-Bold-Identity-H"/>
+          <w:bCs/>
+          <w:color w:val="000000"/>
+          <w:sz w:val="26"/>
+          <w:szCs w:val="26"/>
+        </w:rPr>
+      </w:pPr>
+      <w:r>
+        <w:rPr>
+          <w:rFonts w:asciiTheme="majorHAnsi" w:hAnsiTheme="majorHAnsi" w:cs="Calibri-Bold-Identity-H"/>
+          <w:bCs/>
+          <w:color w:val="000000"/>
+          <w:sz w:val="26"/>
+          <w:szCs w:val="26"/>
+        </w:rPr>
+        <w:t>Web Design</w:t>
+      </w:r>
+      <w:r>
+        <w:rPr>
+          <w:rFonts w:asciiTheme="majorHAnsi" w:hAnsiTheme="majorHAnsi" w:cs="Calibri-Bold-Identity-H"/>
+          <w:bCs/>
+          <w:color w:val="000000"/>
+          <w:sz w:val="26"/>
+          <w:szCs w:val="26"/>
+        </w:rPr>
+        <w:t xml:space="preserve"> – </w:t>
+      </w:r>
+      <w:r>
+        <w:rPr>
+          <w:rFonts w:asciiTheme="majorHAnsi" w:hAnsiTheme="majorHAnsi" w:cs="Calibri-Bold-Identity-H"/>
+          <w:b/>
+          <w:bCs/>
+          <w:color w:val="C00000"/>
+          <w:sz w:val="26"/>
+          <w:szCs w:val="26"/>
+        </w:rPr>
+        <w:t xml:space="preserve">PHP </w:t>
+      </w:r>
+      <w:r>
+        <w:rPr>
+          <w:rFonts w:asciiTheme="majorHAnsi" w:hAnsiTheme="majorHAnsi" w:cs="Calibri-Bold-Identity-H"/>
+          <w:b/>
+          <w:bCs/>
+          <w:color w:val="C00000"/>
+          <w:sz w:val="26"/>
+          <w:szCs w:val="26"/>
+        </w:rPr>
+        <w:t>1</w:t>
+      </w:r>
+      <w:r>
+        <w:rPr>
+          <w:rFonts w:asciiTheme="majorHAnsi" w:hAnsiTheme="majorHAnsi" w:cs="Calibri-Bold-Identity-H"/>
+          <w:b/>
+          <w:bCs/>
+          <w:color w:val="C00000"/>
+          <w:sz w:val="26"/>
+          <w:szCs w:val="26"/>
+        </w:rPr>
+        <w:t>5</w:t>
+      </w:r>
+      <w:r>
+        <w:rPr>
+          <w:rFonts w:asciiTheme="majorHAnsi" w:hAnsiTheme="majorHAnsi" w:cs="Calibri-Bold-Identity-H"/>
+          <w:b/>
+          <w:bCs/>
+          <w:color w:val="C00000"/>
+          <w:sz w:val="26"/>
+          <w:szCs w:val="26"/>
+        </w:rPr>
+        <w:t>, 000</w:t>
+      </w:r>
+    </w:p>
+    <w:p>
+      <w:pPr>
+        <w:pStyle w:val="ListParagraph"/>
+        <w:numPr>
+          <w:ilvl w:val="0"/>
+          <w:numId w:val="1"/>
+        </w:numPr>
+        <w:autoSpaceDE w:val="0"/>
+        <w:autoSpaceDN w:val="0"/>
+        <w:adjustRightInd w:val="0"/>
+        <w:spacing w:after="0" w:line="240" w:lineRule="auto"/>
+        <w:rPr>
+          <w:rFonts w:asciiTheme="majorHAnsi" w:hAnsiTheme="majorHAnsi" w:cs="Calibri-Bold-Identity-H"/>
+          <w:bCs/>
+          <w:color w:val="000000"/>
+          <w:sz w:val="26"/>
+          <w:szCs w:val="26"/>
+        </w:rPr>
+      </w:pPr>
+      <w:r>
+        <w:rPr>
+          <w:rFonts w:asciiTheme="majorHAnsi" w:hAnsiTheme="majorHAnsi" w:cs="Calibri-Bold-Identity-H"/>
+          <w:bCs/>
+          <w:color w:val="000000"/>
+          <w:sz w:val="26"/>
+          <w:szCs w:val="26"/>
+        </w:rPr>
+        <w:t>Web Development</w:t>
+      </w:r>
+      <w:r>
+        <w:rPr>
+          <w:rFonts w:asciiTheme="majorHAnsi" w:hAnsiTheme="majorHAnsi" w:cs="Calibri-Bold-Identity-H"/>
+          <w:bCs/>
+          <w:color w:val="000000"/>
+          <w:sz w:val="26"/>
+          <w:szCs w:val="26"/>
+        </w:rPr>
+        <w:t xml:space="preserve"> – </w:t>
+      </w:r>
+      <w:r>
+        <w:rPr>
+          <w:rFonts w:asciiTheme="majorHAnsi" w:hAnsiTheme="majorHAnsi" w:cs="Calibri-Bold-Identity-H"/>
+          <w:b/>
+          <w:bCs/>
+          <w:color w:val="C00000"/>
+          <w:sz w:val="26"/>
+          <w:szCs w:val="26"/>
+        </w:rPr>
+        <w:t xml:space="preserve">PHP </w:t>
+      </w:r>
+      <w:r>
+        <w:rPr>
+          <w:rFonts w:asciiTheme="majorHAnsi" w:hAnsiTheme="majorHAnsi" w:cs="Calibri-Bold-Identity-H"/>
+          <w:b/>
+          <w:bCs/>
+          <w:color w:val="C00000"/>
+          <w:sz w:val="26"/>
+          <w:szCs w:val="26"/>
+        </w:rPr>
+        <w:t>2</w:t>
+      </w:r>
+      <w:r>
+        <w:rPr>
+          <w:rFonts w:asciiTheme="majorHAnsi" w:hAnsiTheme="majorHAnsi" w:cs="Calibri-Bold-Identity-H"/>
+          <w:b/>
+          <w:bCs/>
+          <w:color w:val="C00000"/>
+          <w:sz w:val="26"/>
+          <w:szCs w:val="26"/>
+        </w:rPr>
         <w:t>0</w:t>
+      </w:r>
+      <w:r>
+        <w:rPr>
+          <w:rFonts w:asciiTheme="majorHAnsi" w:hAnsiTheme="majorHAnsi" w:cs="Calibri-Bold-Identity-H"/>
+          <w:b/>
+          <w:bCs/>
+          <w:color w:val="C00000"/>
+          <w:sz w:val="26"/>
+          <w:szCs w:val="26"/>
+        </w:rPr>
+        <w:t>, 000</w:t>
+      </w:r>
+    </w:p>
+    <w:p>
+      <w:pPr>
+        <w:pStyle w:val="ListParagraph"/>
+        <w:numPr>
+          <w:ilvl w:val="0"/>
+          <w:numId w:val="1"/>
+        </w:numPr>
+        <w:autoSpaceDE w:val="0"/>
+        <w:autoSpaceDN w:val="0"/>
+        <w:adjustRightInd w:val="0"/>
+        <w:spacing w:after="0" w:line="240" w:lineRule="auto"/>
+        <w:rPr>
+          <w:rFonts w:asciiTheme="majorHAnsi" w:hAnsiTheme="majorHAnsi" w:cs="Calibri-Bold-Identity-H"/>
+          <w:bCs/>
+          <w:color w:val="000000"/>
+          <w:sz w:val="26"/>
+          <w:szCs w:val="26"/>
+        </w:rPr>
+      </w:pPr>
+      <w:r>
+        <w:rPr>
+          <w:rFonts w:asciiTheme="majorHAnsi" w:hAnsiTheme="majorHAnsi" w:cs="Calibri-Bold-Identity-H"/>
+          <w:bCs/>
+          <w:color w:val="000000"/>
+          <w:sz w:val="26"/>
+          <w:szCs w:val="26"/>
+        </w:rPr>
+        <w:t>Technical Support</w:t>
+      </w:r>
+      <w:r>
+        <w:rPr>
+          <w:rFonts w:asciiTheme="majorHAnsi" w:hAnsiTheme="majorHAnsi" w:cs="Calibri-Bold-Identity-H"/>
+          <w:bCs/>
+          <w:color w:val="000000"/>
+          <w:sz w:val="26"/>
+          <w:szCs w:val="26"/>
+        </w:rPr>
+        <w:t xml:space="preserve"> – </w:t>
+      </w:r>
+      <w:r>
+        <w:rPr>
+          <w:rFonts w:asciiTheme="majorHAnsi" w:hAnsiTheme="majorHAnsi" w:cs="Calibri-Bold-Identity-H"/>
+          <w:b/>
+          <w:bCs/>
+          <w:color w:val="C00000"/>
+          <w:sz w:val="26"/>
+          <w:szCs w:val="26"/>
+        </w:rPr>
+        <w:t>3</w:t>
+      </w:r>
+      <w:r>
+        <w:rPr>
+          <w:rFonts w:asciiTheme="majorHAnsi" w:hAnsiTheme="majorHAnsi" w:cs="Calibri-Bold-Identity-H"/>
+          <w:b/>
+          <w:bCs/>
+          <w:color w:val="C00000"/>
+          <w:sz w:val="26"/>
+          <w:szCs w:val="26"/>
+        </w:rPr>
+        <w:t xml:space="preserve"> mon</w:t>
+      </w:r>
+      <w:r>
+        <w:rPr>
+          <w:rFonts w:asciiTheme="majorHAnsi" w:hAnsiTheme="majorHAnsi" w:cs="Calibri-Bold-Identity-H"/>
+          <w:b/>
+          <w:bCs/>
+          <w:color w:val="C00000"/>
+          <w:sz w:val="26"/>
+          <w:szCs w:val="26"/>
+        </w:rPr>
+        <w:t>ths FREE Tech</w:t>
+      </w:r>
+      <w:r>
+        <w:rPr>
+          <w:rFonts w:asciiTheme="majorHAnsi" w:hAnsiTheme="majorHAnsi" w:cs="Calibri-Bold-Identity-H"/>
+          <w:b/>
+          <w:bCs/>
+          <w:color w:val="C00000"/>
+          <w:sz w:val="26"/>
+          <w:szCs w:val="26"/>
+        </w:rPr>
+        <w:t>n</w:t>
+      </w:r>
+      <w:r>
+        <w:rPr>
+          <w:rFonts w:asciiTheme="majorHAnsi" w:hAnsiTheme="majorHAnsi" w:cs="Calibri-Bold-Identity-H"/>
+          <w:b/>
+          <w:bCs/>
+          <w:color w:val="C00000"/>
+          <w:sz w:val="26"/>
+          <w:szCs w:val="26"/>
+        </w:rPr>
+        <w:t>i</w:t>
+      </w:r>
+      <w:r>
+        <w:rPr>
+          <w:rFonts w:asciiTheme="majorHAnsi" w:hAnsiTheme="majorHAnsi" w:cs="Calibri-Bold-Identity-H"/>
+          <w:b/>
+          <w:bCs/>
+          <w:color w:val="C00000"/>
+          <w:sz w:val="26"/>
+          <w:szCs w:val="26"/>
+        </w:rPr>
+        <w:t>cal Support</w:t>
+      </w:r>
+    </w:p>
+    <w:p>
+      <w:pPr>
+        <w:pStyle w:val="ListParagraph"/>
+        <w:numPr>
+          <w:ilvl w:val="0"/>
+          <w:numId w:val="1"/>
+        </w:numPr>
+        <w:autoSpaceDE w:val="0"/>
+        <w:autoSpaceDN w:val="0"/>
+        <w:adjustRightInd w:val="0"/>
+        <w:spacing w:after="0" w:line="240" w:lineRule="auto"/>
+        <w:rPr>
+          <w:rFonts w:asciiTheme="majorHAnsi" w:hAnsiTheme="majorHAnsi" w:cs="Calibri-Bold-Identity-H"/>
+          <w:bCs/>
+          <w:color w:val="000000"/>
+          <w:sz w:val="26"/>
+          <w:szCs w:val="26"/>
+        </w:rPr>
+      </w:pPr>
+      <w:r>
+        <w:rPr>
+          <w:rFonts w:asciiTheme="majorHAnsi" w:hAnsiTheme="majorHAnsi" w:cs="Calibri-Bold-Identity-H"/>
+          <w:bCs/>
+          <w:color w:val="000000"/>
+          <w:sz w:val="26"/>
+          <w:szCs w:val="26"/>
+        </w:rPr>
+        <w:t>Search Engine Optimization</w:t>
+      </w:r>
+      <w:r>
+        <w:rPr>
+          <w:rFonts w:asciiTheme="majorHAnsi" w:hAnsiTheme="majorHAnsi" w:cs="Calibri-Bold-Identity-H"/>
+          <w:bCs/>
+          <w:color w:val="000000"/>
+          <w:sz w:val="26"/>
+          <w:szCs w:val="26"/>
+        </w:rPr>
+        <w:t xml:space="preserve"> – </w:t>
+      </w:r>
+      <w:r>
+        <w:rPr>
+          <w:rFonts w:asciiTheme="majorHAnsi" w:hAnsiTheme="majorHAnsi" w:cs="Calibri-Bold-Identity-H"/>
+          <w:b/>
+          <w:bCs/>
+          <w:color w:val="C00000"/>
+          <w:sz w:val="26"/>
+          <w:szCs w:val="26"/>
+        </w:rPr>
+        <w:t>PHP 5, 000</w:t>
+      </w:r>
+    </w:p>
+    <w:p>
+      <w:pPr>
+        <w:pStyle w:val="ListParagraph"/>
+        <w:numPr>
+          <w:ilvl w:val="0"/>
+          <w:numId w:val="1"/>
+        </w:numPr>
+        <w:autoSpaceDE w:val="0"/>
+        <w:autoSpaceDN w:val="0"/>
+        <w:adjustRightInd w:val="0"/>
+        <w:spacing w:after="0" w:line="240" w:lineRule="auto"/>
+        <w:rPr>
+          <w:rFonts w:asciiTheme="majorHAnsi" w:hAnsiTheme="majorHAnsi" w:cs="Calibri-Bold-Identity-H"/>
+          <w:bCs/>
+          <w:color w:val="000000"/>
+          <w:sz w:val="26"/>
+          <w:szCs w:val="26"/>
+        </w:rPr>
+      </w:pPr>
+      <w:r>
+        <w:rPr>
+          <w:rFonts w:asciiTheme="majorHAnsi" w:hAnsiTheme="majorHAnsi" w:cs="Calibri-Bold-Identity-H"/>
+          <w:b/>
+          <w:bCs/>
+          <w:color w:val="000000"/>
+          <w:sz w:val="26"/>
+          <w:szCs w:val="26"/>
+        </w:rPr>
+        <w:t>Total Website Development Cost</w:t>
+      </w:r>
+      <w:r>
+        <w:rPr>
+          <w:rFonts w:asciiTheme="majorHAnsi" w:hAnsiTheme="majorHAnsi" w:cs="Calibri-Bold-Identity-H"/>
+          <w:bCs/>
+          <w:color w:val="000000"/>
+          <w:sz w:val="26"/>
+          <w:szCs w:val="26"/>
+        </w:rPr>
+        <w:t xml:space="preserve"> – </w:t>
+      </w:r>
+      <w:r>
+        <w:rPr>
+          <w:rFonts w:asciiTheme="majorHAnsi" w:hAnsiTheme="majorHAnsi" w:cs="Calibri-Bold-Identity-H"/>
+          <w:b/>
+          <w:bCs/>
+          <w:color w:val="C00000"/>
+          <w:sz w:val="26"/>
+          <w:szCs w:val="26"/>
+        </w:rPr>
+        <w:t xml:space="preserve">PHP </w:t>
+      </w:r>
+      <w:r>
+        <w:rPr>
+          <w:rFonts w:asciiTheme="majorHAnsi" w:hAnsiTheme="majorHAnsi" w:cs="Calibri-Bold-Identity-H"/>
+          <w:b/>
+          <w:bCs/>
+          <w:color w:val="C00000"/>
+          <w:sz w:val="26"/>
+          <w:szCs w:val="26"/>
+        </w:rPr>
+        <w:t>50</w:t>
       </w:r>
       <w:r>
         <w:rPr>
@@ -1043,19 +1271,6 @@
         </w:rPr>
         <w:t>Technical Details</w:t>
       </w:r>
-    </w:p>
-    <w:p>
-      <w:pPr>
-        <w:spacing w:after="60" w:line="240" w:lineRule="auto"/>
-        <w:rPr>
-          <w:rFonts w:ascii="Cambria" w:hAnsi="Cambria" w:cs="Calibri"/>
-          <w:b/>
-          <w:i/>
-          <w:color w:val="0070C0"/>
-          <w:sz w:val="32"/>
-          <w:szCs w:val="32"/>
-        </w:rPr>
-      </w:pPr>
     </w:p>
     <w:p>
       <w:pPr>
@@ -1083,7 +1298,7 @@
           <w:szCs w:val="28"/>
           <w:u w:val="single"/>
         </w:rPr>
-        <w:t xml:space="preserve">System </w:t>
+        <w:t xml:space="preserve">Hosting and Domain </w:t>
       </w:r>
       <w:r>
         <w:rPr>
@@ -1094,7 +1309,51 @@
           <w:szCs w:val="28"/>
           <w:u w:val="single"/>
         </w:rPr>
-        <w:t xml:space="preserve"> Development</w:t>
+        <w:t>N</w:t>
+      </w:r>
+      <w:r>
+        <w:rPr>
+          <w:rFonts w:ascii="Cambria" w:hAnsi="Cambria" w:cs="Calibri"/>
+          <w:b/>
+          <w:i/>
+          <w:sz w:val="28"/>
+          <w:szCs w:val="28"/>
+          <w:u w:val="single"/>
+        </w:rPr>
+        <w:t xml:space="preserve">ame </w:t>
+      </w:r>
+      <w:r>
+        <w:rPr>
+          <w:rFonts w:ascii="Cambria" w:hAnsi="Cambria" w:cs="Calibri"/>
+          <w:b/>
+          <w:i/>
+          <w:sz w:val="28"/>
+          <w:szCs w:val="28"/>
+          <w:u w:val="single"/>
+        </w:rPr>
+        <w:t>S</w:t>
+      </w:r>
+      <w:r>
+        <w:rPr>
+          <w:rFonts w:ascii="Cambria" w:hAnsi="Cambria" w:cs="Calibri"/>
+          <w:b/>
+          <w:i/>
+          <w:sz w:val="28"/>
+          <w:szCs w:val="28"/>
+          <w:u w:val="single"/>
+        </w:rPr>
+        <w:t>ervices</w:t>
+      </w:r>
+      <w:r>
+        <w:rPr>
+          <w:rFonts w:ascii="Cambria" w:hAnsi="Cambria" w:cs="Calibri"/>
+          <w:b/>
+          <w:i/>
+          <w:sz w:val="28"/>
+          <w:szCs w:val="28"/>
+          <w:u w:val="single"/>
+        </w:rPr>
+        <w:t>:</w:t>
       </w:r>
       <w:r>
         <w:rPr>
@@ -1121,84 +1380,69 @@
         <w:spacing w:after="0" w:line="240" w:lineRule="auto"/>
         <w:rPr>
           <w:rFonts w:asciiTheme="majorHAnsi" w:hAnsiTheme="majorHAnsi" w:cs="Wingdings-Regular"/>
-          <w:color w:val="000000"/>
-          <w:sz w:val="26"/>
-          <w:szCs w:val="26"/>
-        </w:rPr>
-      </w:pPr>
-      <w:r>
-        <w:rPr>
-          <w:rFonts w:asciiTheme="majorHAnsi" w:hAnsiTheme="majorHAnsi" w:cs="Wingdings-Regular"/>
-          <w:color w:val="000000"/>
-          <w:sz w:val="26"/>
-          <w:szCs w:val="26"/>
-        </w:rPr>
-        <w:t>As proof of evidence that everything’s works fine, w</w:t>
-      </w:r>
-      <w:r>
-        <w:rPr>
-          <w:rFonts w:asciiTheme="majorHAnsi" w:hAnsiTheme="majorHAnsi" w:cs="Wingdings-Regular"/>
-          <w:color w:val="000000"/>
-          <w:sz w:val="26"/>
-          <w:szCs w:val="26"/>
-        </w:rPr>
-        <w:t xml:space="preserve">e will perform </w:t>
-      </w:r>
-      <w:r>
-        <w:rPr>
-          <w:rFonts w:asciiTheme="majorHAnsi" w:hAnsiTheme="majorHAnsi" w:cs="Wingdings-Regular"/>
-          <w:color w:val="000000"/>
-          <w:sz w:val="26"/>
-          <w:szCs w:val="26"/>
-        </w:rPr>
-        <w:t>our latest updates in</w:t>
-      </w:r>
-      <w:r>
-        <w:rPr>
-          <w:rFonts w:asciiTheme="majorHAnsi" w:hAnsiTheme="majorHAnsi" w:cs="Wingdings-Regular"/>
-          <w:color w:val="000000"/>
-          <w:sz w:val="26"/>
-          <w:szCs w:val="26"/>
-        </w:rPr>
-        <w:t xml:space="preserve"> the system every 15</w:t>
-      </w:r>
-      <w:r>
-        <w:rPr>
-          <w:rFonts w:asciiTheme="majorHAnsi" w:hAnsiTheme="majorHAnsi" w:cs="Wingdings-Regular"/>
-          <w:color w:val="000000"/>
-          <w:sz w:val="26"/>
-          <w:szCs w:val="26"/>
-          <w:vertAlign w:val="superscript"/>
-        </w:rPr>
-        <w:t>th</w:t>
-      </w:r>
-      <w:r>
-        <w:rPr>
-          <w:rFonts w:asciiTheme="majorHAnsi" w:hAnsiTheme="majorHAnsi" w:cs="Wingdings-Regular"/>
-          <w:color w:val="000000"/>
-          <w:sz w:val="26"/>
-          <w:szCs w:val="26"/>
-        </w:rPr>
-        <w:t xml:space="preserve"> and 30</w:t>
-      </w:r>
-      <w:r>
-        <w:rPr>
-          <w:rFonts w:asciiTheme="majorHAnsi" w:hAnsiTheme="majorHAnsi" w:cs="Wingdings-Regular"/>
-          <w:color w:val="000000"/>
-          <w:sz w:val="26"/>
-          <w:szCs w:val="26"/>
-          <w:vertAlign w:val="superscript"/>
-        </w:rPr>
-        <w:t>th</w:t>
-      </w:r>
-      <w:r>
-        <w:rPr>
-          <w:rFonts w:asciiTheme="majorHAnsi" w:hAnsiTheme="majorHAnsi" w:cs="Wingdings-Regular"/>
-          <w:color w:val="000000"/>
-          <w:sz w:val="26"/>
-          <w:szCs w:val="26"/>
-        </w:rPr>
-        <w:t xml:space="preserve"> of the month.</w:t>
+          <w:b/>
+          <w:color w:val="000000"/>
+          <w:sz w:val="32"/>
+          <w:szCs w:val="32"/>
+        </w:rPr>
+      </w:pPr>
+      <w:r>
+        <w:rPr>
+          <w:rFonts w:asciiTheme="majorHAnsi" w:hAnsiTheme="majorHAnsi" w:cs="Wingdings-Regular"/>
+          <w:color w:val="000000"/>
+          <w:sz w:val="26"/>
+          <w:szCs w:val="26"/>
+        </w:rPr>
+        <w:t xml:space="preserve">Domain name registration and hosting services for 1 whole year cost </w:t>
+      </w:r>
+      <w:r>
+        <w:rPr>
+          <w:rFonts w:asciiTheme="majorHAnsi" w:hAnsiTheme="majorHAnsi" w:cs="Wingdings-Regular"/>
+          <w:b/>
+          <w:color w:val="000000"/>
+          <w:sz w:val="26"/>
+          <w:szCs w:val="26"/>
+        </w:rPr>
+        <w:t xml:space="preserve">PHP </w:t>
+      </w:r>
+      <w:r>
+        <w:rPr>
+          <w:rFonts w:asciiTheme="majorHAnsi" w:hAnsiTheme="majorHAnsi" w:cs="Wingdings-Regular"/>
+          <w:b/>
+          <w:color w:val="000000"/>
+          <w:sz w:val="26"/>
+          <w:szCs w:val="26"/>
+        </w:rPr>
+        <w:t>10</w:t>
+      </w:r>
+      <w:r>
+        <w:rPr>
+          <w:rFonts w:asciiTheme="majorHAnsi" w:hAnsiTheme="majorHAnsi" w:cs="Wingdings-Regular"/>
+          <w:b/>
+          <w:color w:val="000000"/>
+          <w:sz w:val="26"/>
+          <w:szCs w:val="26"/>
+        </w:rPr>
+        <w:t>,000</w:t>
+      </w:r>
+      <w:r>
+        <w:rPr>
+          <w:rFonts w:asciiTheme="majorHAnsi" w:hAnsiTheme="majorHAnsi" w:cs="Wingdings-Regular"/>
+          <w:color w:val="000000"/>
+          <w:sz w:val="26"/>
+          <w:szCs w:val="26"/>
+        </w:rPr>
+        <w:t>. This is renewable on a yearly basis.</w:t>
+      </w:r>
+      <w:r>
+        <w:rPr>
+          <w:rFonts w:asciiTheme="majorHAnsi" w:hAnsiTheme="majorHAnsi" w:cs="Wingdings-Regular"/>
+          <w:b/>
+          <w:color w:val="000000"/>
+          <w:sz w:val="32"/>
+          <w:szCs w:val="32"/>
+        </w:rPr>
+        <w:t xml:space="preserve"> </w:t>
       </w:r>
     </w:p>
     <w:p>
@@ -1211,9 +1455,10 @@
         <w:ind w:left="1080"/>
         <w:rPr>
           <w:rFonts w:asciiTheme="majorHAnsi" w:hAnsiTheme="majorHAnsi" w:cs="Wingdings-Regular"/>
-          <w:color w:val="000000"/>
-          <w:sz w:val="26"/>
-          <w:szCs w:val="26"/>
+          <w:b/>
+          <w:color w:val="000000"/>
+          <w:sz w:val="32"/>
+          <w:szCs w:val="32"/>
         </w:rPr>
       </w:pPr>
     </w:p>
@@ -1242,165 +1487,94 @@
           <w:sz w:val="26"/>
           <w:szCs w:val="26"/>
         </w:rPr>
-        <w:t>System</w:t>
-      </w:r>
-      <w:r>
-        <w:rPr>
-          <w:rFonts w:asciiTheme="majorHAnsi" w:hAnsiTheme="majorHAnsi" w:cs="Wingdings-Regular"/>
-          <w:color w:val="000000"/>
-          <w:sz w:val="26"/>
-          <w:szCs w:val="26"/>
-        </w:rPr>
-        <w:t xml:space="preserve"> </w:t>
-      </w:r>
-      <w:r>
-        <w:rPr>
-          <w:rFonts w:asciiTheme="majorHAnsi" w:hAnsiTheme="majorHAnsi" w:cs="Wingdings-Regular"/>
-          <w:color w:val="000000"/>
-          <w:sz w:val="26"/>
-          <w:szCs w:val="26"/>
-        </w:rPr>
-        <w:t>Development</w:t>
-      </w:r>
-      <w:r>
-        <w:rPr>
-          <w:rFonts w:asciiTheme="majorHAnsi" w:hAnsiTheme="majorHAnsi" w:cs="Wingdings-Regular"/>
-          <w:color w:val="000000"/>
-          <w:sz w:val="26"/>
-          <w:szCs w:val="26"/>
-        </w:rPr>
-        <w:t xml:space="preserve"> cost </w:t>
-      </w:r>
-      <w:r>
-        <w:rPr>
-          <w:rFonts w:asciiTheme="majorHAnsi" w:hAnsiTheme="majorHAnsi" w:cs="Wingdings-Regular"/>
-          <w:b/>
-          <w:color w:val="000000"/>
-          <w:sz w:val="26"/>
-          <w:szCs w:val="26"/>
-        </w:rPr>
-        <w:t xml:space="preserve">PHP </w:t>
-      </w:r>
-      <w:r>
-        <w:rPr>
-          <w:rFonts w:asciiTheme="majorHAnsi" w:hAnsiTheme="majorHAnsi" w:cs="Wingdings-Regular"/>
-          <w:b/>
-          <w:color w:val="000000"/>
-          <w:sz w:val="26"/>
-          <w:szCs w:val="26"/>
-        </w:rPr>
-        <w:t>15</w:t>
-      </w:r>
-      <w:r>
-        <w:rPr>
-          <w:rFonts w:asciiTheme="majorHAnsi" w:hAnsiTheme="majorHAnsi" w:cs="Wingdings-Regular"/>
-          <w:b/>
-          <w:color w:val="000000"/>
-          <w:sz w:val="26"/>
-          <w:szCs w:val="26"/>
-        </w:rPr>
-        <w:t>0</w:t>
-      </w:r>
-      <w:r>
-        <w:rPr>
-          <w:rFonts w:asciiTheme="majorHAnsi" w:hAnsiTheme="majorHAnsi" w:cs="Wingdings-Regular"/>
-          <w:b/>
-          <w:color w:val="000000"/>
-          <w:sz w:val="26"/>
-          <w:szCs w:val="26"/>
-        </w:rPr>
-        <w:t xml:space="preserve">,000. </w:t>
-      </w:r>
-      <w:r>
-        <w:rPr>
-          <w:rFonts w:asciiTheme="majorHAnsi" w:hAnsiTheme="majorHAnsi" w:cs="Wingdings-Regular"/>
-          <w:color w:val="000000"/>
-          <w:sz w:val="26"/>
-          <w:szCs w:val="26"/>
-        </w:rPr>
-        <w:t>We</w:t>
-      </w:r>
-      <w:r>
-        <w:rPr>
-          <w:rFonts w:asciiTheme="majorHAnsi" w:hAnsiTheme="majorHAnsi" w:cs="Wingdings-Regular"/>
-          <w:color w:val="000000"/>
-          <w:sz w:val="26"/>
-          <w:szCs w:val="26"/>
-        </w:rPr>
-        <w:t xml:space="preserve"> will develop the specific functionality</w:t>
-      </w:r>
-      <w:r>
-        <w:rPr>
-          <w:rFonts w:asciiTheme="majorHAnsi" w:hAnsiTheme="majorHAnsi" w:cs="Wingdings-Regular"/>
-          <w:color w:val="000000"/>
-          <w:sz w:val="26"/>
-          <w:szCs w:val="26"/>
-        </w:rPr>
-        <w:t xml:space="preserve"> </w:t>
-      </w:r>
-      <w:r>
-        <w:rPr>
-          <w:rFonts w:asciiTheme="majorHAnsi" w:hAnsiTheme="majorHAnsi" w:cs="Wingdings-Regular"/>
-          <w:color w:val="000000"/>
-          <w:sz w:val="26"/>
-          <w:szCs w:val="26"/>
-        </w:rPr>
-        <w:t xml:space="preserve">and features you needed for your </w:t>
-      </w:r>
-      <w:r>
-        <w:rPr>
-          <w:rFonts w:asciiTheme="majorHAnsi" w:hAnsiTheme="majorHAnsi" w:cs="Wingdings-Regular"/>
-          <w:color w:val="000000"/>
-          <w:sz w:val="26"/>
-          <w:szCs w:val="26"/>
-        </w:rPr>
-        <w:t>online application</w:t>
-      </w:r>
-      <w:r>
-        <w:rPr>
-          <w:rFonts w:asciiTheme="majorHAnsi" w:hAnsiTheme="majorHAnsi" w:cs="Wingdings-Regular"/>
-          <w:color w:val="000000"/>
-          <w:sz w:val="26"/>
-          <w:szCs w:val="26"/>
-        </w:rPr>
-        <w:t>. Below are some website</w:t>
-      </w:r>
-      <w:r>
-        <w:rPr>
-          <w:rFonts w:asciiTheme="majorHAnsi" w:hAnsiTheme="majorHAnsi" w:cs="Wingdings-Regular"/>
-          <w:color w:val="000000"/>
-          <w:sz w:val="26"/>
-          <w:szCs w:val="26"/>
-        </w:rPr>
-        <w:t xml:space="preserve"> </w:t>
-      </w:r>
-      <w:r>
-        <w:rPr>
-          <w:rFonts w:asciiTheme="majorHAnsi" w:hAnsiTheme="majorHAnsi" w:cs="Wingdings-Regular"/>
-          <w:color w:val="000000"/>
-          <w:sz w:val="26"/>
-          <w:szCs w:val="26"/>
-        </w:rPr>
-        <w:t xml:space="preserve">functionality and features that we will integrate to your </w:t>
-      </w:r>
-      <w:r>
-        <w:rPr>
-          <w:rFonts w:asciiTheme="majorHAnsi" w:hAnsiTheme="majorHAnsi" w:cs="Wingdings-Regular"/>
-          <w:color w:val="000000"/>
-          <w:sz w:val="26"/>
-          <w:szCs w:val="26"/>
-        </w:rPr>
-        <w:t>system</w:t>
-      </w:r>
-      <w:r>
-        <w:rPr>
-          <w:rFonts w:asciiTheme="majorHAnsi" w:hAnsiTheme="majorHAnsi" w:cs="Wingdings-Regular"/>
-          <w:color w:val="000000"/>
-          <w:sz w:val="26"/>
-          <w:szCs w:val="26"/>
-        </w:rPr>
-        <w:t>:</w:t>
-      </w:r>
+        <w:t xml:space="preserve">We will register a domain name for you, setup the server needed to host your Company site and create the initial website specific email you wish for your company (example: </w:t>
+      </w:r>
+      <w:hyperlink r:id="rId9" w:history="1">
+        <w:r>
+          <w:rPr>
+            <w:rStyle w:val="Hyperlink"/>
+            <w:rFonts w:asciiTheme="majorHAnsi" w:hAnsiTheme="majorHAnsi" w:cs="Wingdings-Regular"/>
+            <w:sz w:val="26"/>
+            <w:szCs w:val="26"/>
+          </w:rPr>
+          <w:t>you@companyname.com</w:t>
+        </w:r>
+      </w:hyperlink>
+      <w:r>
+        <w:rPr>
+          <w:rFonts w:asciiTheme="majorHAnsi" w:hAnsiTheme="majorHAnsi" w:cs="Wingdings-Regular"/>
+          <w:color w:val="000000"/>
+          <w:sz w:val="26"/>
+          <w:szCs w:val="26"/>
+        </w:rPr>
+        <w:t xml:space="preserve"> )</w:t>
+      </w:r>
+    </w:p>
+    <w:p>
+      <w:pPr>
+        <w:pStyle w:val="ListParagraph"/>
+        <w:rPr>
+          <w:rFonts w:asciiTheme="majorHAnsi" w:hAnsiTheme="majorHAnsi" w:cs="Wingdings-Regular"/>
+          <w:color w:val="000000"/>
+          <w:sz w:val="26"/>
+          <w:szCs w:val="26"/>
+        </w:rPr>
+      </w:pPr>
+    </w:p>
+    <w:p>
+      <w:pPr>
+        <w:pStyle w:val="ListParagraph"/>
+        <w:autoSpaceDE w:val="0"/>
+        <w:autoSpaceDN w:val="0"/>
+        <w:adjustRightInd w:val="0"/>
+        <w:spacing w:after="0" w:line="240" w:lineRule="auto"/>
+        <w:ind w:left="1080"/>
+        <w:rPr>
+          <w:rFonts w:asciiTheme="majorHAnsi" w:hAnsiTheme="majorHAnsi" w:cs="Wingdings-Regular"/>
+          <w:color w:val="000000"/>
+          <w:sz w:val="26"/>
+          <w:szCs w:val="26"/>
+        </w:rPr>
+      </w:pPr>
+    </w:p>
+    <w:p>
+      <w:pPr>
+        <w:pStyle w:val="ListParagraph"/>
+        <w:numPr>
+          <w:ilvl w:val="0"/>
+          <w:numId w:val="4"/>
+        </w:numPr>
+        <w:autoSpaceDE w:val="0"/>
+        <w:autoSpaceDN w:val="0"/>
+        <w:adjustRightInd w:val="0"/>
+        <w:spacing w:after="0" w:line="240" w:lineRule="auto"/>
+        <w:rPr>
+          <w:rFonts w:asciiTheme="majorHAnsi" w:hAnsiTheme="majorHAnsi" w:cs="Wingdings-Regular"/>
+          <w:color w:val="000000"/>
+          <w:sz w:val="26"/>
+          <w:szCs w:val="26"/>
+        </w:rPr>
+      </w:pPr>
+      <w:r>
+        <w:rPr>
+          <w:rFonts w:asciiTheme="majorHAnsi" w:hAnsiTheme="majorHAnsi" w:cs="Wingdings-Regular"/>
+          <w:color w:val="000000"/>
+          <w:sz w:val="26"/>
+          <w:szCs w:val="26"/>
+        </w:rPr>
+        <w:t>Here’s some technical details about the hosting server we use:</w:t>
+      </w:r>
+    </w:p>
+    <w:p>
+      <w:pPr>
+        <w:pStyle w:val="ListParagraph"/>
+        <w:rPr>
+          <w:rFonts w:asciiTheme="majorHAnsi" w:hAnsiTheme="majorHAnsi" w:cs="Wingdings-Regular"/>
+          <w:color w:val="000000"/>
+          <w:sz w:val="26"/>
+          <w:szCs w:val="26"/>
+        </w:rPr>
+      </w:pPr>
     </w:p>
     <w:p>
       <w:pPr>
@@ -1412,22 +1586,32 @@
         <w:autoSpaceDE w:val="0"/>
         <w:autoSpaceDN w:val="0"/>
         <w:adjustRightInd w:val="0"/>
-        <w:spacing w:after="0"/>
-        <w:rPr>
-          <w:rFonts w:asciiTheme="majorHAnsi" w:hAnsiTheme="majorHAnsi" w:cs="Wingdings-Regular"/>
-          <w:color w:val="000000"/>
-          <w:sz w:val="26"/>
-          <w:szCs w:val="26"/>
-        </w:rPr>
-      </w:pPr>
-      <w:r>
-        <w:rPr>
-          <w:rFonts w:asciiTheme="majorHAnsi" w:hAnsiTheme="majorHAnsi" w:cs="Wingdings-Regular"/>
-          <w:color w:val="000000"/>
-          <w:sz w:val="26"/>
-          <w:szCs w:val="26"/>
-        </w:rPr>
-        <w:t>User Account Creation (User Login/Registration)</w:t>
+        <w:spacing w:after="0" w:line="240" w:lineRule="auto"/>
+        <w:rPr>
+          <w:rFonts w:asciiTheme="majorHAnsi" w:hAnsiTheme="majorHAnsi" w:cs="Wingdings-Regular"/>
+          <w:color w:val="000000"/>
+          <w:sz w:val="26"/>
+          <w:szCs w:val="26"/>
+        </w:rPr>
+      </w:pPr>
+      <w:r>
+        <w:rPr>
+          <w:rFonts w:asciiTheme="majorHAnsi" w:hAnsiTheme="majorHAnsi" w:cs="Wingdings-Regular"/>
+          <w:color w:val="000000"/>
+          <w:sz w:val="26"/>
+          <w:szCs w:val="26"/>
+        </w:rPr>
+        <w:t xml:space="preserve">Operating System – </w:t>
+      </w:r>
+      <w:r>
+        <w:rPr>
+          <w:rFonts w:asciiTheme="majorHAnsi" w:hAnsiTheme="majorHAnsi" w:cs="Wingdings-Regular"/>
+          <w:b/>
+          <w:color w:val="000000"/>
+          <w:sz w:val="26"/>
+          <w:szCs w:val="26"/>
+        </w:rPr>
+        <w:t>Linux</w:t>
       </w:r>
     </w:p>
     <w:p>
@@ -1440,22 +1624,32 @@
         <w:autoSpaceDE w:val="0"/>
         <w:autoSpaceDN w:val="0"/>
         <w:adjustRightInd w:val="0"/>
-        <w:spacing w:after="0"/>
-        <w:rPr>
-          <w:rFonts w:asciiTheme="majorHAnsi" w:hAnsiTheme="majorHAnsi" w:cs="Wingdings-Regular"/>
-          <w:color w:val="000000"/>
-          <w:sz w:val="26"/>
-          <w:szCs w:val="26"/>
-        </w:rPr>
-      </w:pPr>
-      <w:r>
-        <w:rPr>
-          <w:rFonts w:asciiTheme="majorHAnsi" w:hAnsiTheme="majorHAnsi" w:cs="Wingdings-Regular"/>
-          <w:color w:val="000000"/>
-          <w:sz w:val="26"/>
-          <w:szCs w:val="26"/>
-        </w:rPr>
-        <w:t>Fill-up Forms (Personal Information, Educational Background, Employment History)</w:t>
+        <w:spacing w:after="0" w:line="240" w:lineRule="auto"/>
+        <w:rPr>
+          <w:rFonts w:asciiTheme="majorHAnsi" w:hAnsiTheme="majorHAnsi" w:cs="Wingdings-Regular"/>
+          <w:color w:val="000000"/>
+          <w:sz w:val="26"/>
+          <w:szCs w:val="26"/>
+        </w:rPr>
+      </w:pPr>
+      <w:r>
+        <w:rPr>
+          <w:rFonts w:asciiTheme="majorHAnsi" w:hAnsiTheme="majorHAnsi" w:cs="Wingdings-Regular"/>
+          <w:color w:val="000000"/>
+          <w:sz w:val="26"/>
+          <w:szCs w:val="26"/>
+        </w:rPr>
+        <w:t xml:space="preserve">Server Software  - </w:t>
+      </w:r>
+      <w:r>
+        <w:rPr>
+          <w:rFonts w:asciiTheme="majorHAnsi" w:hAnsiTheme="majorHAnsi" w:cs="Wingdings-Regular"/>
+          <w:b/>
+          <w:color w:val="000000"/>
+          <w:sz w:val="26"/>
+          <w:szCs w:val="26"/>
+        </w:rPr>
+        <w:t>Apache</w:t>
       </w:r>
     </w:p>
     <w:p>
@@ -1468,49 +1662,32 @@
         <w:autoSpaceDE w:val="0"/>
         <w:autoSpaceDN w:val="0"/>
         <w:adjustRightInd w:val="0"/>
-        <w:spacing w:after="0"/>
-        <w:rPr>
-          <w:rFonts w:asciiTheme="majorHAnsi" w:hAnsiTheme="majorHAnsi" w:cs="Wingdings-Regular"/>
-          <w:color w:val="000000"/>
-          <w:sz w:val="26"/>
-          <w:szCs w:val="26"/>
-        </w:rPr>
-      </w:pPr>
-      <w:r>
-        <w:rPr>
-          <w:rFonts w:asciiTheme="majorHAnsi" w:hAnsiTheme="majorHAnsi" w:cs="Wingdings-Regular"/>
-          <w:color w:val="000000"/>
-          <w:sz w:val="26"/>
-          <w:szCs w:val="26"/>
-        </w:rPr>
-        <w:t>File uploads</w:t>
-      </w:r>
-      <w:r>
-        <w:rPr>
-          <w:rFonts w:asciiTheme="majorHAnsi" w:hAnsiTheme="majorHAnsi" w:cs="Wingdings-Regular"/>
-          <w:color w:val="000000"/>
-          <w:sz w:val="26"/>
-          <w:szCs w:val="26"/>
-        </w:rPr>
-        <w:t xml:space="preserve"> (</w:t>
-      </w:r>
-      <w:r>
-        <w:rPr>
-          <w:rFonts w:asciiTheme="majorHAnsi" w:hAnsiTheme="majorHAnsi" w:cs="Wingdings-Regular"/>
-          <w:color w:val="000000"/>
-          <w:sz w:val="26"/>
-          <w:szCs w:val="26"/>
-        </w:rPr>
-        <w:t>Documents/Certificates/Licenses</w:t>
-      </w:r>
-      <w:r>
-        <w:rPr>
-          <w:rFonts w:asciiTheme="majorHAnsi" w:hAnsiTheme="majorHAnsi" w:cs="Wingdings-Regular"/>
-          <w:color w:val="000000"/>
-          <w:sz w:val="26"/>
-          <w:szCs w:val="26"/>
-        </w:rPr>
-        <w:t>)</w:t>
+        <w:spacing w:after="0" w:line="240" w:lineRule="auto"/>
+        <w:rPr>
+          <w:rFonts w:asciiTheme="majorHAnsi" w:hAnsiTheme="majorHAnsi" w:cs="Wingdings-Regular"/>
+          <w:color w:val="000000"/>
+          <w:sz w:val="26"/>
+          <w:szCs w:val="26"/>
+        </w:rPr>
+      </w:pPr>
+      <w:r>
+        <w:rPr>
+          <w:rFonts w:asciiTheme="majorHAnsi" w:hAnsiTheme="majorHAnsi" w:cs="Wingdings-Regular"/>
+          <w:color w:val="000000"/>
+          <w:sz w:val="26"/>
+          <w:szCs w:val="26"/>
+        </w:rPr>
+        <w:t xml:space="preserve">Database Server – </w:t>
+      </w:r>
+      <w:r>
+        <w:rPr>
+          <w:rFonts w:asciiTheme="majorHAnsi" w:hAnsiTheme="majorHAnsi" w:cs="Wingdings-Regular"/>
+          <w:b/>
+          <w:color w:val="000000"/>
+          <w:sz w:val="26"/>
+          <w:szCs w:val="26"/>
+        </w:rPr>
+        <w:t>MySQL Server</w:t>
       </w:r>
     </w:p>
     <w:p>
@@ -1523,311 +1700,32 @@
         <w:autoSpaceDE w:val="0"/>
         <w:autoSpaceDN w:val="0"/>
         <w:adjustRightInd w:val="0"/>
-        <w:spacing w:after="0"/>
-        <w:rPr>
-          <w:rFonts w:asciiTheme="majorHAnsi" w:hAnsiTheme="majorHAnsi" w:cs="Wingdings-Regular"/>
-          <w:color w:val="000000"/>
-          <w:sz w:val="26"/>
-          <w:szCs w:val="26"/>
-        </w:rPr>
-      </w:pPr>
-      <w:r>
-        <w:rPr>
-          <w:rFonts w:asciiTheme="majorHAnsi" w:hAnsiTheme="majorHAnsi" w:cs="Wingdings-Regular"/>
-          <w:color w:val="000000"/>
-          <w:sz w:val="26"/>
-          <w:szCs w:val="26"/>
-        </w:rPr>
-        <w:t>Dormitory Booking</w:t>
-      </w:r>
-    </w:p>
-    <w:p>
-      <w:pPr>
-        <w:pStyle w:val="ListParagraph"/>
-        <w:numPr>
-          <w:ilvl w:val="2"/>
-          <w:numId w:val="4"/>
-        </w:numPr>
-        <w:autoSpaceDE w:val="0"/>
-        <w:autoSpaceDN w:val="0"/>
-        <w:adjustRightInd w:val="0"/>
-        <w:spacing w:after="0"/>
-        <w:rPr>
-          <w:rFonts w:asciiTheme="majorHAnsi" w:hAnsiTheme="majorHAnsi" w:cs="Wingdings-Regular"/>
-          <w:color w:val="000000"/>
-          <w:sz w:val="26"/>
-          <w:szCs w:val="26"/>
-        </w:rPr>
-      </w:pPr>
-      <w:r>
-        <w:rPr>
-          <w:rFonts w:asciiTheme="majorHAnsi" w:hAnsiTheme="majorHAnsi" w:cs="Wingdings-Regular"/>
-          <w:color w:val="000000"/>
-          <w:sz w:val="26"/>
-          <w:szCs w:val="26"/>
-        </w:rPr>
-        <w:t>Classification</w:t>
-      </w:r>
-      <w:r>
-        <w:rPr>
-          <w:rFonts w:asciiTheme="majorHAnsi" w:hAnsiTheme="majorHAnsi" w:cs="Wingdings-Regular"/>
-          <w:color w:val="000000"/>
-          <w:sz w:val="26"/>
-          <w:szCs w:val="26"/>
-        </w:rPr>
-        <w:t xml:space="preserve"> / Priority Number / Description</w:t>
-      </w:r>
-    </w:p>
-    <w:p>
-      <w:pPr>
-        <w:pStyle w:val="ListParagraph"/>
-        <w:numPr>
-          <w:ilvl w:val="3"/>
-          <w:numId w:val="4"/>
-        </w:numPr>
-        <w:autoSpaceDE w:val="0"/>
-        <w:autoSpaceDN w:val="0"/>
-        <w:adjustRightInd w:val="0"/>
-        <w:spacing w:after="0"/>
-        <w:rPr>
-          <w:rFonts w:asciiTheme="majorHAnsi" w:hAnsiTheme="majorHAnsi" w:cs="Wingdings-Regular"/>
-          <w:color w:val="000000"/>
-          <w:sz w:val="26"/>
-          <w:szCs w:val="26"/>
-        </w:rPr>
-      </w:pPr>
-      <w:r>
-        <w:rPr>
-          <w:rFonts w:asciiTheme="majorHAnsi" w:hAnsiTheme="majorHAnsi" w:cs="Wingdings-Regular"/>
-          <w:color w:val="000000"/>
-          <w:sz w:val="26"/>
-          <w:szCs w:val="26"/>
-        </w:rPr>
-        <w:t>Embarking Crew</w:t>
-      </w:r>
-    </w:p>
-    <w:p>
-      <w:pPr>
-        <w:pStyle w:val="ListParagraph"/>
-        <w:numPr>
-          <w:ilvl w:val="3"/>
-          <w:numId w:val="4"/>
-        </w:numPr>
-        <w:autoSpaceDE w:val="0"/>
-        <w:autoSpaceDN w:val="0"/>
-        <w:adjustRightInd w:val="0"/>
-        <w:spacing w:after="0"/>
-        <w:rPr>
-          <w:rFonts w:asciiTheme="majorHAnsi" w:hAnsiTheme="majorHAnsi" w:cs="Wingdings-Regular"/>
-          <w:color w:val="000000"/>
-          <w:sz w:val="26"/>
-          <w:szCs w:val="26"/>
-        </w:rPr>
-      </w:pPr>
-      <w:r>
-        <w:rPr>
-          <w:rFonts w:asciiTheme="majorHAnsi" w:hAnsiTheme="majorHAnsi" w:cs="Wingdings-Regular"/>
-          <w:color w:val="000000"/>
-          <w:sz w:val="26"/>
-          <w:szCs w:val="26"/>
-        </w:rPr>
-        <w:t>Disembarking Crew</w:t>
-      </w:r>
-    </w:p>
-    <w:p>
-      <w:pPr>
-        <w:pStyle w:val="ListParagraph"/>
-        <w:numPr>
-          <w:ilvl w:val="3"/>
-          <w:numId w:val="4"/>
-        </w:numPr>
-        <w:autoSpaceDE w:val="0"/>
-        <w:autoSpaceDN w:val="0"/>
-        <w:adjustRightInd w:val="0"/>
-        <w:spacing w:after="0"/>
-        <w:rPr>
-          <w:rFonts w:asciiTheme="majorHAnsi" w:hAnsiTheme="majorHAnsi" w:cs="Wingdings-Regular"/>
-          <w:color w:val="000000"/>
-          <w:sz w:val="26"/>
-          <w:szCs w:val="26"/>
-        </w:rPr>
-      </w:pPr>
-      <w:r>
-        <w:rPr>
-          <w:rFonts w:asciiTheme="majorHAnsi" w:hAnsiTheme="majorHAnsi" w:cs="Wingdings-Regular"/>
-          <w:color w:val="000000"/>
-          <w:sz w:val="26"/>
-          <w:szCs w:val="26"/>
-        </w:rPr>
-        <w:t>On Vacation Crew</w:t>
-      </w:r>
-    </w:p>
-    <w:p>
-      <w:pPr>
-        <w:pStyle w:val="ListParagraph"/>
-        <w:numPr>
-          <w:ilvl w:val="2"/>
-          <w:numId w:val="4"/>
-        </w:numPr>
-        <w:autoSpaceDE w:val="0"/>
-        <w:autoSpaceDN w:val="0"/>
-        <w:adjustRightInd w:val="0"/>
-        <w:spacing w:after="0"/>
-        <w:rPr>
-          <w:rFonts w:asciiTheme="majorHAnsi" w:hAnsiTheme="majorHAnsi" w:cs="Wingdings-Regular"/>
-          <w:color w:val="000000"/>
-          <w:sz w:val="26"/>
-          <w:szCs w:val="26"/>
-        </w:rPr>
-      </w:pPr>
-      <w:r>
-        <w:rPr>
-          <w:rFonts w:asciiTheme="majorHAnsi" w:hAnsiTheme="majorHAnsi" w:cs="Wingdings-Regular"/>
-          <w:color w:val="000000"/>
-          <w:sz w:val="26"/>
-          <w:szCs w:val="26"/>
-        </w:rPr>
-        <w:t>Type of Accommodation</w:t>
-      </w:r>
-    </w:p>
-    <w:p>
-      <w:pPr>
-        <w:pStyle w:val="ListParagraph"/>
-        <w:numPr>
-          <w:ilvl w:val="2"/>
-          <w:numId w:val="4"/>
-        </w:numPr>
-        <w:autoSpaceDE w:val="0"/>
-        <w:autoSpaceDN w:val="0"/>
-        <w:adjustRightInd w:val="0"/>
-        <w:spacing w:after="0"/>
-        <w:rPr>
-          <w:rFonts w:asciiTheme="majorHAnsi" w:hAnsiTheme="majorHAnsi" w:cs="Wingdings-Regular"/>
-          <w:color w:val="000000"/>
-          <w:sz w:val="26"/>
-          <w:szCs w:val="26"/>
-        </w:rPr>
-      </w:pPr>
-      <w:r>
-        <w:rPr>
-          <w:rFonts w:asciiTheme="majorHAnsi" w:hAnsiTheme="majorHAnsi" w:cs="Wingdings-Regular"/>
-          <w:color w:val="000000"/>
-          <w:sz w:val="26"/>
-          <w:szCs w:val="26"/>
-        </w:rPr>
-        <w:t>Accommodation</w:t>
-      </w:r>
-    </w:p>
-    <w:p>
-      <w:pPr>
-        <w:pStyle w:val="ListParagraph"/>
-        <w:numPr>
-          <w:ilvl w:val="3"/>
-          <w:numId w:val="4"/>
-        </w:numPr>
-        <w:autoSpaceDE w:val="0"/>
-        <w:autoSpaceDN w:val="0"/>
-        <w:adjustRightInd w:val="0"/>
-        <w:spacing w:after="0"/>
-        <w:rPr>
-          <w:rFonts w:asciiTheme="majorHAnsi" w:hAnsiTheme="majorHAnsi" w:cs="Wingdings-Regular"/>
-          <w:color w:val="000000"/>
-          <w:sz w:val="26"/>
-          <w:szCs w:val="26"/>
-        </w:rPr>
-      </w:pPr>
-      <w:r>
-        <w:rPr>
-          <w:rFonts w:asciiTheme="majorHAnsi" w:hAnsiTheme="majorHAnsi" w:cs="Wingdings-Regular"/>
-          <w:color w:val="000000"/>
-          <w:sz w:val="26"/>
-          <w:szCs w:val="26"/>
-        </w:rPr>
-        <w:t>Number of Guest</w:t>
-      </w:r>
-    </w:p>
-    <w:p>
-      <w:pPr>
-        <w:pStyle w:val="ListParagraph"/>
-        <w:numPr>
-          <w:ilvl w:val="3"/>
-          <w:numId w:val="4"/>
-        </w:numPr>
-        <w:autoSpaceDE w:val="0"/>
-        <w:autoSpaceDN w:val="0"/>
-        <w:adjustRightInd w:val="0"/>
-        <w:spacing w:after="0"/>
-        <w:rPr>
-          <w:rFonts w:asciiTheme="majorHAnsi" w:hAnsiTheme="majorHAnsi" w:cs="Wingdings-Regular"/>
-          <w:color w:val="000000"/>
-          <w:sz w:val="26"/>
-          <w:szCs w:val="26"/>
-        </w:rPr>
-      </w:pPr>
-      <w:r>
-        <w:rPr>
-          <w:rFonts w:asciiTheme="majorHAnsi" w:hAnsiTheme="majorHAnsi" w:cs="Wingdings-Regular"/>
-          <w:color w:val="000000"/>
-          <w:sz w:val="26"/>
-          <w:szCs w:val="26"/>
-        </w:rPr>
-        <w:t>Bed Type</w:t>
-      </w:r>
-    </w:p>
-    <w:p>
-      <w:pPr>
-        <w:pStyle w:val="ListParagraph"/>
-        <w:numPr>
-          <w:ilvl w:val="2"/>
-          <w:numId w:val="4"/>
-        </w:numPr>
-        <w:autoSpaceDE w:val="0"/>
-        <w:autoSpaceDN w:val="0"/>
-        <w:adjustRightInd w:val="0"/>
-        <w:spacing w:after="0"/>
-        <w:rPr>
-          <w:rFonts w:asciiTheme="majorHAnsi" w:hAnsiTheme="majorHAnsi" w:cs="Wingdings-Regular"/>
-          <w:color w:val="000000"/>
-          <w:sz w:val="26"/>
-          <w:szCs w:val="26"/>
-        </w:rPr>
-      </w:pPr>
-      <w:r>
-        <w:rPr>
-          <w:rFonts w:asciiTheme="majorHAnsi" w:hAnsiTheme="majorHAnsi" w:cs="Wingdings-Regular"/>
-          <w:color w:val="000000"/>
-          <w:sz w:val="26"/>
-          <w:szCs w:val="26"/>
-        </w:rPr>
-        <w:t>Number of Rooms and Room Number</w:t>
-      </w:r>
-    </w:p>
-    <w:p>
-      <w:pPr>
-        <w:pStyle w:val="ListParagraph"/>
-        <w:numPr>
-          <w:ilvl w:val="2"/>
-          <w:numId w:val="4"/>
-        </w:numPr>
-        <w:autoSpaceDE w:val="0"/>
-        <w:autoSpaceDN w:val="0"/>
-        <w:adjustRightInd w:val="0"/>
-        <w:spacing w:after="0"/>
-        <w:rPr>
-          <w:rFonts w:asciiTheme="majorHAnsi" w:hAnsiTheme="majorHAnsi" w:cs="Wingdings-Regular"/>
-          <w:color w:val="000000"/>
-          <w:sz w:val="26"/>
-          <w:szCs w:val="26"/>
-        </w:rPr>
-      </w:pPr>
-      <w:r>
-        <w:rPr>
-          <w:rFonts w:asciiTheme="majorHAnsi" w:hAnsiTheme="majorHAnsi" w:cs="Wingdings-Regular"/>
-          <w:color w:val="000000"/>
-          <w:sz w:val="26"/>
-          <w:szCs w:val="26"/>
-        </w:rPr>
-        <w:t>Room Status – Available / Vacant / Reserved / Occupied</w:t>
+        <w:spacing w:after="0" w:line="240" w:lineRule="auto"/>
+        <w:rPr>
+          <w:rFonts w:asciiTheme="majorHAnsi" w:hAnsiTheme="majorHAnsi" w:cs="Wingdings-Regular"/>
+          <w:color w:val="000000"/>
+          <w:sz w:val="26"/>
+          <w:szCs w:val="26"/>
+        </w:rPr>
+      </w:pPr>
+      <w:r>
+        <w:rPr>
+          <w:rFonts w:asciiTheme="majorHAnsi" w:hAnsiTheme="majorHAnsi" w:cs="Wingdings-Regular"/>
+          <w:color w:val="000000"/>
+          <w:sz w:val="26"/>
+          <w:szCs w:val="26"/>
+        </w:rPr>
+        <w:t xml:space="preserve">Server Side Scripts – </w:t>
+      </w:r>
+      <w:r>
+        <w:rPr>
+          <w:rFonts w:asciiTheme="majorHAnsi" w:hAnsiTheme="majorHAnsi" w:cs="Wingdings-Regular"/>
+          <w:b/>
+          <w:color w:val="000000"/>
+          <w:sz w:val="26"/>
+          <w:szCs w:val="26"/>
+        </w:rPr>
+        <w:t>PHP, CGI</w:t>
       </w:r>
     </w:p>
     <w:p>
@@ -1840,107 +1738,50 @@
         <w:autoSpaceDE w:val="0"/>
         <w:autoSpaceDN w:val="0"/>
         <w:adjustRightInd w:val="0"/>
-        <w:spacing w:after="0"/>
-        <w:rPr>
-          <w:rFonts w:asciiTheme="majorHAnsi" w:hAnsiTheme="majorHAnsi" w:cs="Wingdings-Regular"/>
-          <w:color w:val="000000"/>
-          <w:sz w:val="26"/>
-          <w:szCs w:val="26"/>
-        </w:rPr>
-      </w:pPr>
-      <w:r>
-        <w:rPr>
-          <w:rFonts w:asciiTheme="majorHAnsi" w:hAnsiTheme="majorHAnsi" w:cs="Wingdings-Regular"/>
-          <w:color w:val="000000"/>
-          <w:sz w:val="26"/>
-          <w:szCs w:val="26"/>
-        </w:rPr>
-        <w:t>Training Booking</w:t>
-      </w:r>
-    </w:p>
-    <w:p>
-      <w:pPr>
-        <w:pStyle w:val="ListParagraph"/>
-        <w:numPr>
-          <w:ilvl w:val="2"/>
-          <w:numId w:val="4"/>
-        </w:numPr>
-        <w:autoSpaceDE w:val="0"/>
-        <w:autoSpaceDN w:val="0"/>
-        <w:adjustRightInd w:val="0"/>
-        <w:spacing w:after="0"/>
-        <w:rPr>
-          <w:rFonts w:asciiTheme="majorHAnsi" w:hAnsiTheme="majorHAnsi" w:cs="Wingdings-Regular"/>
-          <w:color w:val="000000"/>
-          <w:sz w:val="26"/>
-          <w:szCs w:val="26"/>
-        </w:rPr>
-      </w:pPr>
-      <w:r>
-        <w:rPr>
-          <w:rFonts w:asciiTheme="majorHAnsi" w:hAnsiTheme="majorHAnsi" w:cs="Wingdings-Regular"/>
-          <w:color w:val="000000"/>
-          <w:sz w:val="26"/>
-          <w:szCs w:val="26"/>
-        </w:rPr>
-        <w:lastRenderedPageBreak/>
-        <w:t>Subject / Sub-component Enrolled</w:t>
-      </w:r>
-    </w:p>
-    <w:p>
-      <w:pPr>
-        <w:pStyle w:val="ListParagraph"/>
-        <w:numPr>
-          <w:ilvl w:val="2"/>
-          <w:numId w:val="4"/>
-        </w:numPr>
-        <w:autoSpaceDE w:val="0"/>
-        <w:autoSpaceDN w:val="0"/>
-        <w:adjustRightInd w:val="0"/>
-        <w:spacing w:after="0"/>
-        <w:rPr>
-          <w:rFonts w:asciiTheme="majorHAnsi" w:hAnsiTheme="majorHAnsi" w:cs="Wingdings-Regular"/>
-          <w:color w:val="000000"/>
-          <w:sz w:val="26"/>
-          <w:szCs w:val="26"/>
-        </w:rPr>
-      </w:pPr>
-      <w:r>
-        <w:rPr>
-          <w:rFonts w:asciiTheme="majorHAnsi" w:hAnsiTheme="majorHAnsi" w:cs="Wingdings-Regular"/>
-          <w:color w:val="000000"/>
-          <w:sz w:val="26"/>
-          <w:szCs w:val="26"/>
-        </w:rPr>
-        <w:t>Period covered</w:t>
-      </w:r>
-    </w:p>
-    <w:p>
-      <w:pPr>
-        <w:pStyle w:val="ListParagraph"/>
-        <w:numPr>
-          <w:ilvl w:val="2"/>
-          <w:numId w:val="4"/>
-        </w:numPr>
-        <w:autoSpaceDE w:val="0"/>
-        <w:autoSpaceDN w:val="0"/>
-        <w:adjustRightInd w:val="0"/>
-        <w:spacing w:after="0"/>
-        <w:rPr>
-          <w:rFonts w:asciiTheme="majorHAnsi" w:hAnsiTheme="majorHAnsi" w:cs="Wingdings-Regular"/>
-          <w:color w:val="000000"/>
-          <w:sz w:val="26"/>
-          <w:szCs w:val="26"/>
-        </w:rPr>
-      </w:pPr>
-      <w:r>
-        <w:rPr>
-          <w:rFonts w:asciiTheme="majorHAnsi" w:hAnsiTheme="majorHAnsi" w:cs="Wingdings-Regular"/>
-          <w:color w:val="000000"/>
-          <w:sz w:val="26"/>
-          <w:szCs w:val="26"/>
-        </w:rPr>
-        <w:t>Name of Enrollee, email address, contact number</w:t>
+        <w:spacing w:after="0" w:line="240" w:lineRule="auto"/>
+        <w:rPr>
+          <w:rFonts w:asciiTheme="majorHAnsi" w:hAnsiTheme="majorHAnsi" w:cs="Wingdings-Regular"/>
+          <w:color w:val="000000"/>
+          <w:sz w:val="26"/>
+          <w:szCs w:val="26"/>
+        </w:rPr>
+      </w:pPr>
+      <w:r>
+        <w:rPr>
+          <w:rFonts w:asciiTheme="majorHAnsi" w:hAnsiTheme="majorHAnsi" w:cs="Wingdings-Regular"/>
+          <w:color w:val="000000"/>
+          <w:sz w:val="26"/>
+          <w:szCs w:val="26"/>
+        </w:rPr>
+        <w:t xml:space="preserve">Webmail Support </w:t>
+      </w:r>
+      <w:r>
+        <w:rPr>
+          <w:rFonts w:asciiTheme="majorHAnsi" w:hAnsiTheme="majorHAnsi" w:cs="Wingdings-Regular"/>
+          <w:color w:val="000000"/>
+          <w:sz w:val="26"/>
+          <w:szCs w:val="26"/>
+        </w:rPr>
+        <w:t>–</w:t>
+      </w:r>
+      <w:r>
+        <w:rPr>
+          <w:rFonts w:asciiTheme="majorHAnsi" w:hAnsiTheme="majorHAnsi" w:cs="Wingdings-Regular"/>
+          <w:color w:val="000000"/>
+          <w:sz w:val="26"/>
+          <w:szCs w:val="26"/>
+        </w:rPr>
+        <w:t xml:space="preserve"> </w:t>
+      </w:r>
+      <w:r>
+        <w:rPr>
+          <w:rFonts w:asciiTheme="majorHAnsi" w:hAnsiTheme="majorHAnsi" w:cs="Wingdings-Regular"/>
+          <w:b/>
+          <w:color w:val="000000"/>
+          <w:sz w:val="26"/>
+          <w:szCs w:val="26"/>
+        </w:rPr>
+        <w:t>YES</w:t>
       </w:r>
     </w:p>
     <w:p>
@@ -1953,134 +1794,50 @@
         <w:autoSpaceDE w:val="0"/>
         <w:autoSpaceDN w:val="0"/>
         <w:adjustRightInd w:val="0"/>
-        <w:spacing w:after="0"/>
-        <w:rPr>
-          <w:rFonts w:asciiTheme="majorHAnsi" w:hAnsiTheme="majorHAnsi" w:cs="Wingdings-Regular"/>
-          <w:color w:val="000000"/>
-          <w:sz w:val="26"/>
-          <w:szCs w:val="26"/>
-        </w:rPr>
-      </w:pPr>
-      <w:r>
-        <w:rPr>
-          <w:rFonts w:asciiTheme="majorHAnsi" w:hAnsiTheme="majorHAnsi" w:cs="Wingdings-Regular"/>
-          <w:color w:val="000000"/>
-          <w:sz w:val="26"/>
-          <w:szCs w:val="26"/>
-        </w:rPr>
-        <w:t>Transportation Booking</w:t>
-      </w:r>
-    </w:p>
-    <w:p>
-      <w:pPr>
-        <w:pStyle w:val="ListParagraph"/>
-        <w:numPr>
-          <w:ilvl w:val="2"/>
-          <w:numId w:val="4"/>
-        </w:numPr>
-        <w:autoSpaceDE w:val="0"/>
-        <w:autoSpaceDN w:val="0"/>
-        <w:adjustRightInd w:val="0"/>
-        <w:spacing w:after="0"/>
-        <w:rPr>
-          <w:rFonts w:asciiTheme="majorHAnsi" w:hAnsiTheme="majorHAnsi" w:cs="Wingdings-Regular"/>
-          <w:color w:val="000000"/>
-          <w:sz w:val="26"/>
-          <w:szCs w:val="26"/>
-        </w:rPr>
-      </w:pPr>
-      <w:r>
-        <w:rPr>
-          <w:rFonts w:asciiTheme="majorHAnsi" w:hAnsiTheme="majorHAnsi" w:cs="Wingdings-Regular"/>
-          <w:color w:val="000000"/>
-          <w:sz w:val="26"/>
-          <w:szCs w:val="26"/>
-        </w:rPr>
-        <w:t>Type of transportation (Airline, Land, and sea-in-house services)</w:t>
-      </w:r>
-    </w:p>
-    <w:p>
-      <w:pPr>
-        <w:pStyle w:val="ListParagraph"/>
-        <w:numPr>
-          <w:ilvl w:val="2"/>
-          <w:numId w:val="4"/>
-        </w:numPr>
-        <w:autoSpaceDE w:val="0"/>
-        <w:autoSpaceDN w:val="0"/>
-        <w:adjustRightInd w:val="0"/>
-        <w:spacing w:after="0"/>
-        <w:rPr>
-          <w:rFonts w:asciiTheme="majorHAnsi" w:hAnsiTheme="majorHAnsi" w:cs="Wingdings-Regular"/>
-          <w:color w:val="000000"/>
-          <w:sz w:val="26"/>
-          <w:szCs w:val="26"/>
-        </w:rPr>
-      </w:pPr>
-      <w:r>
-        <w:rPr>
-          <w:rFonts w:asciiTheme="majorHAnsi" w:hAnsiTheme="majorHAnsi" w:cs="Wingdings-Regular"/>
-          <w:color w:val="000000"/>
-          <w:sz w:val="26"/>
-          <w:szCs w:val="26"/>
-        </w:rPr>
-        <w:t>Date</w:t>
-      </w:r>
-    </w:p>
-    <w:p>
-      <w:pPr>
-        <w:pStyle w:val="ListParagraph"/>
-        <w:numPr>
-          <w:ilvl w:val="2"/>
-          <w:numId w:val="4"/>
-        </w:numPr>
-        <w:autoSpaceDE w:val="0"/>
-        <w:autoSpaceDN w:val="0"/>
-        <w:adjustRightInd w:val="0"/>
-        <w:spacing w:after="0"/>
-        <w:rPr>
-          <w:rFonts w:asciiTheme="majorHAnsi" w:hAnsiTheme="majorHAnsi" w:cs="Wingdings-Regular"/>
-          <w:color w:val="000000"/>
-          <w:sz w:val="26"/>
-          <w:szCs w:val="26"/>
-        </w:rPr>
-      </w:pPr>
-      <w:r>
-        <w:rPr>
-          <w:rFonts w:asciiTheme="majorHAnsi" w:hAnsiTheme="majorHAnsi" w:cs="Wingdings-Regular"/>
-          <w:color w:val="000000"/>
-          <w:sz w:val="26"/>
-          <w:szCs w:val="26"/>
-        </w:rPr>
-        <w:t>Point to Point (from and to)</w:t>
-      </w:r>
-    </w:p>
-    <w:p>
-      <w:pPr>
-        <w:pStyle w:val="ListParagraph"/>
-        <w:numPr>
-          <w:ilvl w:val="2"/>
-          <w:numId w:val="4"/>
-        </w:numPr>
-        <w:autoSpaceDE w:val="0"/>
-        <w:autoSpaceDN w:val="0"/>
-        <w:adjustRightInd w:val="0"/>
-        <w:spacing w:after="0"/>
-        <w:rPr>
-          <w:rFonts w:asciiTheme="majorHAnsi" w:hAnsiTheme="majorHAnsi" w:cs="Wingdings-Regular"/>
-          <w:color w:val="000000"/>
-          <w:sz w:val="26"/>
-          <w:szCs w:val="26"/>
-        </w:rPr>
-      </w:pPr>
-      <w:r>
-        <w:rPr>
-          <w:rFonts w:asciiTheme="majorHAnsi" w:hAnsiTheme="majorHAnsi" w:cs="Wingdings-Regular"/>
-          <w:color w:val="000000"/>
-          <w:sz w:val="26"/>
-          <w:szCs w:val="26"/>
-        </w:rPr>
-        <w:t>Name, email address, contact number</w:t>
+        <w:spacing w:after="0" w:line="240" w:lineRule="auto"/>
+        <w:rPr>
+          <w:rFonts w:asciiTheme="majorHAnsi" w:hAnsiTheme="majorHAnsi" w:cs="Wingdings-Regular"/>
+          <w:color w:val="000000"/>
+          <w:sz w:val="26"/>
+          <w:szCs w:val="26"/>
+        </w:rPr>
+      </w:pPr>
+      <w:r>
+        <w:rPr>
+          <w:rFonts w:asciiTheme="majorHAnsi" w:hAnsiTheme="majorHAnsi" w:cs="Wingdings-Regular"/>
+          <w:color w:val="000000"/>
+          <w:sz w:val="26"/>
+          <w:szCs w:val="26"/>
+        </w:rPr>
+        <w:t xml:space="preserve">POP3/SMTP Support </w:t>
+      </w:r>
+      <w:r>
+        <w:rPr>
+          <w:rFonts w:asciiTheme="majorHAnsi" w:hAnsiTheme="majorHAnsi" w:cs="Wingdings-Regular"/>
+          <w:color w:val="000000"/>
+          <w:sz w:val="26"/>
+          <w:szCs w:val="26"/>
+        </w:rPr>
+        <w:t>–</w:t>
+      </w:r>
+      <w:r>
+        <w:rPr>
+          <w:rFonts w:asciiTheme="majorHAnsi" w:hAnsiTheme="majorHAnsi" w:cs="Wingdings-Regular"/>
+          <w:color w:val="000000"/>
+          <w:sz w:val="26"/>
+          <w:szCs w:val="26"/>
+        </w:rPr>
+        <w:t xml:space="preserve"> </w:t>
+      </w:r>
+      <w:r>
+        <w:rPr>
+          <w:rFonts w:asciiTheme="majorHAnsi" w:hAnsiTheme="majorHAnsi" w:cs="Wingdings-Regular"/>
+          <w:b/>
+          <w:color w:val="000000"/>
+          <w:sz w:val="26"/>
+          <w:szCs w:val="26"/>
+        </w:rPr>
+        <w:t>YES</w:t>
       </w:r>
     </w:p>
     <w:p>
@@ -2093,22 +1850,32 @@
         <w:autoSpaceDE w:val="0"/>
         <w:autoSpaceDN w:val="0"/>
         <w:adjustRightInd w:val="0"/>
-        <w:spacing w:after="0"/>
-        <w:rPr>
-          <w:rFonts w:asciiTheme="majorHAnsi" w:hAnsiTheme="majorHAnsi" w:cs="Wingdings-Regular"/>
-          <w:color w:val="000000"/>
-          <w:sz w:val="26"/>
-          <w:szCs w:val="26"/>
-        </w:rPr>
-      </w:pPr>
-      <w:r>
-        <w:rPr>
-          <w:rFonts w:asciiTheme="majorHAnsi" w:hAnsiTheme="majorHAnsi" w:cs="Wingdings-Regular"/>
-          <w:color w:val="000000"/>
-          <w:sz w:val="26"/>
-          <w:szCs w:val="26"/>
-        </w:rPr>
-        <w:t>Admin Dashboard</w:t>
+        <w:spacing w:after="0" w:line="240" w:lineRule="auto"/>
+        <w:rPr>
+          <w:rFonts w:asciiTheme="majorHAnsi" w:hAnsiTheme="majorHAnsi" w:cs="Wingdings-Regular"/>
+          <w:color w:val="000000"/>
+          <w:sz w:val="26"/>
+          <w:szCs w:val="26"/>
+        </w:rPr>
+      </w:pPr>
+      <w:r>
+        <w:rPr>
+          <w:rFonts w:asciiTheme="majorHAnsi" w:hAnsiTheme="majorHAnsi" w:cs="Wingdings-Regular"/>
+          <w:color w:val="000000"/>
+          <w:sz w:val="26"/>
+          <w:szCs w:val="26"/>
+        </w:rPr>
+        <w:t xml:space="preserve">Unlimited Email Account Creation – </w:t>
+      </w:r>
+      <w:r>
+        <w:rPr>
+          <w:rFonts w:asciiTheme="majorHAnsi" w:hAnsiTheme="majorHAnsi" w:cs="Wingdings-Regular"/>
+          <w:b/>
+          <w:color w:val="000000"/>
+          <w:sz w:val="26"/>
+          <w:szCs w:val="26"/>
+        </w:rPr>
+        <w:t>YES</w:t>
       </w:r>
     </w:p>
     <w:p>
@@ -2121,22 +1888,32 @@
         <w:autoSpaceDE w:val="0"/>
         <w:autoSpaceDN w:val="0"/>
         <w:adjustRightInd w:val="0"/>
-        <w:spacing w:after="0"/>
-        <w:rPr>
-          <w:rFonts w:asciiTheme="majorHAnsi" w:hAnsiTheme="majorHAnsi" w:cs="Wingdings-Regular"/>
-          <w:color w:val="000000"/>
-          <w:sz w:val="26"/>
-          <w:szCs w:val="26"/>
-        </w:rPr>
-      </w:pPr>
-      <w:r>
-        <w:rPr>
-          <w:rFonts w:asciiTheme="majorHAnsi" w:hAnsiTheme="majorHAnsi" w:cs="Wingdings-Regular"/>
-          <w:color w:val="000000"/>
-          <w:sz w:val="26"/>
-          <w:szCs w:val="26"/>
-        </w:rPr>
-        <w:t>Admin Job Post</w:t>
+        <w:spacing w:after="0" w:line="240" w:lineRule="auto"/>
+        <w:rPr>
+          <w:rFonts w:asciiTheme="majorHAnsi" w:hAnsiTheme="majorHAnsi" w:cs="Wingdings-Regular"/>
+          <w:color w:val="000000"/>
+          <w:sz w:val="26"/>
+          <w:szCs w:val="26"/>
+        </w:rPr>
+      </w:pPr>
+      <w:r>
+        <w:rPr>
+          <w:rFonts w:asciiTheme="majorHAnsi" w:hAnsiTheme="majorHAnsi" w:cs="Wingdings-Regular"/>
+          <w:color w:val="000000"/>
+          <w:sz w:val="26"/>
+          <w:szCs w:val="26"/>
+        </w:rPr>
+        <w:t xml:space="preserve">FTP Support – </w:t>
+      </w:r>
+      <w:r>
+        <w:rPr>
+          <w:rFonts w:asciiTheme="majorHAnsi" w:hAnsiTheme="majorHAnsi" w:cs="Wingdings-Regular"/>
+          <w:b/>
+          <w:color w:val="000000"/>
+          <w:sz w:val="26"/>
+          <w:szCs w:val="26"/>
+        </w:rPr>
+        <w:t>YES</w:t>
       </w:r>
     </w:p>
     <w:p>
@@ -2149,43 +1926,58 @@
         <w:autoSpaceDE w:val="0"/>
         <w:autoSpaceDN w:val="0"/>
         <w:adjustRightInd w:val="0"/>
-        <w:spacing w:after="0"/>
-        <w:rPr>
-          <w:rFonts w:asciiTheme="majorHAnsi" w:hAnsiTheme="majorHAnsi" w:cs="Wingdings-Regular"/>
-          <w:color w:val="000000"/>
-          <w:sz w:val="26"/>
-          <w:szCs w:val="26"/>
-        </w:rPr>
-      </w:pPr>
-      <w:r>
-        <w:rPr>
-          <w:rFonts w:asciiTheme="majorHAnsi" w:hAnsiTheme="majorHAnsi" w:cs="Wingdings-Regular"/>
-          <w:color w:val="000000"/>
-          <w:sz w:val="26"/>
-          <w:szCs w:val="26"/>
-        </w:rPr>
-        <w:t>Email Notifications</w:t>
-      </w:r>
-    </w:p>
-    <w:p>
-      <w:pPr>
-        <w:autoSpaceDE w:val="0"/>
-        <w:autoSpaceDN w:val="0"/>
-        <w:adjustRightInd w:val="0"/>
-        <w:spacing w:after="0"/>
-        <w:rPr>
-          <w:rFonts w:asciiTheme="majorHAnsi" w:hAnsiTheme="majorHAnsi" w:cs="Wingdings-Regular"/>
-          <w:color w:val="000000"/>
-          <w:sz w:val="26"/>
-          <w:szCs w:val="26"/>
-        </w:rPr>
-      </w:pPr>
+        <w:spacing w:after="0" w:line="240" w:lineRule="auto"/>
+        <w:rPr>
+          <w:rFonts w:asciiTheme="majorHAnsi" w:hAnsiTheme="majorHAnsi" w:cs="Wingdings-Regular"/>
+          <w:color w:val="000000"/>
+          <w:sz w:val="26"/>
+          <w:szCs w:val="26"/>
+        </w:rPr>
+      </w:pPr>
+      <w:r>
+        <w:rPr>
+          <w:rFonts w:asciiTheme="majorHAnsi" w:hAnsiTheme="majorHAnsi" w:cs="Wingdings-Regular"/>
+          <w:color w:val="000000"/>
+          <w:sz w:val="26"/>
+          <w:szCs w:val="26"/>
+        </w:rPr>
+        <w:lastRenderedPageBreak/>
+        <w:t xml:space="preserve">Unlimited </w:t>
+      </w:r>
+      <w:r>
+        <w:rPr>
+          <w:rFonts w:asciiTheme="majorHAnsi" w:hAnsiTheme="majorHAnsi" w:cs="Wingdings-Regular"/>
+          <w:color w:val="000000"/>
+          <w:sz w:val="26"/>
+          <w:szCs w:val="26"/>
+        </w:rPr>
+        <w:t>Sub Domain</w:t>
+      </w:r>
+      <w:r>
+        <w:rPr>
+          <w:rFonts w:asciiTheme="majorHAnsi" w:hAnsiTheme="majorHAnsi" w:cs="Wingdings-Regular"/>
+          <w:color w:val="000000"/>
+          <w:sz w:val="26"/>
+          <w:szCs w:val="26"/>
+        </w:rPr>
+        <w:t xml:space="preserve"> Creation – </w:t>
+      </w:r>
+      <w:r>
+        <w:rPr>
+          <w:rFonts w:asciiTheme="majorHAnsi" w:hAnsiTheme="majorHAnsi" w:cs="Wingdings-Regular"/>
+          <w:b/>
+          <w:color w:val="000000"/>
+          <w:sz w:val="26"/>
+          <w:szCs w:val="26"/>
+        </w:rPr>
+        <w:t>YES</w:t>
+      </w:r>
     </w:p>
     <w:p>
       <w:pPr>
         <w:pStyle w:val="ListParagraph"/>
         <w:numPr>
-          <w:ilvl w:val="0"/>
+          <w:ilvl w:val="1"/>
           <w:numId w:val="4"/>
         </w:numPr>
         <w:autoSpaceDE w:val="0"/>
@@ -2206,51 +1998,53 @@
           <w:sz w:val="26"/>
           <w:szCs w:val="26"/>
         </w:rPr>
-        <w:t>If there’s any needed functionality you need for the</w:t>
-      </w:r>
-      <w:r>
-        <w:rPr>
-          <w:rFonts w:asciiTheme="majorHAnsi" w:hAnsiTheme="majorHAnsi" w:cs="Wingdings-Regular"/>
-          <w:color w:val="000000"/>
-          <w:sz w:val="26"/>
-          <w:szCs w:val="26"/>
-        </w:rPr>
-        <w:t xml:space="preserve"> system</w:t>
-      </w:r>
-      <w:r>
-        <w:rPr>
-          <w:rFonts w:asciiTheme="majorHAnsi" w:hAnsiTheme="majorHAnsi" w:cs="Wingdings-Regular"/>
-          <w:color w:val="000000"/>
-          <w:sz w:val="26"/>
-          <w:szCs w:val="26"/>
-        </w:rPr>
-        <w:t>, you can inform us and we will integrate and develop it for you.</w:t>
-      </w:r>
-    </w:p>
-    <w:p>
-      <w:pPr>
-        <w:autoSpaceDE w:val="0"/>
-        <w:autoSpaceDN w:val="0"/>
-        <w:adjustRightInd w:val="0"/>
-        <w:spacing w:after="0" w:line="240" w:lineRule="auto"/>
-        <w:rPr>
-          <w:rFonts w:asciiTheme="majorHAnsi" w:hAnsiTheme="majorHAnsi" w:cs="Wingdings-Regular"/>
-          <w:color w:val="000000"/>
-          <w:sz w:val="26"/>
-          <w:szCs w:val="26"/>
-        </w:rPr>
-      </w:pPr>
-    </w:p>
-    <w:p>
-      <w:pPr>
-        <w:spacing w:after="60" w:line="240" w:lineRule="auto"/>
-        <w:rPr>
-          <w:rFonts w:ascii="Cambria" w:hAnsi="Cambria" w:cs="Calibri"/>
-          <w:b/>
-          <w:i/>
-          <w:sz w:val="28"/>
-          <w:szCs w:val="28"/>
-          <w:u w:val="single"/>
+        <w:t>Website Control Panel</w:t>
+      </w:r>
+      <w:r>
+        <w:rPr>
+          <w:rFonts w:asciiTheme="majorHAnsi" w:hAnsiTheme="majorHAnsi" w:cs="Wingdings-Regular"/>
+          <w:color w:val="000000"/>
+          <w:sz w:val="26"/>
+          <w:szCs w:val="26"/>
+        </w:rPr>
+        <w:t xml:space="preserve"> – </w:t>
+      </w:r>
+      <w:r>
+        <w:rPr>
+          <w:rFonts w:asciiTheme="majorHAnsi" w:hAnsiTheme="majorHAnsi" w:cs="Wingdings-Regular"/>
+          <w:b/>
+          <w:color w:val="000000"/>
+          <w:sz w:val="26"/>
+          <w:szCs w:val="26"/>
+        </w:rPr>
+        <w:t>YES</w:t>
+      </w:r>
+    </w:p>
+    <w:p>
+      <w:pPr>
+        <w:autoSpaceDE w:val="0"/>
+        <w:autoSpaceDN w:val="0"/>
+        <w:adjustRightInd w:val="0"/>
+        <w:spacing w:after="0" w:line="240" w:lineRule="auto"/>
+        <w:rPr>
+          <w:rFonts w:asciiTheme="majorHAnsi" w:hAnsiTheme="majorHAnsi" w:cs="Wingdings-Regular"/>
+          <w:color w:val="000000"/>
+          <w:sz w:val="26"/>
+          <w:szCs w:val="26"/>
+        </w:rPr>
+      </w:pPr>
+    </w:p>
+    <w:p>
+      <w:pPr>
+        <w:autoSpaceDE w:val="0"/>
+        <w:autoSpaceDN w:val="0"/>
+        <w:adjustRightInd w:val="0"/>
+        <w:spacing w:after="0" w:line="240" w:lineRule="auto"/>
+        <w:rPr>
+          <w:rFonts w:asciiTheme="majorHAnsi" w:hAnsiTheme="majorHAnsi" w:cs="Wingdings-Regular"/>
+          <w:color w:val="000000"/>
+          <w:sz w:val="26"/>
+          <w:szCs w:val="26"/>
         </w:rPr>
       </w:pPr>
     </w:p>
@@ -2280,7 +2074,7 @@
           <w:szCs w:val="28"/>
           <w:u w:val="single"/>
         </w:rPr>
-        <w:t xml:space="preserve">Time Table of the </w:t>
+        <w:t>Website Design</w:t>
       </w:r>
       <w:r>
         <w:rPr>
@@ -2291,106 +2085,502 @@
           <w:szCs w:val="28"/>
           <w:u w:val="single"/>
         </w:rPr>
-        <w:t xml:space="preserve">System </w:t>
-      </w:r>
-      <w:r>
-        <w:rPr>
-          <w:rFonts w:ascii="Cambria" w:hAnsi="Cambria" w:cs="Calibri"/>
-          <w:b/>
-          <w:i/>
-          <w:sz w:val="28"/>
-          <w:szCs w:val="28"/>
-          <w:u w:val="single"/>
-        </w:rPr>
-        <w:t>Development</w:t>
-      </w:r>
-    </w:p>
-    <w:p>
-      <w:pPr>
-        <w:spacing w:after="60" w:line="240" w:lineRule="auto"/>
-        <w:ind w:left="720"/>
-        <w:rPr>
-          <w:rFonts w:ascii="Cambria" w:hAnsi="Cambria" w:cs="Calibri"/>
-          <w:b/>
-          <w:i/>
-          <w:sz w:val="28"/>
-          <w:szCs w:val="28"/>
-          <w:u w:val="single"/>
-        </w:rPr>
-      </w:pPr>
-      <w:bookmarkStart w:id="0" w:name="_GoBack"/>
-      <w:bookmarkEnd w:id="0"/>
-      <w:r>
-        <w:rPr>
-          <w:rFonts w:ascii="Cambria" w:hAnsi="Cambria" w:cs="Calibri"/>
-          <w:b/>
-          <w:i/>
-          <w:noProof/>
-          <w:sz w:val="28"/>
-          <w:szCs w:val="28"/>
-          <w:u w:val="single"/>
-        </w:rPr>
-        <w:drawing>
-          <wp:inline distT="0" distB="0" distL="0" distR="0">
-            <wp:extent cx="6267450" cy="2500954"/>
-            <wp:effectExtent l="0" t="0" r="0" b="0"/>
-            <wp:docPr id="1" name="Picture 1"/>
-            <wp:cNvGraphicFramePr>
-              <a:graphicFrameLocks xmlns:a="http://schemas.openxmlformats.org/drawingml/2006/main" noChangeAspect="1"/>
-            </wp:cNvGraphicFramePr>
-            <a:graphic xmlns:a="http://schemas.openxmlformats.org/drawingml/2006/main">
-              <a:graphicData uri="http://schemas.openxmlformats.org/drawingml/2006/picture">
-                <pic:pic xmlns:pic="http://schemas.openxmlformats.org/drawingml/2006/picture">
-                  <pic:nvPicPr>
-                    <pic:cNvPr id="0" name="Picture 1"/>
-                    <pic:cNvPicPr>
-                      <a:picLocks noChangeAspect="1" noChangeArrowheads="1"/>
-                    </pic:cNvPicPr>
-                  </pic:nvPicPr>
-                  <pic:blipFill>
-                    <a:blip r:embed="rId9">
-                      <a:extLst>
-                        <a:ext uri="{28A0092B-C50C-407E-A947-70E740481C1C}">
-                          <a14:useLocalDpi xmlns:a14="http://schemas.microsoft.com/office/drawing/2010/main" val="0"/>
-                        </a:ext>
-                      </a:extLst>
-                    </a:blip>
-                    <a:srcRect/>
-                    <a:stretch>
-                      <a:fillRect/>
-                    </a:stretch>
-                  </pic:blipFill>
-                  <pic:spPr bwMode="auto">
-                    <a:xfrm>
-                      <a:off x="0" y="0"/>
-                      <a:ext cx="6267450" cy="2500954"/>
-                    </a:xfrm>
-                    <a:prstGeom prst="rect">
-                      <a:avLst/>
-                    </a:prstGeom>
-                    <a:noFill/>
-                    <a:ln>
-                      <a:noFill/>
-                    </a:ln>
-                  </pic:spPr>
-                </pic:pic>
-              </a:graphicData>
-            </a:graphic>
-          </wp:inline>
-        </w:drawing>
-      </w:r>
-    </w:p>
-    <w:p>
-      <w:pPr>
-        <w:spacing w:after="60" w:line="240" w:lineRule="auto"/>
-        <w:ind w:left="720"/>
-        <w:rPr>
-          <w:rFonts w:ascii="Cambria" w:hAnsi="Cambria" w:cs="Calibri"/>
-          <w:b/>
-          <w:i/>
-          <w:sz w:val="28"/>
-          <w:szCs w:val="28"/>
-          <w:u w:val="single"/>
+        <w:t xml:space="preserve"> </w:t>
+      </w:r>
+    </w:p>
+    <w:p>
+      <w:pPr>
+        <w:pStyle w:val="ListParagraph"/>
+        <w:numPr>
+          <w:ilvl w:val="0"/>
+          <w:numId w:val="4"/>
+        </w:numPr>
+        <w:autoSpaceDE w:val="0"/>
+        <w:autoSpaceDN w:val="0"/>
+        <w:adjustRightInd w:val="0"/>
+        <w:spacing w:after="0" w:line="240" w:lineRule="auto"/>
+        <w:rPr>
+          <w:rFonts w:asciiTheme="majorHAnsi" w:hAnsiTheme="majorHAnsi" w:cs="Wingdings-Regular"/>
+          <w:color w:val="000000"/>
+          <w:sz w:val="26"/>
+          <w:szCs w:val="26"/>
+        </w:rPr>
+      </w:pPr>
+      <w:r>
+        <w:rPr>
+          <w:rFonts w:asciiTheme="majorHAnsi" w:hAnsiTheme="majorHAnsi" w:cs="Wingdings-Regular"/>
+          <w:color w:val="000000"/>
+          <w:sz w:val="26"/>
+          <w:szCs w:val="26"/>
+        </w:rPr>
+        <w:t>We will deliver our pr</w:t>
+      </w:r>
+      <w:r>
+        <w:rPr>
+          <w:rFonts w:asciiTheme="majorHAnsi" w:hAnsiTheme="majorHAnsi" w:cs="Wingdings-Regular"/>
+          <w:color w:val="000000"/>
+          <w:sz w:val="26"/>
+          <w:szCs w:val="26"/>
+        </w:rPr>
+        <w:t>opose</w:t>
+      </w:r>
+      <w:r>
+        <w:rPr>
+          <w:rFonts w:asciiTheme="majorHAnsi" w:hAnsiTheme="majorHAnsi" w:cs="Wingdings-Regular"/>
+          <w:color w:val="000000"/>
+          <w:sz w:val="26"/>
+          <w:szCs w:val="26"/>
+        </w:rPr>
+        <w:t xml:space="preserve"> mock-ups 2 weeks after the contracts agreed.</w:t>
+      </w:r>
+    </w:p>
+    <w:p>
+      <w:pPr>
+        <w:pStyle w:val="ListParagraph"/>
+        <w:numPr>
+          <w:ilvl w:val="0"/>
+          <w:numId w:val="4"/>
+        </w:numPr>
+        <w:autoSpaceDE w:val="0"/>
+        <w:autoSpaceDN w:val="0"/>
+        <w:adjustRightInd w:val="0"/>
+        <w:spacing w:after="0" w:line="240" w:lineRule="auto"/>
+        <w:rPr>
+          <w:rFonts w:asciiTheme="majorHAnsi" w:hAnsiTheme="majorHAnsi" w:cs="Wingdings-Regular"/>
+          <w:color w:val="000000"/>
+          <w:sz w:val="26"/>
+          <w:szCs w:val="26"/>
+        </w:rPr>
+      </w:pPr>
+      <w:r>
+        <w:rPr>
+          <w:rFonts w:asciiTheme="majorHAnsi" w:hAnsiTheme="majorHAnsi" w:cs="Wingdings-Regular"/>
+          <w:color w:val="000000"/>
+          <w:sz w:val="26"/>
+          <w:szCs w:val="26"/>
+        </w:rPr>
+        <w:t xml:space="preserve">Professional Website Design cost </w:t>
+      </w:r>
+      <w:r>
+        <w:rPr>
+          <w:rFonts w:asciiTheme="majorHAnsi" w:hAnsiTheme="majorHAnsi" w:cs="Wingdings-Regular"/>
+          <w:b/>
+          <w:color w:val="000000"/>
+          <w:sz w:val="26"/>
+          <w:szCs w:val="26"/>
+        </w:rPr>
+        <w:t xml:space="preserve">PHP </w:t>
+      </w:r>
+      <w:r>
+        <w:rPr>
+          <w:rFonts w:asciiTheme="majorHAnsi" w:hAnsiTheme="majorHAnsi" w:cs="Wingdings-Regular"/>
+          <w:b/>
+          <w:color w:val="000000"/>
+          <w:sz w:val="26"/>
+          <w:szCs w:val="26"/>
+        </w:rPr>
+        <w:t>1</w:t>
+      </w:r>
+      <w:r>
+        <w:rPr>
+          <w:rFonts w:asciiTheme="majorHAnsi" w:hAnsiTheme="majorHAnsi" w:cs="Wingdings-Regular"/>
+          <w:b/>
+          <w:color w:val="000000"/>
+          <w:sz w:val="26"/>
+          <w:szCs w:val="26"/>
+        </w:rPr>
+        <w:t>5</w:t>
+      </w:r>
+      <w:r>
+        <w:rPr>
+          <w:rFonts w:asciiTheme="majorHAnsi" w:hAnsiTheme="majorHAnsi" w:cs="Wingdings-Regular"/>
+          <w:b/>
+          <w:color w:val="000000"/>
+          <w:sz w:val="26"/>
+          <w:szCs w:val="26"/>
+        </w:rPr>
+        <w:t>,000</w:t>
+      </w:r>
+      <w:r>
+        <w:rPr>
+          <w:rFonts w:asciiTheme="majorHAnsi" w:hAnsiTheme="majorHAnsi" w:cs="Wingdings-Regular"/>
+          <w:b/>
+          <w:color w:val="000000"/>
+          <w:sz w:val="26"/>
+          <w:szCs w:val="26"/>
+        </w:rPr>
+        <w:t xml:space="preserve">. </w:t>
+      </w:r>
+      <w:r>
+        <w:rPr>
+          <w:rFonts w:asciiTheme="majorHAnsi" w:hAnsiTheme="majorHAnsi" w:cs="Wingdings-Regular"/>
+          <w:color w:val="000000"/>
+          <w:sz w:val="26"/>
+          <w:szCs w:val="26"/>
+        </w:rPr>
+        <w:t>W</w:t>
+      </w:r>
+      <w:r>
+        <w:rPr>
+          <w:rFonts w:asciiTheme="majorHAnsi" w:hAnsiTheme="majorHAnsi" w:cs="Wingdings-Regular"/>
+          <w:color w:val="000000"/>
+          <w:sz w:val="26"/>
+          <w:szCs w:val="26"/>
+        </w:rPr>
+        <w:t>eb design package includes the following technical services:</w:t>
+      </w:r>
+    </w:p>
+    <w:p>
+      <w:pPr>
+        <w:pStyle w:val="ListParagraph"/>
+        <w:numPr>
+          <w:ilvl w:val="1"/>
+          <w:numId w:val="4"/>
+        </w:numPr>
+        <w:autoSpaceDE w:val="0"/>
+        <w:autoSpaceDN w:val="0"/>
+        <w:adjustRightInd w:val="0"/>
+        <w:spacing w:after="0"/>
+        <w:rPr>
+          <w:rFonts w:asciiTheme="majorHAnsi" w:hAnsiTheme="majorHAnsi" w:cs="Wingdings-Regular"/>
+          <w:color w:val="000000"/>
+          <w:sz w:val="26"/>
+          <w:szCs w:val="26"/>
+        </w:rPr>
+      </w:pPr>
+      <w:r>
+        <w:rPr>
+          <w:rFonts w:asciiTheme="majorHAnsi" w:hAnsiTheme="majorHAnsi" w:cs="Wingdings-Regular"/>
+          <w:color w:val="000000"/>
+          <w:sz w:val="26"/>
+          <w:szCs w:val="26"/>
+        </w:rPr>
+        <w:t>Artistic Design and Website Layout</w:t>
+      </w:r>
+      <w:r>
+        <w:rPr>
+          <w:rFonts w:asciiTheme="majorHAnsi" w:hAnsiTheme="majorHAnsi" w:cs="Wingdings-Regular"/>
+          <w:color w:val="000000"/>
+          <w:sz w:val="26"/>
+          <w:szCs w:val="26"/>
+        </w:rPr>
+        <w:t>.</w:t>
+      </w:r>
+    </w:p>
+    <w:p>
+      <w:pPr>
+        <w:pStyle w:val="ListParagraph"/>
+        <w:numPr>
+          <w:ilvl w:val="1"/>
+          <w:numId w:val="4"/>
+        </w:numPr>
+        <w:autoSpaceDE w:val="0"/>
+        <w:autoSpaceDN w:val="0"/>
+        <w:adjustRightInd w:val="0"/>
+        <w:spacing w:after="0"/>
+        <w:rPr>
+          <w:rFonts w:asciiTheme="majorHAnsi" w:hAnsiTheme="majorHAnsi" w:cs="Wingdings-Regular"/>
+          <w:color w:val="000000"/>
+          <w:sz w:val="26"/>
+          <w:szCs w:val="26"/>
+        </w:rPr>
+      </w:pPr>
+      <w:r>
+        <w:rPr>
+          <w:rFonts w:asciiTheme="majorHAnsi" w:hAnsiTheme="majorHAnsi" w:cs="Wingdings-Regular"/>
+          <w:color w:val="000000"/>
+          <w:sz w:val="26"/>
+          <w:szCs w:val="26"/>
+        </w:rPr>
+        <w:t>Creation of Web Graphics, Page Backgrounds or Website Skins</w:t>
+      </w:r>
+      <w:r>
+        <w:rPr>
+          <w:rFonts w:asciiTheme="majorHAnsi" w:hAnsiTheme="majorHAnsi" w:cs="Wingdings-Regular"/>
+          <w:color w:val="000000"/>
+          <w:sz w:val="26"/>
+          <w:szCs w:val="26"/>
+        </w:rPr>
+        <w:t>.</w:t>
+      </w:r>
+    </w:p>
+    <w:p>
+      <w:pPr>
+        <w:pStyle w:val="ListParagraph"/>
+        <w:numPr>
+          <w:ilvl w:val="1"/>
+          <w:numId w:val="4"/>
+        </w:numPr>
+        <w:autoSpaceDE w:val="0"/>
+        <w:autoSpaceDN w:val="0"/>
+        <w:adjustRightInd w:val="0"/>
+        <w:spacing w:after="0"/>
+        <w:rPr>
+          <w:rFonts w:asciiTheme="majorHAnsi" w:hAnsiTheme="majorHAnsi" w:cs="Wingdings-Regular"/>
+          <w:color w:val="000000"/>
+          <w:sz w:val="26"/>
+          <w:szCs w:val="26"/>
+        </w:rPr>
+      </w:pPr>
+      <w:r>
+        <w:rPr>
+          <w:rFonts w:asciiTheme="majorHAnsi" w:hAnsiTheme="majorHAnsi" w:cs="Wingdings-Regular"/>
+          <w:color w:val="000000"/>
+          <w:sz w:val="26"/>
+          <w:szCs w:val="26"/>
+        </w:rPr>
+        <w:t>Optimization of graphics to ensure a fast loading web page.</w:t>
+      </w:r>
+    </w:p>
+    <w:p>
+      <w:pPr>
+        <w:pStyle w:val="ListParagraph"/>
+        <w:numPr>
+          <w:ilvl w:val="1"/>
+          <w:numId w:val="4"/>
+        </w:numPr>
+        <w:autoSpaceDE w:val="0"/>
+        <w:autoSpaceDN w:val="0"/>
+        <w:adjustRightInd w:val="0"/>
+        <w:spacing w:after="0"/>
+        <w:rPr>
+          <w:rFonts w:asciiTheme="majorHAnsi" w:hAnsiTheme="majorHAnsi" w:cs="Wingdings-Regular"/>
+          <w:color w:val="000000"/>
+          <w:sz w:val="26"/>
+          <w:szCs w:val="26"/>
+        </w:rPr>
+      </w:pPr>
+      <w:r>
+        <w:rPr>
+          <w:rFonts w:asciiTheme="majorHAnsi" w:hAnsiTheme="majorHAnsi" w:cs="Wingdings-Regular"/>
+          <w:color w:val="000000"/>
+          <w:sz w:val="26"/>
+          <w:szCs w:val="26"/>
+        </w:rPr>
+        <w:t>Edit, cropping, modification or adjustment of images needed.</w:t>
+      </w:r>
+    </w:p>
+    <w:p>
+      <w:pPr>
+        <w:pStyle w:val="ListParagraph"/>
+        <w:numPr>
+          <w:ilvl w:val="1"/>
+          <w:numId w:val="4"/>
+        </w:numPr>
+        <w:autoSpaceDE w:val="0"/>
+        <w:autoSpaceDN w:val="0"/>
+        <w:adjustRightInd w:val="0"/>
+        <w:spacing w:after="0"/>
+        <w:rPr>
+          <w:rFonts w:asciiTheme="majorHAnsi" w:hAnsiTheme="majorHAnsi" w:cs="Wingdings-Regular"/>
+          <w:color w:val="000000"/>
+          <w:sz w:val="26"/>
+          <w:szCs w:val="26"/>
+        </w:rPr>
+      </w:pPr>
+      <w:r>
+        <w:rPr>
+          <w:rFonts w:asciiTheme="majorHAnsi" w:hAnsiTheme="majorHAnsi" w:cs="Wingdings-Regular"/>
+          <w:color w:val="000000"/>
+          <w:sz w:val="26"/>
+          <w:szCs w:val="26"/>
+        </w:rPr>
+        <w:t xml:space="preserve">Ensure </w:t>
+      </w:r>
+      <w:r>
+        <w:rPr>
+          <w:rFonts w:asciiTheme="majorHAnsi" w:hAnsiTheme="majorHAnsi" w:cs="Wingdings-Regular"/>
+          <w:color w:val="000000"/>
+          <w:sz w:val="26"/>
+          <w:szCs w:val="26"/>
+        </w:rPr>
+        <w:t>the usability and credibility of web pages.</w:t>
+      </w:r>
+    </w:p>
+    <w:p>
+      <w:pPr>
+        <w:pStyle w:val="ListParagraph"/>
+        <w:numPr>
+          <w:ilvl w:val="1"/>
+          <w:numId w:val="4"/>
+        </w:numPr>
+        <w:autoSpaceDE w:val="0"/>
+        <w:autoSpaceDN w:val="0"/>
+        <w:adjustRightInd w:val="0"/>
+        <w:spacing w:after="0"/>
+        <w:rPr>
+          <w:rFonts w:asciiTheme="majorHAnsi" w:hAnsiTheme="majorHAnsi" w:cs="Wingdings-Regular"/>
+          <w:color w:val="000000"/>
+          <w:sz w:val="26"/>
+          <w:szCs w:val="26"/>
+        </w:rPr>
+      </w:pPr>
+      <w:r>
+        <w:rPr>
+          <w:rFonts w:asciiTheme="majorHAnsi" w:hAnsiTheme="majorHAnsi" w:cs="Wingdings-Regular"/>
+          <w:color w:val="000000"/>
+          <w:sz w:val="26"/>
+          <w:szCs w:val="26"/>
+        </w:rPr>
+        <w:t>Coding of HTML / XHTML structure of your website and ensure it</w:t>
+      </w:r>
+      <w:r>
+        <w:rPr>
+          <w:rFonts w:asciiTheme="majorHAnsi" w:hAnsiTheme="majorHAnsi" w:cs="Wingdings-Regular"/>
+          <w:color w:val="000000"/>
+          <w:sz w:val="26"/>
+          <w:szCs w:val="26"/>
+        </w:rPr>
+        <w:t xml:space="preserve"> </w:t>
+      </w:r>
+      <w:r>
+        <w:rPr>
+          <w:rFonts w:asciiTheme="majorHAnsi" w:hAnsiTheme="majorHAnsi" w:cs="Wingdings-Regular"/>
+          <w:color w:val="000000"/>
+          <w:sz w:val="26"/>
+          <w:szCs w:val="26"/>
+        </w:rPr>
+        <w:t>follows the latest web standards, look professional and modern.</w:t>
+      </w:r>
+    </w:p>
+    <w:p>
+      <w:pPr>
+        <w:pStyle w:val="ListParagraph"/>
+        <w:numPr>
+          <w:ilvl w:val="1"/>
+          <w:numId w:val="4"/>
+        </w:numPr>
+        <w:autoSpaceDE w:val="0"/>
+        <w:autoSpaceDN w:val="0"/>
+        <w:adjustRightInd w:val="0"/>
+        <w:spacing w:after="0"/>
+        <w:rPr>
+          <w:rFonts w:asciiTheme="majorHAnsi" w:hAnsiTheme="majorHAnsi" w:cs="Wingdings-Regular"/>
+          <w:color w:val="000000"/>
+          <w:sz w:val="26"/>
+          <w:szCs w:val="26"/>
+        </w:rPr>
+      </w:pPr>
+      <w:r>
+        <w:rPr>
+          <w:rFonts w:asciiTheme="majorHAnsi" w:hAnsiTheme="majorHAnsi" w:cs="Wingdings-Regular"/>
+          <w:color w:val="000000"/>
+          <w:sz w:val="26"/>
+          <w:szCs w:val="26"/>
+        </w:rPr>
+        <w:t>Coding the Cascading Style Sh</w:t>
+      </w:r>
+      <w:r>
+        <w:rPr>
+          <w:rFonts w:asciiTheme="majorHAnsi" w:hAnsiTheme="majorHAnsi" w:cs="Wingdings-Regular"/>
+          <w:color w:val="000000"/>
+          <w:sz w:val="26"/>
+          <w:szCs w:val="26"/>
+        </w:rPr>
+        <w:t>eets (CSS) of your website pages.</w:t>
+      </w:r>
+    </w:p>
+    <w:p>
+      <w:pPr>
+        <w:pStyle w:val="ListParagraph"/>
+        <w:numPr>
+          <w:ilvl w:val="1"/>
+          <w:numId w:val="4"/>
+        </w:numPr>
+        <w:autoSpaceDE w:val="0"/>
+        <w:autoSpaceDN w:val="0"/>
+        <w:adjustRightInd w:val="0"/>
+        <w:spacing w:after="0"/>
+        <w:rPr>
+          <w:rFonts w:asciiTheme="majorHAnsi" w:hAnsiTheme="majorHAnsi" w:cs="Wingdings-Regular"/>
+          <w:color w:val="000000"/>
+          <w:sz w:val="26"/>
+          <w:szCs w:val="26"/>
+        </w:rPr>
+      </w:pPr>
+      <w:r>
+        <w:rPr>
+          <w:rFonts w:asciiTheme="majorHAnsi" w:hAnsiTheme="majorHAnsi" w:cs="Wingdings-Regular"/>
+          <w:color w:val="000000"/>
+          <w:sz w:val="26"/>
+          <w:szCs w:val="26"/>
+        </w:rPr>
+        <w:t>Encoding o</w:t>
+      </w:r>
+      <w:r>
+        <w:rPr>
+          <w:rFonts w:asciiTheme="majorHAnsi" w:hAnsiTheme="majorHAnsi" w:cs="Wingdings-Regular"/>
+          <w:color w:val="000000"/>
+          <w:sz w:val="26"/>
+          <w:szCs w:val="26"/>
+        </w:rPr>
+        <w:t>f all your initial page contents.</w:t>
+      </w:r>
+    </w:p>
+    <w:p>
+      <w:pPr>
+        <w:pStyle w:val="ListParagraph"/>
+        <w:numPr>
+          <w:ilvl w:val="1"/>
+          <w:numId w:val="4"/>
+        </w:numPr>
+        <w:autoSpaceDE w:val="0"/>
+        <w:autoSpaceDN w:val="0"/>
+        <w:adjustRightInd w:val="0"/>
+        <w:spacing w:after="0"/>
+        <w:rPr>
+          <w:rFonts w:asciiTheme="majorHAnsi" w:hAnsiTheme="majorHAnsi" w:cs="Wingdings-Regular"/>
+          <w:color w:val="000000"/>
+          <w:sz w:val="26"/>
+          <w:szCs w:val="26"/>
+        </w:rPr>
+      </w:pPr>
+      <w:r>
+        <w:rPr>
+          <w:rFonts w:asciiTheme="majorHAnsi" w:hAnsiTheme="majorHAnsi" w:cs="Wingdings-Regular"/>
+          <w:color w:val="000000"/>
+          <w:sz w:val="26"/>
+          <w:szCs w:val="26"/>
+        </w:rPr>
+        <w:t>Creating the Navigation Menu and all the initial website pages you need</w:t>
+      </w:r>
+      <w:r>
+        <w:rPr>
+          <w:rFonts w:asciiTheme="majorHAnsi" w:hAnsiTheme="majorHAnsi" w:cs="Wingdings-Regular"/>
+          <w:color w:val="000000"/>
+          <w:sz w:val="26"/>
+          <w:szCs w:val="26"/>
+        </w:rPr>
+        <w:t xml:space="preserve"> for your website.</w:t>
+      </w:r>
+    </w:p>
+    <w:p>
+      <w:pPr>
+        <w:autoSpaceDE w:val="0"/>
+        <w:autoSpaceDN w:val="0"/>
+        <w:adjustRightInd w:val="0"/>
+        <w:spacing w:after="0" w:line="240" w:lineRule="auto"/>
+        <w:ind w:left="1440"/>
+        <w:rPr>
+          <w:rFonts w:asciiTheme="majorHAnsi" w:hAnsiTheme="majorHAnsi" w:cs="Wingdings-Regular"/>
+          <w:color w:val="000000"/>
+          <w:sz w:val="26"/>
+          <w:szCs w:val="26"/>
+        </w:rPr>
+      </w:pPr>
+    </w:p>
+    <w:p>
+      <w:pPr>
+        <w:autoSpaceDE w:val="0"/>
+        <w:autoSpaceDN w:val="0"/>
+        <w:adjustRightInd w:val="0"/>
+        <w:spacing w:after="0" w:line="240" w:lineRule="auto"/>
+        <w:ind w:left="1440"/>
+        <w:rPr>
+          <w:rFonts w:asciiTheme="majorHAnsi" w:hAnsiTheme="majorHAnsi" w:cs="Wingdings-Regular"/>
+          <w:color w:val="000000"/>
+          <w:sz w:val="26"/>
+          <w:szCs w:val="26"/>
         </w:rPr>
       </w:pPr>
     </w:p>
@@ -2420,18 +2610,7 @@
           <w:szCs w:val="28"/>
           <w:u w:val="single"/>
         </w:rPr>
-        <w:t>Tech</w:t>
-      </w:r>
-      <w:r>
-        <w:rPr>
-          <w:rFonts w:ascii="Cambria" w:hAnsi="Cambria" w:cs="Calibri"/>
-          <w:b/>
-          <w:i/>
-          <w:sz w:val="28"/>
-          <w:szCs w:val="28"/>
-          <w:u w:val="single"/>
-        </w:rPr>
-        <w:t>nical Support</w:t>
+        <w:t>Website Development</w:t>
       </w:r>
       <w:r>
         <w:rPr>
@@ -2470,6 +2649,1236 @@
           <w:sz w:val="26"/>
           <w:szCs w:val="26"/>
         </w:rPr>
+        <w:t xml:space="preserve">Website </w:t>
+      </w:r>
+      <w:r>
+        <w:rPr>
+          <w:rFonts w:asciiTheme="majorHAnsi" w:hAnsiTheme="majorHAnsi" w:cs="Wingdings-Regular"/>
+          <w:color w:val="000000"/>
+          <w:sz w:val="26"/>
+          <w:szCs w:val="26"/>
+        </w:rPr>
+        <w:t>Development</w:t>
+      </w:r>
+      <w:r>
+        <w:rPr>
+          <w:rFonts w:asciiTheme="majorHAnsi" w:hAnsiTheme="majorHAnsi" w:cs="Wingdings-Regular"/>
+          <w:color w:val="000000"/>
+          <w:sz w:val="26"/>
+          <w:szCs w:val="26"/>
+        </w:rPr>
+        <w:t xml:space="preserve"> cost </w:t>
+      </w:r>
+      <w:r>
+        <w:rPr>
+          <w:rFonts w:asciiTheme="majorHAnsi" w:hAnsiTheme="majorHAnsi" w:cs="Wingdings-Regular"/>
+          <w:b/>
+          <w:color w:val="000000"/>
+          <w:sz w:val="26"/>
+          <w:szCs w:val="26"/>
+        </w:rPr>
+        <w:t xml:space="preserve">PHP </w:t>
+      </w:r>
+      <w:r>
+        <w:rPr>
+          <w:rFonts w:asciiTheme="majorHAnsi" w:hAnsiTheme="majorHAnsi" w:cs="Wingdings-Regular"/>
+          <w:b/>
+          <w:color w:val="000000"/>
+          <w:sz w:val="26"/>
+          <w:szCs w:val="26"/>
+        </w:rPr>
+        <w:t>2</w:t>
+      </w:r>
+      <w:r>
+        <w:rPr>
+          <w:rFonts w:asciiTheme="majorHAnsi" w:hAnsiTheme="majorHAnsi" w:cs="Wingdings-Regular"/>
+          <w:b/>
+          <w:color w:val="000000"/>
+          <w:sz w:val="26"/>
+          <w:szCs w:val="26"/>
+        </w:rPr>
+        <w:t>0</w:t>
+      </w:r>
+      <w:r>
+        <w:rPr>
+          <w:rFonts w:asciiTheme="majorHAnsi" w:hAnsiTheme="majorHAnsi" w:cs="Wingdings-Regular"/>
+          <w:b/>
+          <w:color w:val="000000"/>
+          <w:sz w:val="26"/>
+          <w:szCs w:val="26"/>
+        </w:rPr>
+        <w:t xml:space="preserve">,000. </w:t>
+      </w:r>
+      <w:r>
+        <w:rPr>
+          <w:rFonts w:asciiTheme="majorHAnsi" w:hAnsiTheme="majorHAnsi" w:cs="Wingdings-Regular"/>
+          <w:color w:val="000000"/>
+          <w:sz w:val="26"/>
+          <w:szCs w:val="26"/>
+        </w:rPr>
+        <w:t>We</w:t>
+      </w:r>
+      <w:r>
+        <w:rPr>
+          <w:rFonts w:asciiTheme="majorHAnsi" w:hAnsiTheme="majorHAnsi" w:cs="Wingdings-Regular"/>
+          <w:color w:val="000000"/>
+          <w:sz w:val="26"/>
+          <w:szCs w:val="26"/>
+        </w:rPr>
+        <w:t xml:space="preserve"> will develop the specific functionality</w:t>
+      </w:r>
+      <w:r>
+        <w:rPr>
+          <w:rFonts w:asciiTheme="majorHAnsi" w:hAnsiTheme="majorHAnsi" w:cs="Wingdings-Regular"/>
+          <w:color w:val="000000"/>
+          <w:sz w:val="26"/>
+          <w:szCs w:val="26"/>
+        </w:rPr>
+        <w:t xml:space="preserve"> </w:t>
+      </w:r>
+      <w:r>
+        <w:rPr>
+          <w:rFonts w:asciiTheme="majorHAnsi" w:hAnsiTheme="majorHAnsi" w:cs="Wingdings-Regular"/>
+          <w:color w:val="000000"/>
+          <w:sz w:val="26"/>
+          <w:szCs w:val="26"/>
+        </w:rPr>
+        <w:t>and features you needed for your Company website. Below are some website</w:t>
+      </w:r>
+      <w:r>
+        <w:rPr>
+          <w:rFonts w:asciiTheme="majorHAnsi" w:hAnsiTheme="majorHAnsi" w:cs="Wingdings-Regular"/>
+          <w:color w:val="000000"/>
+          <w:sz w:val="26"/>
+          <w:szCs w:val="26"/>
+        </w:rPr>
+        <w:t xml:space="preserve"> </w:t>
+      </w:r>
+      <w:r>
+        <w:rPr>
+          <w:rFonts w:asciiTheme="majorHAnsi" w:hAnsiTheme="majorHAnsi" w:cs="Wingdings-Regular"/>
+          <w:color w:val="000000"/>
+          <w:sz w:val="26"/>
+          <w:szCs w:val="26"/>
+        </w:rPr>
+        <w:t>functionality and features that we will integrate to your website</w:t>
+      </w:r>
+      <w:r>
+        <w:rPr>
+          <w:rFonts w:asciiTheme="majorHAnsi" w:hAnsiTheme="majorHAnsi" w:cs="Wingdings-Regular"/>
+          <w:color w:val="000000"/>
+          <w:sz w:val="26"/>
+          <w:szCs w:val="26"/>
+        </w:rPr>
+        <w:t>:</w:t>
+      </w:r>
+    </w:p>
+    <w:p>
+      <w:pPr>
+        <w:pStyle w:val="ListParagraph"/>
+        <w:numPr>
+          <w:ilvl w:val="1"/>
+          <w:numId w:val="4"/>
+        </w:numPr>
+        <w:autoSpaceDE w:val="0"/>
+        <w:autoSpaceDN w:val="0"/>
+        <w:adjustRightInd w:val="0"/>
+        <w:spacing w:after="0"/>
+        <w:rPr>
+          <w:rFonts w:asciiTheme="majorHAnsi" w:hAnsiTheme="majorHAnsi" w:cs="Wingdings-Regular"/>
+          <w:color w:val="000000"/>
+          <w:sz w:val="26"/>
+          <w:szCs w:val="26"/>
+        </w:rPr>
+      </w:pPr>
+      <w:r>
+        <w:rPr>
+          <w:rFonts w:asciiTheme="majorHAnsi" w:hAnsiTheme="majorHAnsi" w:cs="Wingdings-Regular"/>
+          <w:color w:val="000000"/>
+          <w:sz w:val="26"/>
+          <w:szCs w:val="26"/>
+        </w:rPr>
+        <w:t>File uploads</w:t>
+      </w:r>
+      <w:r>
+        <w:rPr>
+          <w:rFonts w:asciiTheme="majorHAnsi" w:hAnsiTheme="majorHAnsi" w:cs="Wingdings-Regular"/>
+          <w:color w:val="000000"/>
+          <w:sz w:val="26"/>
+          <w:szCs w:val="26"/>
+        </w:rPr>
+        <w:t xml:space="preserve"> (images, .doc, .</w:t>
+      </w:r>
+      <w:proofErr w:type="spellStart"/>
+      <w:r>
+        <w:rPr>
+          <w:rFonts w:asciiTheme="majorHAnsi" w:hAnsiTheme="majorHAnsi" w:cs="Wingdings-Regular"/>
+          <w:color w:val="000000"/>
+          <w:sz w:val="26"/>
+          <w:szCs w:val="26"/>
+        </w:rPr>
+        <w:t>xls</w:t>
+      </w:r>
+      <w:proofErr w:type="spellEnd"/>
+      <w:r>
+        <w:rPr>
+          <w:rFonts w:asciiTheme="majorHAnsi" w:hAnsiTheme="majorHAnsi" w:cs="Wingdings-Regular"/>
+          <w:color w:val="000000"/>
+          <w:sz w:val="26"/>
+          <w:szCs w:val="26"/>
+        </w:rPr>
+        <w:t>)</w:t>
+      </w:r>
+    </w:p>
+    <w:p>
+      <w:pPr>
+        <w:pStyle w:val="ListParagraph"/>
+        <w:numPr>
+          <w:ilvl w:val="1"/>
+          <w:numId w:val="4"/>
+        </w:numPr>
+        <w:autoSpaceDE w:val="0"/>
+        <w:autoSpaceDN w:val="0"/>
+        <w:adjustRightInd w:val="0"/>
+        <w:spacing w:after="0"/>
+        <w:rPr>
+          <w:rFonts w:asciiTheme="majorHAnsi" w:hAnsiTheme="majorHAnsi" w:cs="Wingdings-Regular"/>
+          <w:color w:val="000000"/>
+          <w:sz w:val="26"/>
+          <w:szCs w:val="26"/>
+        </w:rPr>
+      </w:pPr>
+      <w:r>
+        <w:rPr>
+          <w:rFonts w:asciiTheme="majorHAnsi" w:hAnsiTheme="majorHAnsi" w:cs="Wingdings-Regular"/>
+          <w:color w:val="000000"/>
+          <w:sz w:val="26"/>
+          <w:szCs w:val="26"/>
+        </w:rPr>
+        <w:t>Content Management System</w:t>
+      </w:r>
+      <w:r>
+        <w:rPr>
+          <w:rFonts w:asciiTheme="majorHAnsi" w:hAnsiTheme="majorHAnsi" w:cs="Wingdings-Regular"/>
+          <w:color w:val="000000"/>
+          <w:sz w:val="26"/>
+          <w:szCs w:val="26"/>
+        </w:rPr>
+        <w:t xml:space="preserve"> (News, Announcements, Events)</w:t>
+      </w:r>
+    </w:p>
+    <w:p>
+      <w:pPr>
+        <w:pStyle w:val="ListParagraph"/>
+        <w:numPr>
+          <w:ilvl w:val="1"/>
+          <w:numId w:val="4"/>
+        </w:numPr>
+        <w:autoSpaceDE w:val="0"/>
+        <w:autoSpaceDN w:val="0"/>
+        <w:adjustRightInd w:val="0"/>
+        <w:spacing w:after="0"/>
+        <w:rPr>
+          <w:rFonts w:cs="Wingdings-Regular"/>
+          <w:color w:val="000000"/>
+          <w:sz w:val="26"/>
+          <w:szCs w:val="26"/>
+        </w:rPr>
+      </w:pPr>
+      <w:r>
+        <w:rPr>
+          <w:rFonts w:asciiTheme="majorHAnsi" w:hAnsiTheme="majorHAnsi" w:cs="Wingdings-Regular"/>
+          <w:color w:val="000000"/>
+          <w:sz w:val="26"/>
+          <w:szCs w:val="26"/>
+        </w:rPr>
+        <w:t>User Role ( Admin</w:t>
+      </w:r>
+      <w:r>
+        <w:rPr>
+          <w:rFonts w:asciiTheme="majorHAnsi" w:hAnsiTheme="majorHAnsi" w:cs="Wingdings-Regular"/>
+          <w:color w:val="000000"/>
+          <w:sz w:val="26"/>
+          <w:szCs w:val="26"/>
+        </w:rPr>
+        <w:t xml:space="preserve"> </w:t>
+      </w:r>
+      <w:r>
+        <w:rPr>
+          <w:rFonts w:asciiTheme="majorHAnsi" w:hAnsiTheme="majorHAnsi" w:cs="Wingdings-Regular"/>
+          <w:color w:val="000000"/>
+          <w:sz w:val="26"/>
+          <w:szCs w:val="26"/>
+        </w:rPr>
+        <w:t>) creation</w:t>
+      </w:r>
+    </w:p>
+    <w:p>
+      <w:pPr>
+        <w:pStyle w:val="ListParagraph"/>
+        <w:numPr>
+          <w:ilvl w:val="1"/>
+          <w:numId w:val="4"/>
+        </w:numPr>
+        <w:autoSpaceDE w:val="0"/>
+        <w:autoSpaceDN w:val="0"/>
+        <w:adjustRightInd w:val="0"/>
+        <w:spacing w:after="0"/>
+        <w:rPr>
+          <w:rFonts w:asciiTheme="majorHAnsi" w:hAnsiTheme="majorHAnsi" w:cs="Wingdings-Regular"/>
+          <w:color w:val="000000"/>
+          <w:sz w:val="26"/>
+          <w:szCs w:val="26"/>
+        </w:rPr>
+      </w:pPr>
+      <w:r>
+        <w:rPr>
+          <w:rFonts w:asciiTheme="majorHAnsi" w:hAnsiTheme="majorHAnsi" w:cs="Wingdings-Regular"/>
+          <w:color w:val="000000"/>
+          <w:sz w:val="26"/>
+          <w:szCs w:val="26"/>
+        </w:rPr>
+        <w:t>User Login</w:t>
+      </w:r>
+    </w:p>
+    <w:p>
+      <w:pPr>
+        <w:pStyle w:val="ListParagraph"/>
+        <w:numPr>
+          <w:ilvl w:val="1"/>
+          <w:numId w:val="4"/>
+        </w:numPr>
+        <w:autoSpaceDE w:val="0"/>
+        <w:autoSpaceDN w:val="0"/>
+        <w:adjustRightInd w:val="0"/>
+        <w:spacing w:after="0"/>
+        <w:rPr>
+          <w:rFonts w:asciiTheme="majorHAnsi" w:hAnsiTheme="majorHAnsi" w:cs="Wingdings-Regular"/>
+          <w:color w:val="000000"/>
+          <w:sz w:val="26"/>
+          <w:szCs w:val="26"/>
+        </w:rPr>
+      </w:pPr>
+      <w:r>
+        <w:rPr>
+          <w:rFonts w:asciiTheme="majorHAnsi" w:hAnsiTheme="majorHAnsi" w:cs="Wingdings-Regular"/>
+          <w:color w:val="000000"/>
+          <w:sz w:val="26"/>
+          <w:szCs w:val="26"/>
+        </w:rPr>
+        <w:t>Contact Forms</w:t>
+      </w:r>
+    </w:p>
+    <w:p>
+      <w:pPr>
+        <w:pStyle w:val="ListParagraph"/>
+        <w:numPr>
+          <w:ilvl w:val="1"/>
+          <w:numId w:val="4"/>
+        </w:numPr>
+        <w:autoSpaceDE w:val="0"/>
+        <w:autoSpaceDN w:val="0"/>
+        <w:adjustRightInd w:val="0"/>
+        <w:spacing w:after="0"/>
+        <w:rPr>
+          <w:rFonts w:asciiTheme="majorHAnsi" w:hAnsiTheme="majorHAnsi" w:cs="Wingdings-Regular"/>
+          <w:color w:val="000000"/>
+          <w:sz w:val="26"/>
+          <w:szCs w:val="26"/>
+        </w:rPr>
+      </w:pPr>
+      <w:r>
+        <w:rPr>
+          <w:rFonts w:asciiTheme="majorHAnsi" w:hAnsiTheme="majorHAnsi" w:cs="Wingdings-Regular"/>
+          <w:color w:val="000000"/>
+          <w:sz w:val="26"/>
+          <w:szCs w:val="26"/>
+        </w:rPr>
+        <w:t>User accounts</w:t>
+      </w:r>
+    </w:p>
+    <w:p>
+      <w:pPr>
+        <w:pStyle w:val="ListParagraph"/>
+        <w:numPr>
+          <w:ilvl w:val="1"/>
+          <w:numId w:val="4"/>
+        </w:numPr>
+        <w:autoSpaceDE w:val="0"/>
+        <w:autoSpaceDN w:val="0"/>
+        <w:adjustRightInd w:val="0"/>
+        <w:spacing w:after="0"/>
+        <w:rPr>
+          <w:rFonts w:asciiTheme="majorHAnsi" w:hAnsiTheme="majorHAnsi" w:cs="Wingdings-Regular"/>
+          <w:color w:val="000000"/>
+          <w:sz w:val="26"/>
+          <w:szCs w:val="26"/>
+        </w:rPr>
+      </w:pPr>
+      <w:r>
+        <w:rPr>
+          <w:rFonts w:asciiTheme="majorHAnsi" w:hAnsiTheme="majorHAnsi" w:cs="Wingdings-Regular"/>
+          <w:color w:val="000000"/>
+          <w:sz w:val="26"/>
+          <w:szCs w:val="26"/>
+        </w:rPr>
+        <w:t>User Profile</w:t>
+      </w:r>
+    </w:p>
+    <w:p>
+      <w:pPr>
+        <w:pStyle w:val="ListParagraph"/>
+        <w:numPr>
+          <w:ilvl w:val="1"/>
+          <w:numId w:val="4"/>
+        </w:numPr>
+        <w:autoSpaceDE w:val="0"/>
+        <w:autoSpaceDN w:val="0"/>
+        <w:adjustRightInd w:val="0"/>
+        <w:spacing w:after="0"/>
+        <w:rPr>
+          <w:rFonts w:asciiTheme="majorHAnsi" w:hAnsiTheme="majorHAnsi" w:cs="Wingdings-Regular"/>
+          <w:color w:val="000000"/>
+          <w:sz w:val="26"/>
+          <w:szCs w:val="26"/>
+        </w:rPr>
+      </w:pPr>
+      <w:r>
+        <w:rPr>
+          <w:rFonts w:asciiTheme="majorHAnsi" w:hAnsiTheme="majorHAnsi" w:cs="Wingdings-Regular"/>
+          <w:color w:val="000000"/>
+          <w:sz w:val="26"/>
+          <w:szCs w:val="26"/>
+        </w:rPr>
+        <w:t>Site Search Engine</w:t>
+      </w:r>
+    </w:p>
+    <w:p>
+      <w:pPr>
+        <w:autoSpaceDE w:val="0"/>
+        <w:autoSpaceDN w:val="0"/>
+        <w:adjustRightInd w:val="0"/>
+        <w:spacing w:after="0"/>
+        <w:ind w:left="1440"/>
+        <w:rPr>
+          <w:rFonts w:asciiTheme="majorHAnsi" w:hAnsiTheme="majorHAnsi" w:cs="Wingdings-Regular"/>
+          <w:color w:val="000000"/>
+          <w:sz w:val="26"/>
+          <w:szCs w:val="26"/>
+        </w:rPr>
+      </w:pPr>
+    </w:p>
+    <w:p>
+      <w:pPr>
+        <w:pStyle w:val="ListParagraph"/>
+        <w:numPr>
+          <w:ilvl w:val="0"/>
+          <w:numId w:val="4"/>
+        </w:numPr>
+        <w:autoSpaceDE w:val="0"/>
+        <w:autoSpaceDN w:val="0"/>
+        <w:adjustRightInd w:val="0"/>
+        <w:spacing w:after="0" w:line="240" w:lineRule="auto"/>
+        <w:rPr>
+          <w:rFonts w:asciiTheme="majorHAnsi" w:hAnsiTheme="majorHAnsi" w:cs="Wingdings-Regular"/>
+          <w:color w:val="000000"/>
+          <w:sz w:val="26"/>
+          <w:szCs w:val="26"/>
+        </w:rPr>
+      </w:pPr>
+      <w:r>
+        <w:rPr>
+          <w:rFonts w:asciiTheme="majorHAnsi" w:hAnsiTheme="majorHAnsi" w:cs="Wingdings-Regular"/>
+          <w:color w:val="000000"/>
+          <w:sz w:val="26"/>
+          <w:szCs w:val="26"/>
+        </w:rPr>
+        <w:t>If there’s any needed functionality you need for the website, you can inform us and we will integrate and develop it for you.</w:t>
+      </w:r>
+    </w:p>
+    <w:p>
+      <w:pPr>
+        <w:autoSpaceDE w:val="0"/>
+        <w:autoSpaceDN w:val="0"/>
+        <w:adjustRightInd w:val="0"/>
+        <w:spacing w:after="0" w:line="240" w:lineRule="auto"/>
+        <w:rPr>
+          <w:rFonts w:asciiTheme="majorHAnsi" w:hAnsiTheme="majorHAnsi" w:cs="Wingdings-Regular"/>
+          <w:color w:val="000000"/>
+          <w:sz w:val="26"/>
+          <w:szCs w:val="26"/>
+        </w:rPr>
+      </w:pPr>
+    </w:p>
+    <w:p>
+      <w:pPr>
+        <w:autoSpaceDE w:val="0"/>
+        <w:autoSpaceDN w:val="0"/>
+        <w:adjustRightInd w:val="0"/>
+        <w:spacing w:after="0" w:line="240" w:lineRule="auto"/>
+        <w:rPr>
+          <w:rFonts w:asciiTheme="majorHAnsi" w:hAnsiTheme="majorHAnsi" w:cs="Wingdings-Regular"/>
+          <w:color w:val="000000"/>
+          <w:sz w:val="26"/>
+          <w:szCs w:val="26"/>
+        </w:rPr>
+      </w:pPr>
+    </w:p>
+    <w:p>
+      <w:pPr>
+        <w:autoSpaceDE w:val="0"/>
+        <w:autoSpaceDN w:val="0"/>
+        <w:adjustRightInd w:val="0"/>
+        <w:spacing w:after="0" w:line="240" w:lineRule="auto"/>
+        <w:rPr>
+          <w:rFonts w:asciiTheme="majorHAnsi" w:hAnsiTheme="majorHAnsi" w:cs="Wingdings-Regular"/>
+          <w:color w:val="000000"/>
+          <w:sz w:val="26"/>
+          <w:szCs w:val="26"/>
+        </w:rPr>
+      </w:pPr>
+    </w:p>
+    <w:p>
+      <w:pPr>
+        <w:autoSpaceDE w:val="0"/>
+        <w:autoSpaceDN w:val="0"/>
+        <w:adjustRightInd w:val="0"/>
+        <w:spacing w:after="0" w:line="240" w:lineRule="auto"/>
+        <w:rPr>
+          <w:rFonts w:asciiTheme="majorHAnsi" w:hAnsiTheme="majorHAnsi" w:cs="Wingdings-Regular"/>
+          <w:color w:val="000000"/>
+          <w:sz w:val="26"/>
+          <w:szCs w:val="26"/>
+        </w:rPr>
+      </w:pPr>
+    </w:p>
+    <w:p>
+      <w:pPr>
+        <w:pStyle w:val="ListParagraph"/>
+        <w:numPr>
+          <w:ilvl w:val="0"/>
+          <w:numId w:val="4"/>
+        </w:numPr>
+        <w:autoSpaceDE w:val="0"/>
+        <w:autoSpaceDN w:val="0"/>
+        <w:adjustRightInd w:val="0"/>
+        <w:spacing w:after="0" w:line="240" w:lineRule="auto"/>
+        <w:rPr>
+          <w:rFonts w:asciiTheme="majorHAnsi" w:hAnsiTheme="majorHAnsi" w:cs="Wingdings-Regular"/>
+          <w:color w:val="000000"/>
+          <w:sz w:val="26"/>
+          <w:szCs w:val="26"/>
+        </w:rPr>
+      </w:pPr>
+      <w:r>
+        <w:rPr>
+          <w:rFonts w:asciiTheme="majorHAnsi" w:hAnsiTheme="majorHAnsi" w:cs="Wingdings-Regular"/>
+          <w:color w:val="000000"/>
+          <w:sz w:val="26"/>
+          <w:szCs w:val="26"/>
+        </w:rPr>
+        <w:t>Technology use:</w:t>
+      </w:r>
+    </w:p>
+    <w:p>
+      <w:pPr>
+        <w:pStyle w:val="ListParagraph"/>
+        <w:rPr>
+          <w:rFonts w:asciiTheme="majorHAnsi" w:hAnsiTheme="majorHAnsi" w:cs="Wingdings-Regular"/>
+          <w:color w:val="000000"/>
+          <w:sz w:val="26"/>
+          <w:szCs w:val="26"/>
+        </w:rPr>
+      </w:pPr>
+    </w:p>
+    <w:p>
+      <w:pPr>
+        <w:pStyle w:val="ListParagraph"/>
+        <w:numPr>
+          <w:ilvl w:val="1"/>
+          <w:numId w:val="4"/>
+        </w:numPr>
+        <w:autoSpaceDE w:val="0"/>
+        <w:autoSpaceDN w:val="0"/>
+        <w:adjustRightInd w:val="0"/>
+        <w:spacing w:after="0" w:line="240" w:lineRule="auto"/>
+        <w:rPr>
+          <w:rFonts w:asciiTheme="majorHAnsi" w:hAnsiTheme="majorHAnsi" w:cs="Wingdings-Regular"/>
+          <w:color w:val="000000"/>
+          <w:sz w:val="26"/>
+          <w:szCs w:val="26"/>
+        </w:rPr>
+      </w:pPr>
+      <w:r>
+        <w:rPr>
+          <w:rFonts w:asciiTheme="majorHAnsi" w:hAnsiTheme="majorHAnsi" w:cs="Wingdings-Regular"/>
+          <w:color w:val="000000"/>
+          <w:sz w:val="26"/>
+          <w:szCs w:val="26"/>
+        </w:rPr>
+        <w:t xml:space="preserve">Programming </w:t>
+      </w:r>
+      <w:r>
+        <w:rPr>
+          <w:rFonts w:asciiTheme="majorHAnsi" w:hAnsiTheme="majorHAnsi" w:cs="Wingdings-Regular"/>
+          <w:color w:val="000000"/>
+          <w:sz w:val="26"/>
+          <w:szCs w:val="26"/>
+        </w:rPr>
+        <w:t xml:space="preserve">Scripts </w:t>
+      </w:r>
+      <w:r>
+        <w:rPr>
+          <w:rFonts w:asciiTheme="majorHAnsi" w:hAnsiTheme="majorHAnsi" w:cs="Wingdings-Regular"/>
+          <w:color w:val="000000"/>
+          <w:sz w:val="26"/>
+          <w:szCs w:val="26"/>
+        </w:rPr>
+        <w:t>–</w:t>
+      </w:r>
+      <w:r>
+        <w:rPr>
+          <w:rFonts w:asciiTheme="majorHAnsi" w:hAnsiTheme="majorHAnsi" w:cs="Wingdings-Regular"/>
+          <w:color w:val="000000"/>
+          <w:sz w:val="26"/>
+          <w:szCs w:val="26"/>
+        </w:rPr>
+        <w:t xml:space="preserve"> </w:t>
+      </w:r>
+      <w:r>
+        <w:rPr>
+          <w:rFonts w:asciiTheme="majorHAnsi" w:hAnsiTheme="majorHAnsi" w:cs="Wingdings-Regular"/>
+          <w:b/>
+          <w:color w:val="000000"/>
+          <w:sz w:val="26"/>
+          <w:szCs w:val="26"/>
+        </w:rPr>
+        <w:t>PHP</w:t>
+      </w:r>
+      <w:r>
+        <w:rPr>
+          <w:rFonts w:asciiTheme="majorHAnsi" w:hAnsiTheme="majorHAnsi" w:cs="Wingdings-Regular"/>
+          <w:b/>
+          <w:color w:val="000000"/>
+          <w:sz w:val="26"/>
+          <w:szCs w:val="26"/>
+        </w:rPr>
+        <w:t>,</w:t>
+      </w:r>
+      <w:r>
+        <w:rPr>
+          <w:rFonts w:asciiTheme="majorHAnsi" w:hAnsiTheme="majorHAnsi" w:cs="Wingdings-Regular"/>
+          <w:color w:val="000000"/>
+          <w:sz w:val="26"/>
+          <w:szCs w:val="26"/>
+        </w:rPr>
+        <w:t xml:space="preserve"> </w:t>
+      </w:r>
+      <w:r>
+        <w:rPr>
+          <w:rFonts w:asciiTheme="majorHAnsi" w:hAnsiTheme="majorHAnsi" w:cs="Wingdings-Regular"/>
+          <w:b/>
+          <w:color w:val="000000"/>
+          <w:sz w:val="26"/>
+          <w:szCs w:val="26"/>
+        </w:rPr>
+        <w:t>HTML,</w:t>
+      </w:r>
+      <w:r>
+        <w:rPr>
+          <w:rFonts w:asciiTheme="majorHAnsi" w:hAnsiTheme="majorHAnsi" w:cs="Wingdings-Regular"/>
+          <w:b/>
+          <w:color w:val="000000"/>
+          <w:sz w:val="26"/>
+          <w:szCs w:val="26"/>
+        </w:rPr>
+        <w:t xml:space="preserve"> CSS, </w:t>
+      </w:r>
+      <w:proofErr w:type="spellStart"/>
+      <w:r>
+        <w:rPr>
+          <w:rFonts w:asciiTheme="majorHAnsi" w:hAnsiTheme="majorHAnsi" w:cs="Wingdings-Regular"/>
+          <w:b/>
+          <w:color w:val="000000"/>
+          <w:sz w:val="26"/>
+          <w:szCs w:val="26"/>
+        </w:rPr>
+        <w:t>Jquery</w:t>
+      </w:r>
+      <w:proofErr w:type="spellEnd"/>
+      <w:r>
+        <w:rPr>
+          <w:rFonts w:asciiTheme="majorHAnsi" w:hAnsiTheme="majorHAnsi" w:cs="Wingdings-Regular"/>
+          <w:b/>
+          <w:color w:val="000000"/>
+          <w:sz w:val="26"/>
+          <w:szCs w:val="26"/>
+        </w:rPr>
+        <w:t xml:space="preserve"> </w:t>
+      </w:r>
+      <w:r>
+        <w:rPr>
+          <w:rFonts w:asciiTheme="majorHAnsi" w:hAnsiTheme="majorHAnsi" w:cs="Wingdings-Regular"/>
+          <w:b/>
+          <w:color w:val="000000"/>
+          <w:sz w:val="26"/>
+          <w:szCs w:val="26"/>
+        </w:rPr>
+        <w:t>/</w:t>
+      </w:r>
+      <w:r>
+        <w:rPr>
+          <w:rFonts w:asciiTheme="majorHAnsi" w:hAnsiTheme="majorHAnsi" w:cs="Wingdings-Regular"/>
+          <w:b/>
+          <w:color w:val="000000"/>
+          <w:sz w:val="26"/>
+          <w:szCs w:val="26"/>
+        </w:rPr>
+        <w:t xml:space="preserve"> </w:t>
+      </w:r>
+      <w:proofErr w:type="spellStart"/>
+      <w:r>
+        <w:rPr>
+          <w:rFonts w:asciiTheme="majorHAnsi" w:hAnsiTheme="majorHAnsi" w:cs="Wingdings-Regular"/>
+          <w:b/>
+          <w:color w:val="000000"/>
+          <w:sz w:val="26"/>
+          <w:szCs w:val="26"/>
+        </w:rPr>
+        <w:t>Javascript</w:t>
+      </w:r>
+      <w:proofErr w:type="spellEnd"/>
+      <w:r>
+        <w:rPr>
+          <w:rFonts w:asciiTheme="majorHAnsi" w:hAnsiTheme="majorHAnsi" w:cs="Wingdings-Regular"/>
+          <w:b/>
+          <w:color w:val="000000"/>
+          <w:sz w:val="26"/>
+          <w:szCs w:val="26"/>
+        </w:rPr>
+        <w:t xml:space="preserve"> </w:t>
+      </w:r>
+      <w:r>
+        <w:rPr>
+          <w:rFonts w:asciiTheme="majorHAnsi" w:hAnsiTheme="majorHAnsi" w:cs="Wingdings-Regular"/>
+          <w:b/>
+          <w:color w:val="000000"/>
+          <w:sz w:val="26"/>
+          <w:szCs w:val="26"/>
+        </w:rPr>
+        <w:t>/</w:t>
+      </w:r>
+      <w:r>
+        <w:rPr>
+          <w:rFonts w:asciiTheme="majorHAnsi" w:hAnsiTheme="majorHAnsi" w:cs="Wingdings-Regular"/>
+          <w:b/>
+          <w:color w:val="000000"/>
+          <w:sz w:val="26"/>
+          <w:szCs w:val="26"/>
+        </w:rPr>
+        <w:t xml:space="preserve"> </w:t>
+      </w:r>
+      <w:r>
+        <w:rPr>
+          <w:rFonts w:asciiTheme="majorHAnsi" w:hAnsiTheme="majorHAnsi" w:cs="Wingdings-Regular"/>
+          <w:b/>
+          <w:color w:val="000000"/>
+          <w:sz w:val="26"/>
+          <w:szCs w:val="26"/>
+        </w:rPr>
+        <w:t>Angular</w:t>
+      </w:r>
+    </w:p>
+    <w:p>
+      <w:pPr>
+        <w:pStyle w:val="ListParagraph"/>
+        <w:numPr>
+          <w:ilvl w:val="1"/>
+          <w:numId w:val="4"/>
+        </w:numPr>
+        <w:autoSpaceDE w:val="0"/>
+        <w:autoSpaceDN w:val="0"/>
+        <w:adjustRightInd w:val="0"/>
+        <w:spacing w:after="0" w:line="240" w:lineRule="auto"/>
+        <w:rPr>
+          <w:rFonts w:asciiTheme="majorHAnsi" w:hAnsiTheme="majorHAnsi" w:cs="Wingdings-Regular"/>
+          <w:color w:val="000000"/>
+          <w:sz w:val="26"/>
+          <w:szCs w:val="26"/>
+        </w:rPr>
+      </w:pPr>
+      <w:r>
+        <w:rPr>
+          <w:rFonts w:asciiTheme="majorHAnsi" w:hAnsiTheme="majorHAnsi" w:cs="Wingdings-Regular"/>
+          <w:color w:val="000000"/>
+          <w:sz w:val="26"/>
+          <w:szCs w:val="26"/>
+        </w:rPr>
+        <w:t>Applications</w:t>
+      </w:r>
+      <w:r>
+        <w:rPr>
+          <w:rFonts w:asciiTheme="majorHAnsi" w:hAnsiTheme="majorHAnsi" w:cs="Wingdings-Regular"/>
+          <w:color w:val="000000"/>
+          <w:sz w:val="26"/>
+          <w:szCs w:val="26"/>
+        </w:rPr>
+        <w:t xml:space="preserve"> </w:t>
+      </w:r>
+      <w:r>
+        <w:rPr>
+          <w:rFonts w:asciiTheme="majorHAnsi" w:hAnsiTheme="majorHAnsi" w:cs="Wingdings-Regular"/>
+          <w:color w:val="000000"/>
+          <w:sz w:val="26"/>
+          <w:szCs w:val="26"/>
+        </w:rPr>
+        <w:t>–</w:t>
+      </w:r>
+      <w:r>
+        <w:rPr>
+          <w:rFonts w:asciiTheme="majorHAnsi" w:hAnsiTheme="majorHAnsi" w:cs="Wingdings-Regular"/>
+          <w:color w:val="000000"/>
+          <w:sz w:val="26"/>
+          <w:szCs w:val="26"/>
+        </w:rPr>
+        <w:t xml:space="preserve"> </w:t>
+      </w:r>
+      <w:r>
+        <w:rPr>
+          <w:rFonts w:asciiTheme="majorHAnsi" w:hAnsiTheme="majorHAnsi" w:cs="Wingdings-Regular"/>
+          <w:b/>
+          <w:color w:val="000000"/>
+          <w:sz w:val="26"/>
+          <w:szCs w:val="26"/>
+        </w:rPr>
+        <w:t>P</w:t>
+      </w:r>
+      <w:r>
+        <w:rPr>
+          <w:rFonts w:asciiTheme="majorHAnsi" w:hAnsiTheme="majorHAnsi" w:cs="Wingdings-Regular"/>
+          <w:b/>
+          <w:color w:val="000000"/>
+          <w:sz w:val="26"/>
+          <w:szCs w:val="26"/>
+        </w:rPr>
+        <w:t>hotoshop, Illustrator, Sublime Text</w:t>
+      </w:r>
+    </w:p>
+    <w:p>
+      <w:pPr>
+        <w:autoSpaceDE w:val="0"/>
+        <w:autoSpaceDN w:val="0"/>
+        <w:adjustRightInd w:val="0"/>
+        <w:spacing w:after="0" w:line="240" w:lineRule="auto"/>
+        <w:rPr>
+          <w:rFonts w:asciiTheme="majorHAnsi" w:hAnsiTheme="majorHAnsi" w:cs="Wingdings-Regular"/>
+          <w:color w:val="000000"/>
+          <w:sz w:val="26"/>
+          <w:szCs w:val="26"/>
+        </w:rPr>
+      </w:pPr>
+    </w:p>
+    <w:p>
+      <w:pPr>
+        <w:autoSpaceDE w:val="0"/>
+        <w:autoSpaceDN w:val="0"/>
+        <w:adjustRightInd w:val="0"/>
+        <w:spacing w:after="0" w:line="240" w:lineRule="auto"/>
+        <w:rPr>
+          <w:rFonts w:asciiTheme="majorHAnsi" w:hAnsiTheme="majorHAnsi" w:cs="Wingdings-Regular"/>
+          <w:color w:val="000000"/>
+          <w:sz w:val="26"/>
+          <w:szCs w:val="26"/>
+        </w:rPr>
+      </w:pPr>
+    </w:p>
+    <w:p>
+      <w:pPr>
+        <w:pStyle w:val="ListParagraph"/>
+        <w:numPr>
+          <w:ilvl w:val="0"/>
+          <w:numId w:val="5"/>
+        </w:numPr>
+        <w:spacing w:after="60" w:line="240" w:lineRule="auto"/>
+        <w:rPr>
+          <w:rFonts w:ascii="Cambria" w:hAnsi="Cambria" w:cs="Calibri"/>
+          <w:b/>
+          <w:i/>
+          <w:sz w:val="28"/>
+          <w:szCs w:val="28"/>
+          <w:u w:val="single"/>
+        </w:rPr>
+      </w:pPr>
+      <w:r>
+        <w:rPr>
+          <w:rFonts w:ascii="Cambria" w:hAnsi="Cambria" w:cs="Calibri"/>
+          <w:b/>
+          <w:i/>
+          <w:sz w:val="28"/>
+          <w:szCs w:val="28"/>
+          <w:u w:val="single"/>
+        </w:rPr>
+        <w:t>SEO (Search Engine Optimization)</w:t>
+      </w:r>
+      <w:r>
+        <w:rPr>
+          <w:rFonts w:ascii="Cambria" w:hAnsi="Cambria" w:cs="Calibri"/>
+          <w:b/>
+          <w:i/>
+          <w:sz w:val="28"/>
+          <w:szCs w:val="28"/>
+          <w:u w:val="single"/>
+        </w:rPr>
+        <w:t xml:space="preserve"> </w:t>
+      </w:r>
+    </w:p>
+    <w:p>
+      <w:pPr>
+        <w:pStyle w:val="ListParagraph"/>
+        <w:numPr>
+          <w:ilvl w:val="0"/>
+          <w:numId w:val="4"/>
+        </w:numPr>
+        <w:autoSpaceDE w:val="0"/>
+        <w:autoSpaceDN w:val="0"/>
+        <w:adjustRightInd w:val="0"/>
+        <w:spacing w:after="0" w:line="240" w:lineRule="auto"/>
+        <w:rPr>
+          <w:rFonts w:asciiTheme="majorHAnsi" w:hAnsiTheme="majorHAnsi" w:cs="Wingdings-Regular"/>
+          <w:color w:val="000000"/>
+          <w:sz w:val="26"/>
+          <w:szCs w:val="26"/>
+        </w:rPr>
+      </w:pPr>
+      <w:r>
+        <w:rPr>
+          <w:rFonts w:asciiTheme="majorHAnsi" w:hAnsiTheme="majorHAnsi" w:cs="Wingdings-Regular"/>
+          <w:color w:val="000000"/>
+          <w:sz w:val="26"/>
+          <w:szCs w:val="26"/>
+        </w:rPr>
+        <w:t xml:space="preserve">Search Engine Optimization is an important factor for a successful business website, we will make your site search engine friendly too and it only cost </w:t>
+      </w:r>
+      <w:r>
+        <w:rPr>
+          <w:rFonts w:asciiTheme="majorHAnsi" w:hAnsiTheme="majorHAnsi" w:cs="Wingdings-Regular"/>
+          <w:b/>
+          <w:color w:val="000000"/>
+          <w:sz w:val="26"/>
+          <w:szCs w:val="26"/>
+        </w:rPr>
+        <w:t>PHP 5,000</w:t>
+      </w:r>
+      <w:r>
+        <w:rPr>
+          <w:rFonts w:asciiTheme="majorHAnsi" w:hAnsiTheme="majorHAnsi" w:cs="Wingdings-Regular"/>
+          <w:b/>
+          <w:color w:val="000000"/>
+          <w:sz w:val="26"/>
+          <w:szCs w:val="26"/>
+        </w:rPr>
+        <w:t>.</w:t>
+      </w:r>
+    </w:p>
+    <w:p>
+      <w:pPr>
+        <w:pStyle w:val="ListParagraph"/>
+        <w:autoSpaceDE w:val="0"/>
+        <w:autoSpaceDN w:val="0"/>
+        <w:adjustRightInd w:val="0"/>
+        <w:spacing w:after="0" w:line="240" w:lineRule="auto"/>
+        <w:ind w:left="1080"/>
+        <w:rPr>
+          <w:rFonts w:asciiTheme="majorHAnsi" w:hAnsiTheme="majorHAnsi" w:cs="Wingdings-Regular"/>
+          <w:color w:val="000000"/>
+          <w:sz w:val="26"/>
+          <w:szCs w:val="26"/>
+        </w:rPr>
+      </w:pPr>
+    </w:p>
+    <w:p>
+      <w:pPr>
+        <w:pStyle w:val="ListParagraph"/>
+        <w:numPr>
+          <w:ilvl w:val="0"/>
+          <w:numId w:val="4"/>
+        </w:numPr>
+        <w:autoSpaceDE w:val="0"/>
+        <w:autoSpaceDN w:val="0"/>
+        <w:adjustRightInd w:val="0"/>
+        <w:spacing w:after="0"/>
+        <w:rPr>
+          <w:rFonts w:asciiTheme="majorHAnsi" w:hAnsiTheme="majorHAnsi" w:cs="Wingdings-Regular"/>
+          <w:color w:val="000000"/>
+          <w:sz w:val="26"/>
+          <w:szCs w:val="26"/>
+        </w:rPr>
+      </w:pPr>
+      <w:r>
+        <w:rPr>
+          <w:rFonts w:asciiTheme="majorHAnsi" w:hAnsiTheme="majorHAnsi" w:cs="Wingdings-Regular"/>
+          <w:color w:val="000000"/>
+          <w:sz w:val="26"/>
+          <w:szCs w:val="26"/>
+        </w:rPr>
+        <w:t>Here’s some detail about our SEO services included in the package:</w:t>
+      </w:r>
+    </w:p>
+    <w:p>
+      <w:pPr>
+        <w:pStyle w:val="ListParagraph"/>
+        <w:rPr>
+          <w:rFonts w:asciiTheme="majorHAnsi" w:hAnsiTheme="majorHAnsi" w:cs="Wingdings-Regular"/>
+          <w:color w:val="000000"/>
+          <w:sz w:val="26"/>
+          <w:szCs w:val="26"/>
+        </w:rPr>
+      </w:pPr>
+    </w:p>
+    <w:p>
+      <w:pPr>
+        <w:pStyle w:val="ListParagraph"/>
+        <w:numPr>
+          <w:ilvl w:val="1"/>
+          <w:numId w:val="4"/>
+        </w:numPr>
+        <w:autoSpaceDE w:val="0"/>
+        <w:autoSpaceDN w:val="0"/>
+        <w:adjustRightInd w:val="0"/>
+        <w:spacing w:after="0"/>
+        <w:rPr>
+          <w:rFonts w:asciiTheme="majorHAnsi" w:hAnsiTheme="majorHAnsi" w:cs="Wingdings-Regular"/>
+          <w:color w:val="000000"/>
+          <w:sz w:val="26"/>
+          <w:szCs w:val="26"/>
+        </w:rPr>
+      </w:pPr>
+      <w:r>
+        <w:rPr>
+          <w:rFonts w:asciiTheme="majorHAnsi" w:hAnsiTheme="majorHAnsi" w:cs="Wingdings-Regular"/>
+          <w:color w:val="000000"/>
+          <w:sz w:val="26"/>
+          <w:szCs w:val="26"/>
+        </w:rPr>
+        <w:t>3 months monitoring and Website URL submission for the 3 most popular search engine on the web ( Google, Yahoo, MSN )</w:t>
+      </w:r>
+    </w:p>
+    <w:p>
+      <w:pPr>
+        <w:pStyle w:val="ListParagraph"/>
+        <w:numPr>
+          <w:ilvl w:val="1"/>
+          <w:numId w:val="4"/>
+        </w:numPr>
+        <w:autoSpaceDE w:val="0"/>
+        <w:autoSpaceDN w:val="0"/>
+        <w:adjustRightInd w:val="0"/>
+        <w:spacing w:after="0"/>
+        <w:rPr>
+          <w:rFonts w:asciiTheme="majorHAnsi" w:hAnsiTheme="majorHAnsi" w:cs="Wingdings-Regular"/>
+          <w:color w:val="000000"/>
+          <w:sz w:val="26"/>
+          <w:szCs w:val="26"/>
+        </w:rPr>
+      </w:pPr>
+      <w:r>
+        <w:rPr>
+          <w:rFonts w:asciiTheme="majorHAnsi" w:hAnsiTheme="majorHAnsi" w:cs="Wingdings-Regular"/>
+          <w:color w:val="000000"/>
+          <w:sz w:val="26"/>
+          <w:szCs w:val="26"/>
+        </w:rPr>
+        <w:t>Meta tags analysis</w:t>
+      </w:r>
+    </w:p>
+    <w:p>
+      <w:pPr>
+        <w:pStyle w:val="ListParagraph"/>
+        <w:numPr>
+          <w:ilvl w:val="1"/>
+          <w:numId w:val="4"/>
+        </w:numPr>
+        <w:autoSpaceDE w:val="0"/>
+        <w:autoSpaceDN w:val="0"/>
+        <w:adjustRightInd w:val="0"/>
+        <w:spacing w:after="0"/>
+        <w:rPr>
+          <w:rFonts w:asciiTheme="majorHAnsi" w:hAnsiTheme="majorHAnsi" w:cs="Wingdings-Regular"/>
+          <w:color w:val="000000"/>
+          <w:sz w:val="26"/>
+          <w:szCs w:val="26"/>
+        </w:rPr>
+      </w:pPr>
+      <w:r>
+        <w:rPr>
+          <w:rFonts w:asciiTheme="majorHAnsi" w:hAnsiTheme="majorHAnsi" w:cs="Wingdings-Regular"/>
+          <w:color w:val="000000"/>
+          <w:sz w:val="26"/>
+          <w:szCs w:val="26"/>
+        </w:rPr>
+        <w:t>Keyword analysis</w:t>
+      </w:r>
+    </w:p>
+    <w:p>
+      <w:pPr>
+        <w:pStyle w:val="ListParagraph"/>
+        <w:numPr>
+          <w:ilvl w:val="1"/>
+          <w:numId w:val="4"/>
+        </w:numPr>
+        <w:autoSpaceDE w:val="0"/>
+        <w:autoSpaceDN w:val="0"/>
+        <w:adjustRightInd w:val="0"/>
+        <w:spacing w:after="0"/>
+        <w:rPr>
+          <w:rFonts w:asciiTheme="majorHAnsi" w:hAnsiTheme="majorHAnsi" w:cs="Wingdings-Regular"/>
+          <w:color w:val="000000"/>
+          <w:sz w:val="26"/>
+          <w:szCs w:val="26"/>
+        </w:rPr>
+      </w:pPr>
+      <w:r>
+        <w:rPr>
+          <w:rFonts w:asciiTheme="majorHAnsi" w:hAnsiTheme="majorHAnsi" w:cs="Wingdings-Regular"/>
+          <w:color w:val="000000"/>
+          <w:sz w:val="26"/>
+          <w:szCs w:val="26"/>
+        </w:rPr>
+        <w:t>Meta Description analysis</w:t>
+      </w:r>
+    </w:p>
+    <w:p>
+      <w:pPr>
+        <w:pStyle w:val="ListParagraph"/>
+        <w:numPr>
+          <w:ilvl w:val="1"/>
+          <w:numId w:val="4"/>
+        </w:numPr>
+        <w:autoSpaceDE w:val="0"/>
+        <w:autoSpaceDN w:val="0"/>
+        <w:adjustRightInd w:val="0"/>
+        <w:spacing w:after="0"/>
+        <w:rPr>
+          <w:rFonts w:asciiTheme="majorHAnsi" w:hAnsiTheme="majorHAnsi" w:cs="Wingdings-Regular"/>
+          <w:color w:val="000000"/>
+          <w:sz w:val="26"/>
+          <w:szCs w:val="26"/>
+        </w:rPr>
+      </w:pPr>
+      <w:r>
+        <w:rPr>
+          <w:rFonts w:asciiTheme="majorHAnsi" w:hAnsiTheme="majorHAnsi" w:cs="Wingdings-Regular"/>
+          <w:color w:val="000000"/>
+          <w:sz w:val="26"/>
+          <w:szCs w:val="26"/>
+        </w:rPr>
+        <w:t>Link Building</w:t>
+      </w:r>
+    </w:p>
+    <w:p>
+      <w:pPr>
+        <w:autoSpaceDE w:val="0"/>
+        <w:autoSpaceDN w:val="0"/>
+        <w:adjustRightInd w:val="0"/>
+        <w:spacing w:after="0" w:line="240" w:lineRule="auto"/>
+        <w:rPr>
+          <w:rFonts w:asciiTheme="majorHAnsi" w:hAnsiTheme="majorHAnsi" w:cs="Wingdings-Regular"/>
+          <w:color w:val="000000"/>
+          <w:sz w:val="26"/>
+          <w:szCs w:val="26"/>
+        </w:rPr>
+      </w:pPr>
+    </w:p>
+    <w:p>
+      <w:pPr>
+        <w:autoSpaceDE w:val="0"/>
+        <w:autoSpaceDN w:val="0"/>
+        <w:adjustRightInd w:val="0"/>
+        <w:spacing w:after="0" w:line="240" w:lineRule="auto"/>
+        <w:rPr>
+          <w:rFonts w:asciiTheme="majorHAnsi" w:hAnsiTheme="majorHAnsi" w:cs="Wingdings-Regular"/>
+          <w:color w:val="000000"/>
+          <w:sz w:val="26"/>
+          <w:szCs w:val="26"/>
+        </w:rPr>
+      </w:pPr>
+    </w:p>
+    <w:p>
+      <w:pPr>
+        <w:pStyle w:val="ListParagraph"/>
+        <w:numPr>
+          <w:ilvl w:val="0"/>
+          <w:numId w:val="5"/>
+        </w:numPr>
+        <w:spacing w:after="60" w:line="240" w:lineRule="auto"/>
+        <w:rPr>
+          <w:rFonts w:ascii="Cambria" w:hAnsi="Cambria" w:cs="Calibri"/>
+          <w:b/>
+          <w:i/>
+          <w:sz w:val="28"/>
+          <w:szCs w:val="28"/>
+          <w:u w:val="single"/>
+        </w:rPr>
+      </w:pPr>
+      <w:r>
+        <w:rPr>
+          <w:rFonts w:ascii="Cambria" w:hAnsi="Cambria" w:cs="Calibri"/>
+          <w:b/>
+          <w:i/>
+          <w:sz w:val="28"/>
+          <w:szCs w:val="28"/>
+          <w:u w:val="single"/>
+        </w:rPr>
+        <w:t>Tech</w:t>
+      </w:r>
+      <w:r>
+        <w:rPr>
+          <w:rFonts w:ascii="Cambria" w:hAnsi="Cambria" w:cs="Calibri"/>
+          <w:b/>
+          <w:i/>
+          <w:sz w:val="28"/>
+          <w:szCs w:val="28"/>
+          <w:u w:val="single"/>
+        </w:rPr>
+        <w:t>nical Support</w:t>
+      </w:r>
+      <w:r>
+        <w:rPr>
+          <w:rFonts w:ascii="Cambria" w:hAnsi="Cambria" w:cs="Calibri"/>
+          <w:b/>
+          <w:i/>
+          <w:sz w:val="28"/>
+          <w:szCs w:val="28"/>
+          <w:u w:val="single"/>
+        </w:rPr>
+        <w:t xml:space="preserve"> </w:t>
+      </w:r>
+    </w:p>
+    <w:p>
+      <w:pPr>
+        <w:pStyle w:val="ListParagraph"/>
+        <w:numPr>
+          <w:ilvl w:val="0"/>
+          <w:numId w:val="4"/>
+        </w:numPr>
+        <w:autoSpaceDE w:val="0"/>
+        <w:autoSpaceDN w:val="0"/>
+        <w:adjustRightInd w:val="0"/>
+        <w:spacing w:after="0" w:line="240" w:lineRule="auto"/>
+        <w:rPr>
+          <w:rFonts w:asciiTheme="majorHAnsi" w:hAnsiTheme="majorHAnsi" w:cs="Wingdings-Regular"/>
+          <w:color w:val="000000"/>
+          <w:sz w:val="26"/>
+          <w:szCs w:val="26"/>
+        </w:rPr>
+      </w:pPr>
+      <w:r>
+        <w:rPr>
+          <w:rFonts w:asciiTheme="majorHAnsi" w:hAnsiTheme="majorHAnsi" w:cs="Wingdings-Regular"/>
+          <w:color w:val="000000"/>
+          <w:sz w:val="26"/>
+          <w:szCs w:val="26"/>
+        </w:rPr>
         <w:t xml:space="preserve">We will provide a </w:t>
       </w:r>
       <w:r>
@@ -2506,17 +3915,7 @@
           <w:sz w:val="26"/>
           <w:szCs w:val="26"/>
         </w:rPr>
-        <w:t xml:space="preserve">anything about operating your own website; we can </w:t>
-      </w:r>
-      <w:r>
-        <w:rPr>
-          <w:rFonts w:asciiTheme="majorHAnsi" w:hAnsiTheme="majorHAnsi" w:cs="Wingdings-Regular"/>
-          <w:color w:val="000000"/>
-          <w:sz w:val="26"/>
-          <w:szCs w:val="26"/>
-        </w:rPr>
-        <w:lastRenderedPageBreak/>
-        <w:t>provide this through email, Skype, Yahoo messenger or by phone (check our phone number below).</w:t>
+        <w:t>anything about operating your own website; we can provide this through email, Skype, Yahoo messenger or by phone (check our phone number below).</w:t>
       </w:r>
     </w:p>
     <w:p>
@@ -3761,7 +5160,6 @@
                 <w:sz w:val="26"/>
                 <w:szCs w:val="26"/>
               </w:rPr>
-              <w:lastRenderedPageBreak/>
               <w:t>3 Months Plan</w:t>
             </w:r>
           </w:p>
@@ -4195,7 +5593,7 @@
         <w:rFonts w:hint="default"/>
       </w:rPr>
     </w:lvl>
-    <w:lvl w:ilvl="1" w:tplc="04090019">
+    <w:lvl w:ilvl="1" w:tplc="04090019" w:tentative="1">
       <w:start w:val="1"/>
       <w:numFmt w:val="lowerLetter"/>
       <w:lvlText w:val="%2."/>
@@ -4494,7 +5892,7 @@
         <w:rFonts w:ascii="Courier New" w:hAnsi="Courier New" w:cs="Courier New" w:hint="default"/>
       </w:rPr>
     </w:lvl>
-    <w:lvl w:ilvl="2" w:tplc="04090005">
+    <w:lvl w:ilvl="2" w:tplc="04090005" w:tentative="1">
       <w:start w:val="1"/>
       <w:numFmt w:val="bullet"/>
       <w:lvlText w:val=""/>
@@ -4506,7 +5904,7 @@
         <w:rFonts w:ascii="Wingdings" w:hAnsi="Wingdings" w:hint="default"/>
       </w:rPr>
     </w:lvl>
-    <w:lvl w:ilvl="3" w:tplc="04090001">
+    <w:lvl w:ilvl="3" w:tplc="04090001" w:tentative="1">
       <w:start w:val="1"/>
       <w:numFmt w:val="bullet"/>
       <w:lvlText w:val=""/>
@@ -6221,7 +7619,7 @@
   </w:compat>
   <w:rsids>
     <w:rsidRoot w:val="007D6CCA"/>
-    <w:rsid w:val="000023C9"/>
+    <w:rsid w:val="00154D38"/>
     <w:rsid w:val="001B62A6"/>
     <w:rsid w:val="001E2DC6"/>
     <w:rsid w:val="002723C4"/>
@@ -6229,14 +7627,12 @@
     <w:rsid w:val="005C5F44"/>
     <w:rsid w:val="007D6CCA"/>
     <w:rsid w:val="0091396A"/>
-    <w:rsid w:val="009E06A5"/>
     <w:rsid w:val="00A84060"/>
     <w:rsid w:val="00B45B2A"/>
     <w:rsid w:val="00B53190"/>
     <w:rsid w:val="00B57BE0"/>
     <w:rsid w:val="00B962DA"/>
     <w:rsid w:val="00CB3C11"/>
-    <w:rsid w:val="00D261AF"/>
     <w:rsid w:val="00D40F0A"/>
     <w:rsid w:val="00F27FEA"/>
   </w:rsids>

</xml_diff>